<commit_message>
Supplimentary file Update: added MI demographics
</commit_message>
<xml_diff>
--- a/Supplementary_Materials.docx
+++ b/Supplementary_Materials.docx
@@ -35466,9 +35466,8 @@
         <w:spacing w:line="480" w:lineRule="auto"/>
         <w:rPr>
           <w:rFonts w:ascii="Arial" w:hAnsi="Arial" w:cs="Arial"/>
-          <w:i/>
-          <w:iCs/>
-          <w:lang w:val="en-GB"/>
+          <w:b/>
+          <w:bCs/>
         </w:rPr>
       </w:pPr>
       <w:r>
@@ -35485,7 +35484,14 @@
           <w:rFonts w:ascii="Arial" w:hAnsi="Arial" w:cs="Arial"/>
           <w:lang w:val="en-GB"/>
         </w:rPr>
-        <w:t>Only loading higher than.30 is reported</w:t>
+        <w:t>Only loading higher than.30 is reporte</w:t>
+      </w:r>
+      <w:r>
+        <w:rPr>
+          <w:rFonts w:ascii="Arial" w:hAnsi="Arial" w:cs="Arial"/>
+          <w:lang w:val="en-GB"/>
+        </w:rPr>
+        <w:t>d.</w:t>
       </w:r>
     </w:p>
     <w:p>
@@ -35495,15 +35501,12 @@
           <w:b/>
           <w:bCs/>
         </w:rPr>
-      </w:pPr>
-    </w:p>
-    <w:p>
-      <w:pPr>
-        <w:rPr>
-          <w:rFonts w:ascii="Arial" w:hAnsi="Arial" w:cs="Arial"/>
-          <w:b/>
-          <w:bCs/>
-        </w:rPr>
+        <w:sectPr>
+          <w:pgSz w:w="11906" w:h="16838"/>
+          <w:pgMar w:top="1440" w:right="1440" w:bottom="1440" w:left="1440" w:header="708" w:footer="708" w:gutter="0"/>
+          <w:cols w:space="708"/>
+          <w:docGrid w:linePitch="360"/>
+        </w:sectPr>
       </w:pPr>
     </w:p>
     <w:p>
@@ -35521,7 +35524,1236 @@
           <w:bCs/>
         </w:rPr>
         <w:lastRenderedPageBreak/>
-        <w:t>Supplementary Table 5</w:t>
+        <w:t xml:space="preserve">Supplementary Table </w:t>
+      </w:r>
+      <w:r>
+        <w:rPr>
+          <w:rFonts w:ascii="Arial" w:hAnsi="Arial" w:cs="Arial"/>
+          <w:b/>
+          <w:bCs/>
+        </w:rPr>
+        <w:t xml:space="preserve"> 5</w:t>
+      </w:r>
+    </w:p>
+    <w:p>
+      <w:pPr>
+        <w:rPr>
+          <w:rFonts w:ascii="Arial" w:hAnsi="Arial" w:cs="Arial"/>
+          <w:i/>
+          <w:iCs/>
+        </w:rPr>
+      </w:pPr>
+      <w:r>
+        <w:rPr>
+          <w:rFonts w:ascii="Arial" w:hAnsi="Arial" w:cs="Arial"/>
+          <w:i/>
+          <w:iCs/>
+        </w:rPr>
+        <w:t>Demographics Characteristics of  the native and non-native English Speakers</w:t>
+      </w:r>
+    </w:p>
+    <w:p>
+      <w:pPr>
+        <w:rPr>
+          <w:rFonts w:ascii="Arial" w:hAnsi="Arial" w:cs="Arial"/>
+          <w:i/>
+          <w:iCs/>
+        </w:rPr>
+      </w:pPr>
+    </w:p>
+    <w:tbl>
+      <w:tblPr>
+        <w:tblStyle w:val="TableGrid"/>
+        <w:tblW w:w="0" w:type="auto"/>
+        <w:tblLook w:val="04A0" w:firstRow="1" w:lastRow="0" w:firstColumn="1" w:lastColumn="0" w:noHBand="0" w:noVBand="1"/>
+      </w:tblPr>
+      <w:tblGrid>
+        <w:gridCol w:w="6374"/>
+        <w:gridCol w:w="1701"/>
+        <w:gridCol w:w="2386"/>
+        <w:gridCol w:w="3487"/>
+      </w:tblGrid>
+      <w:tr>
+        <w:tc>
+          <w:tcPr>
+            <w:tcW w:w="6374" w:type="dxa"/>
+          </w:tcPr>
+          <w:p>
+            <w:pPr>
+              <w:rPr>
+                <w:rFonts w:ascii="Arial" w:hAnsi="Arial" w:cs="Arial"/>
+              </w:rPr>
+            </w:pPr>
+            <w:r>
+              <w:rPr>
+                <w:rFonts w:ascii="Arial" w:hAnsi="Arial" w:cs="Arial"/>
+              </w:rPr>
+              <w:t>Variable</w:t>
+            </w:r>
+          </w:p>
+        </w:tc>
+        <w:tc>
+          <w:tcPr>
+            <w:tcW w:w="1701" w:type="dxa"/>
+          </w:tcPr>
+          <w:p>
+            <w:pPr>
+              <w:rPr>
+                <w:rFonts w:ascii="Arial" w:hAnsi="Arial" w:cs="Arial"/>
+                <w:vertAlign w:val="superscript"/>
+              </w:rPr>
+            </w:pPr>
+            <w:r>
+              <w:rPr>
+                <w:rFonts w:ascii="Arial" w:hAnsi="Arial" w:cs="Arial"/>
+              </w:rPr>
+              <w:t xml:space="preserve">Overall </w:t>
+            </w:r>
+            <w:r>
+              <w:rPr>
+                <w:rFonts w:ascii="Arial" w:hAnsi="Arial" w:cs="Arial"/>
+                <w:vertAlign w:val="superscript"/>
+              </w:rPr>
+              <w:t>1</w:t>
+            </w:r>
+          </w:p>
+          <w:p>
+            <w:pPr>
+              <w:rPr>
+                <w:rFonts w:ascii="Arial" w:hAnsi="Arial" w:cs="Arial"/>
+              </w:rPr>
+            </w:pPr>
+            <w:r>
+              <w:rPr>
+                <w:rFonts w:ascii="Arial" w:hAnsi="Arial" w:cs="Arial"/>
+              </w:rPr>
+              <w:t>(</w:t>
+            </w:r>
+            <w:r>
+              <w:rPr>
+                <w:rFonts w:ascii="Arial" w:hAnsi="Arial" w:cs="Arial"/>
+              </w:rPr>
+              <w:t>N= 262</w:t>
+            </w:r>
+            <w:r>
+              <w:rPr>
+                <w:rFonts w:ascii="Arial" w:hAnsi="Arial" w:cs="Arial"/>
+              </w:rPr>
+              <w:t>)</w:t>
+            </w:r>
+          </w:p>
+        </w:tc>
+        <w:tc>
+          <w:tcPr>
+            <w:tcW w:w="2386" w:type="dxa"/>
+          </w:tcPr>
+          <w:p>
+            <w:pPr>
+              <w:rPr>
+                <w:rFonts w:ascii="Arial" w:hAnsi="Arial" w:cs="Arial"/>
+              </w:rPr>
+            </w:pPr>
+            <w:r>
+              <w:rPr>
+                <w:rFonts w:ascii="Arial" w:hAnsi="Arial" w:cs="Arial"/>
+              </w:rPr>
+              <w:t>Native English Speakers</w:t>
+            </w:r>
+            <w:r>
+              <w:rPr>
+                <w:rFonts w:ascii="Arial" w:hAnsi="Arial" w:cs="Arial"/>
+                <w:vertAlign w:val="superscript"/>
+              </w:rPr>
+              <w:t>1</w:t>
+            </w:r>
+            <w:r>
+              <w:rPr>
+                <w:rFonts w:ascii="Arial" w:hAnsi="Arial" w:cs="Arial"/>
+              </w:rPr>
+              <w:t xml:space="preserve"> (N=129)</w:t>
+            </w:r>
+          </w:p>
+        </w:tc>
+        <w:tc>
+          <w:tcPr>
+            <w:tcW w:w="3487" w:type="dxa"/>
+          </w:tcPr>
+          <w:p>
+            <w:pPr>
+              <w:rPr>
+                <w:rFonts w:ascii="Arial" w:hAnsi="Arial" w:cs="Arial"/>
+                <w:vertAlign w:val="superscript"/>
+              </w:rPr>
+            </w:pPr>
+            <w:r>
+              <w:rPr>
+                <w:rFonts w:ascii="Arial" w:hAnsi="Arial" w:cs="Arial"/>
+              </w:rPr>
+              <w:t>Non-native English Speakers</w:t>
+            </w:r>
+            <w:r>
+              <w:rPr>
+                <w:rFonts w:ascii="Arial" w:hAnsi="Arial" w:cs="Arial"/>
+                <w:vertAlign w:val="superscript"/>
+              </w:rPr>
+              <w:t>1</w:t>
+            </w:r>
+          </w:p>
+        </w:tc>
+      </w:tr>
+      <w:tr>
+        <w:tc>
+          <w:tcPr>
+            <w:tcW w:w="6374" w:type="dxa"/>
+          </w:tcPr>
+          <w:p>
+            <w:pPr>
+              <w:rPr>
+                <w:rFonts w:ascii="Arial" w:hAnsi="Arial" w:cs="Arial"/>
+              </w:rPr>
+            </w:pPr>
+            <w:r>
+              <w:rPr>
+                <w:rFonts w:ascii="Arial" w:hAnsi="Arial" w:cs="Arial"/>
+              </w:rPr>
+              <w:t>Age</w:t>
+            </w:r>
+          </w:p>
+        </w:tc>
+        <w:tc>
+          <w:tcPr>
+            <w:tcW w:w="1701" w:type="dxa"/>
+          </w:tcPr>
+          <w:p>
+            <w:pPr>
+              <w:rPr>
+                <w:rFonts w:ascii="Arial" w:hAnsi="Arial" w:cs="Arial"/>
+                <w:vertAlign w:val="superscript"/>
+              </w:rPr>
+            </w:pPr>
+            <w:r>
+              <w:rPr>
+                <w:rFonts w:ascii="Arial" w:hAnsi="Arial" w:cs="Arial"/>
+              </w:rPr>
+              <w:t>32.89 (13.66)</w:t>
+            </w:r>
+          </w:p>
+        </w:tc>
+        <w:tc>
+          <w:tcPr>
+            <w:tcW w:w="2386" w:type="dxa"/>
+          </w:tcPr>
+          <w:p>
+            <w:pPr>
+              <w:rPr>
+                <w:rFonts w:ascii="Arial" w:hAnsi="Arial" w:cs="Arial"/>
+              </w:rPr>
+            </w:pPr>
+            <w:r>
+              <w:rPr>
+                <w:rFonts w:ascii="Arial" w:hAnsi="Arial" w:cs="Arial"/>
+              </w:rPr>
+              <w:t>34.08 (15.32)</w:t>
+            </w:r>
+          </w:p>
+        </w:tc>
+        <w:tc>
+          <w:tcPr>
+            <w:tcW w:w="3487" w:type="dxa"/>
+          </w:tcPr>
+          <w:p>
+            <w:pPr>
+              <w:rPr>
+                <w:rFonts w:ascii="Arial" w:hAnsi="Arial" w:cs="Arial"/>
+              </w:rPr>
+            </w:pPr>
+            <w:r>
+              <w:rPr>
+                <w:rFonts w:ascii="Arial" w:hAnsi="Arial" w:cs="Arial"/>
+              </w:rPr>
+              <w:t>31.74 (11.77)</w:t>
+            </w:r>
+          </w:p>
+        </w:tc>
+      </w:tr>
+      <w:tr>
+        <w:tc>
+          <w:tcPr>
+            <w:tcW w:w="6374" w:type="dxa"/>
+          </w:tcPr>
+          <w:p>
+            <w:pPr>
+              <w:rPr>
+                <w:rFonts w:ascii="Arial" w:hAnsi="Arial" w:cs="Arial"/>
+              </w:rPr>
+            </w:pPr>
+            <w:r>
+              <w:rPr>
+                <w:rFonts w:ascii="Arial" w:hAnsi="Arial" w:cs="Arial"/>
+              </w:rPr>
+              <w:t>Sex</w:t>
+            </w:r>
+          </w:p>
+        </w:tc>
+        <w:tc>
+          <w:tcPr>
+            <w:tcW w:w="1701" w:type="dxa"/>
+          </w:tcPr>
+          <w:p>
+            <w:pPr>
+              <w:rPr>
+                <w:rFonts w:ascii="Arial" w:hAnsi="Arial" w:cs="Arial"/>
+              </w:rPr>
+            </w:pPr>
+          </w:p>
+        </w:tc>
+        <w:tc>
+          <w:tcPr>
+            <w:tcW w:w="2386" w:type="dxa"/>
+          </w:tcPr>
+          <w:p>
+            <w:pPr>
+              <w:rPr>
+                <w:rFonts w:ascii="Arial" w:hAnsi="Arial" w:cs="Arial"/>
+              </w:rPr>
+            </w:pPr>
+          </w:p>
+        </w:tc>
+        <w:tc>
+          <w:tcPr>
+            <w:tcW w:w="3487" w:type="dxa"/>
+          </w:tcPr>
+          <w:p>
+            <w:pPr>
+              <w:rPr>
+                <w:rFonts w:ascii="Arial" w:hAnsi="Arial" w:cs="Arial"/>
+              </w:rPr>
+            </w:pPr>
+          </w:p>
+        </w:tc>
+      </w:tr>
+      <w:tr>
+        <w:tc>
+          <w:tcPr>
+            <w:tcW w:w="6374" w:type="dxa"/>
+          </w:tcPr>
+          <w:p>
+            <w:pPr>
+              <w:rPr>
+                <w:rFonts w:ascii="Arial" w:hAnsi="Arial" w:cs="Arial"/>
+              </w:rPr>
+            </w:pPr>
+            <w:r>
+              <w:rPr>
+                <w:rFonts w:ascii="Arial" w:hAnsi="Arial" w:cs="Arial"/>
+              </w:rPr>
+              <w:t xml:space="preserve">      Female</w:t>
+            </w:r>
+          </w:p>
+        </w:tc>
+        <w:tc>
+          <w:tcPr>
+            <w:tcW w:w="1701" w:type="dxa"/>
+          </w:tcPr>
+          <w:p>
+            <w:pPr>
+              <w:rPr>
+                <w:rFonts w:ascii="Arial" w:hAnsi="Arial" w:cs="Arial"/>
+              </w:rPr>
+            </w:pPr>
+            <w:r>
+              <w:rPr>
+                <w:rFonts w:ascii="Arial" w:hAnsi="Arial" w:cs="Arial"/>
+              </w:rPr>
+              <w:t>136 (52%)</w:t>
+            </w:r>
+          </w:p>
+        </w:tc>
+        <w:tc>
+          <w:tcPr>
+            <w:tcW w:w="2386" w:type="dxa"/>
+          </w:tcPr>
+          <w:p>
+            <w:pPr>
+              <w:rPr>
+                <w:rFonts w:ascii="Arial" w:hAnsi="Arial" w:cs="Arial"/>
+              </w:rPr>
+            </w:pPr>
+            <w:r>
+              <w:rPr>
+                <w:rFonts w:ascii="Arial" w:hAnsi="Arial" w:cs="Arial"/>
+              </w:rPr>
+              <w:t xml:space="preserve"> 80 (62%)</w:t>
+            </w:r>
+          </w:p>
+        </w:tc>
+        <w:tc>
+          <w:tcPr>
+            <w:tcW w:w="3487" w:type="dxa"/>
+          </w:tcPr>
+          <w:p>
+            <w:pPr>
+              <w:rPr>
+                <w:rFonts w:ascii="Arial" w:hAnsi="Arial" w:cs="Arial"/>
+              </w:rPr>
+            </w:pPr>
+            <w:r>
+              <w:rPr>
+                <w:rFonts w:ascii="Arial" w:hAnsi="Arial" w:cs="Arial"/>
+              </w:rPr>
+              <w:t>56 (42%)</w:t>
+            </w:r>
+          </w:p>
+        </w:tc>
+      </w:tr>
+      <w:tr>
+        <w:tc>
+          <w:tcPr>
+            <w:tcW w:w="6374" w:type="dxa"/>
+          </w:tcPr>
+          <w:p>
+            <w:pPr>
+              <w:rPr>
+                <w:rFonts w:ascii="Arial" w:hAnsi="Arial" w:cs="Arial"/>
+              </w:rPr>
+            </w:pPr>
+            <w:r>
+              <w:rPr>
+                <w:rFonts w:ascii="Arial" w:hAnsi="Arial" w:cs="Arial"/>
+              </w:rPr>
+              <w:t xml:space="preserve">      Male</w:t>
+            </w:r>
+          </w:p>
+        </w:tc>
+        <w:tc>
+          <w:tcPr>
+            <w:tcW w:w="1701" w:type="dxa"/>
+          </w:tcPr>
+          <w:p>
+            <w:pPr>
+              <w:rPr>
+                <w:rFonts w:ascii="Arial" w:hAnsi="Arial" w:cs="Arial"/>
+              </w:rPr>
+            </w:pPr>
+            <w:r>
+              <w:rPr>
+                <w:rFonts w:ascii="Arial" w:hAnsi="Arial" w:cs="Arial"/>
+              </w:rPr>
+              <w:t>121 (46%)</w:t>
+            </w:r>
+          </w:p>
+        </w:tc>
+        <w:tc>
+          <w:tcPr>
+            <w:tcW w:w="2386" w:type="dxa"/>
+          </w:tcPr>
+          <w:p>
+            <w:pPr>
+              <w:rPr>
+                <w:rFonts w:ascii="Arial" w:hAnsi="Arial" w:cs="Arial"/>
+              </w:rPr>
+            </w:pPr>
+            <w:r>
+              <w:rPr>
+                <w:rFonts w:ascii="Arial" w:hAnsi="Arial" w:cs="Arial"/>
+              </w:rPr>
+              <w:t>48 (37%)</w:t>
+            </w:r>
+          </w:p>
+        </w:tc>
+        <w:tc>
+          <w:tcPr>
+            <w:tcW w:w="3487" w:type="dxa"/>
+          </w:tcPr>
+          <w:p>
+            <w:pPr>
+              <w:rPr>
+                <w:rFonts w:ascii="Arial" w:hAnsi="Arial" w:cs="Arial"/>
+              </w:rPr>
+            </w:pPr>
+            <w:r>
+              <w:rPr>
+                <w:rFonts w:ascii="Arial" w:hAnsi="Arial" w:cs="Arial"/>
+              </w:rPr>
+              <w:t>73 (55%)</w:t>
+            </w:r>
+          </w:p>
+        </w:tc>
+      </w:tr>
+      <w:tr>
+        <w:tc>
+          <w:tcPr>
+            <w:tcW w:w="6374" w:type="dxa"/>
+          </w:tcPr>
+          <w:p>
+            <w:pPr>
+              <w:rPr>
+                <w:rFonts w:ascii="Arial" w:hAnsi="Arial" w:cs="Arial"/>
+              </w:rPr>
+            </w:pPr>
+            <w:r>
+              <w:rPr>
+                <w:rFonts w:ascii="Arial" w:hAnsi="Arial" w:cs="Arial"/>
+              </w:rPr>
+              <w:t xml:space="preserve">      Other</w:t>
+            </w:r>
+          </w:p>
+        </w:tc>
+        <w:tc>
+          <w:tcPr>
+            <w:tcW w:w="1701" w:type="dxa"/>
+          </w:tcPr>
+          <w:p>
+            <w:pPr>
+              <w:rPr>
+                <w:rFonts w:ascii="Arial" w:hAnsi="Arial" w:cs="Arial"/>
+              </w:rPr>
+            </w:pPr>
+            <w:r>
+              <w:rPr>
+                <w:rFonts w:ascii="Arial" w:hAnsi="Arial" w:cs="Arial"/>
+              </w:rPr>
+              <w:t>5 (1.9%)</w:t>
+            </w:r>
+          </w:p>
+        </w:tc>
+        <w:tc>
+          <w:tcPr>
+            <w:tcW w:w="2386" w:type="dxa"/>
+          </w:tcPr>
+          <w:p>
+            <w:pPr>
+              <w:rPr>
+                <w:rFonts w:ascii="Arial" w:hAnsi="Arial" w:cs="Arial"/>
+              </w:rPr>
+            </w:pPr>
+            <w:r>
+              <w:rPr>
+                <w:rFonts w:ascii="Arial" w:hAnsi="Arial" w:cs="Arial"/>
+              </w:rPr>
+              <w:t>1 (.08%)</w:t>
+            </w:r>
+          </w:p>
+        </w:tc>
+        <w:tc>
+          <w:tcPr>
+            <w:tcW w:w="3487" w:type="dxa"/>
+          </w:tcPr>
+          <w:p>
+            <w:pPr>
+              <w:rPr>
+                <w:rFonts w:ascii="Arial" w:hAnsi="Arial" w:cs="Arial"/>
+              </w:rPr>
+            </w:pPr>
+            <w:r>
+              <w:rPr>
+                <w:rFonts w:ascii="Arial" w:hAnsi="Arial" w:cs="Arial"/>
+              </w:rPr>
+              <w:t>4 (3.0%)</w:t>
+            </w:r>
+          </w:p>
+        </w:tc>
+      </w:tr>
+      <w:tr>
+        <w:tc>
+          <w:tcPr>
+            <w:tcW w:w="6374" w:type="dxa"/>
+          </w:tcPr>
+          <w:p>
+            <w:pPr>
+              <w:rPr>
+                <w:rFonts w:ascii="Arial" w:hAnsi="Arial" w:cs="Arial"/>
+              </w:rPr>
+            </w:pPr>
+            <w:r>
+              <w:rPr>
+                <w:rFonts w:ascii="Arial" w:hAnsi="Arial" w:cs="Arial"/>
+              </w:rPr>
+              <w:t>Occupational Status</w:t>
+            </w:r>
+          </w:p>
+        </w:tc>
+        <w:tc>
+          <w:tcPr>
+            <w:tcW w:w="1701" w:type="dxa"/>
+          </w:tcPr>
+          <w:p>
+            <w:pPr>
+              <w:rPr>
+                <w:rFonts w:ascii="Arial" w:hAnsi="Arial" w:cs="Arial"/>
+              </w:rPr>
+            </w:pPr>
+          </w:p>
+        </w:tc>
+        <w:tc>
+          <w:tcPr>
+            <w:tcW w:w="2386" w:type="dxa"/>
+          </w:tcPr>
+          <w:p>
+            <w:pPr>
+              <w:rPr>
+                <w:rFonts w:ascii="Arial" w:hAnsi="Arial" w:cs="Arial"/>
+              </w:rPr>
+            </w:pPr>
+          </w:p>
+        </w:tc>
+        <w:tc>
+          <w:tcPr>
+            <w:tcW w:w="3487" w:type="dxa"/>
+          </w:tcPr>
+          <w:p>
+            <w:pPr>
+              <w:rPr>
+                <w:rFonts w:ascii="Arial" w:hAnsi="Arial" w:cs="Arial"/>
+              </w:rPr>
+            </w:pPr>
+          </w:p>
+        </w:tc>
+      </w:tr>
+      <w:tr>
+        <w:tc>
+          <w:tcPr>
+            <w:tcW w:w="6374" w:type="dxa"/>
+          </w:tcPr>
+          <w:p>
+            <w:pPr>
+              <w:rPr>
+                <w:rFonts w:ascii="Arial" w:hAnsi="Arial" w:cs="Arial"/>
+              </w:rPr>
+            </w:pPr>
+            <w:r>
+              <w:rPr>
+                <w:rFonts w:ascii="Arial" w:hAnsi="Arial" w:cs="Arial"/>
+              </w:rPr>
+              <w:t xml:space="preserve">      Work</w:t>
+            </w:r>
+          </w:p>
+        </w:tc>
+        <w:tc>
+          <w:tcPr>
+            <w:tcW w:w="1701" w:type="dxa"/>
+          </w:tcPr>
+          <w:p>
+            <w:pPr>
+              <w:rPr>
+                <w:rFonts w:ascii="Arial" w:hAnsi="Arial" w:cs="Arial"/>
+              </w:rPr>
+            </w:pPr>
+            <w:r>
+              <w:rPr>
+                <w:rFonts w:ascii="Arial" w:hAnsi="Arial" w:cs="Arial"/>
+              </w:rPr>
+              <w:t>161 (61%)</w:t>
+            </w:r>
+          </w:p>
+        </w:tc>
+        <w:tc>
+          <w:tcPr>
+            <w:tcW w:w="2386" w:type="dxa"/>
+          </w:tcPr>
+          <w:p>
+            <w:pPr>
+              <w:rPr>
+                <w:rFonts w:ascii="Arial" w:hAnsi="Arial" w:cs="Arial"/>
+              </w:rPr>
+            </w:pPr>
+            <w:r>
+              <w:rPr>
+                <w:rFonts w:ascii="Arial" w:hAnsi="Arial" w:cs="Arial"/>
+              </w:rPr>
+              <w:t>76 (59%)</w:t>
+            </w:r>
+          </w:p>
+        </w:tc>
+        <w:tc>
+          <w:tcPr>
+            <w:tcW w:w="3487" w:type="dxa"/>
+          </w:tcPr>
+          <w:p>
+            <w:pPr>
+              <w:rPr>
+                <w:rFonts w:ascii="Arial" w:hAnsi="Arial" w:cs="Arial"/>
+              </w:rPr>
+            </w:pPr>
+            <w:r>
+              <w:rPr>
+                <w:rFonts w:ascii="Arial" w:hAnsi="Arial" w:cs="Arial"/>
+              </w:rPr>
+              <w:t>85 (64%)</w:t>
+            </w:r>
+          </w:p>
+        </w:tc>
+      </w:tr>
+      <w:tr>
+        <w:tc>
+          <w:tcPr>
+            <w:tcW w:w="6374" w:type="dxa"/>
+          </w:tcPr>
+          <w:p>
+            <w:pPr>
+              <w:rPr>
+                <w:rFonts w:ascii="Arial" w:hAnsi="Arial" w:cs="Arial"/>
+              </w:rPr>
+            </w:pPr>
+            <w:r>
+              <w:rPr>
+                <w:rFonts w:ascii="Arial" w:hAnsi="Arial" w:cs="Arial"/>
+              </w:rPr>
+              <w:t xml:space="preserve">      School</w:t>
+            </w:r>
+          </w:p>
+        </w:tc>
+        <w:tc>
+          <w:tcPr>
+            <w:tcW w:w="1701" w:type="dxa"/>
+          </w:tcPr>
+          <w:p>
+            <w:pPr>
+              <w:rPr>
+                <w:rFonts w:ascii="Arial" w:hAnsi="Arial" w:cs="Arial"/>
+              </w:rPr>
+            </w:pPr>
+            <w:r>
+              <w:rPr>
+                <w:rFonts w:ascii="Arial" w:hAnsi="Arial" w:cs="Arial"/>
+              </w:rPr>
+              <w:t>52 (20%)</w:t>
+            </w:r>
+          </w:p>
+        </w:tc>
+        <w:tc>
+          <w:tcPr>
+            <w:tcW w:w="2386" w:type="dxa"/>
+          </w:tcPr>
+          <w:p>
+            <w:pPr>
+              <w:rPr>
+                <w:rFonts w:ascii="Arial" w:hAnsi="Arial" w:cs="Arial"/>
+              </w:rPr>
+            </w:pPr>
+            <w:r>
+              <w:rPr>
+                <w:rFonts w:ascii="Arial" w:hAnsi="Arial" w:cs="Arial"/>
+              </w:rPr>
+              <w:t>27 (21%)</w:t>
+            </w:r>
+          </w:p>
+        </w:tc>
+        <w:tc>
+          <w:tcPr>
+            <w:tcW w:w="3487" w:type="dxa"/>
+          </w:tcPr>
+          <w:p>
+            <w:pPr>
+              <w:rPr>
+                <w:rFonts w:ascii="Arial" w:hAnsi="Arial" w:cs="Arial"/>
+              </w:rPr>
+            </w:pPr>
+            <w:r>
+              <w:rPr>
+                <w:rFonts w:ascii="Arial" w:hAnsi="Arial" w:cs="Arial"/>
+              </w:rPr>
+              <w:t>25 (19%)</w:t>
+            </w:r>
+          </w:p>
+        </w:tc>
+      </w:tr>
+      <w:tr>
+        <w:tc>
+          <w:tcPr>
+            <w:tcW w:w="6374" w:type="dxa"/>
+          </w:tcPr>
+          <w:p>
+            <w:pPr>
+              <w:rPr>
+                <w:rFonts w:ascii="Arial" w:hAnsi="Arial" w:cs="Arial"/>
+              </w:rPr>
+            </w:pPr>
+            <w:r>
+              <w:rPr>
+                <w:rFonts w:ascii="Arial" w:hAnsi="Arial" w:cs="Arial"/>
+              </w:rPr>
+              <w:t xml:space="preserve">      Neither</w:t>
+            </w:r>
+          </w:p>
+        </w:tc>
+        <w:tc>
+          <w:tcPr>
+            <w:tcW w:w="1701" w:type="dxa"/>
+          </w:tcPr>
+          <w:p>
+            <w:pPr>
+              <w:rPr>
+                <w:rFonts w:ascii="Arial" w:hAnsi="Arial" w:cs="Arial"/>
+              </w:rPr>
+            </w:pPr>
+            <w:r>
+              <w:rPr>
+                <w:rFonts w:ascii="Arial" w:hAnsi="Arial" w:cs="Arial"/>
+              </w:rPr>
+              <w:t>49 (19%)</w:t>
+            </w:r>
+          </w:p>
+        </w:tc>
+        <w:tc>
+          <w:tcPr>
+            <w:tcW w:w="2386" w:type="dxa"/>
+          </w:tcPr>
+          <w:p>
+            <w:pPr>
+              <w:rPr>
+                <w:rFonts w:ascii="Arial" w:hAnsi="Arial" w:cs="Arial"/>
+              </w:rPr>
+            </w:pPr>
+            <w:r>
+              <w:rPr>
+                <w:rFonts w:ascii="Arial" w:hAnsi="Arial" w:cs="Arial"/>
+              </w:rPr>
+              <w:t>26 (20%)</w:t>
+            </w:r>
+          </w:p>
+        </w:tc>
+        <w:tc>
+          <w:tcPr>
+            <w:tcW w:w="3487" w:type="dxa"/>
+          </w:tcPr>
+          <w:p>
+            <w:pPr>
+              <w:rPr>
+                <w:rFonts w:ascii="Arial" w:hAnsi="Arial" w:cs="Arial"/>
+              </w:rPr>
+            </w:pPr>
+            <w:r>
+              <w:rPr>
+                <w:rFonts w:ascii="Arial" w:hAnsi="Arial" w:cs="Arial"/>
+              </w:rPr>
+              <w:t>23 (17%)</w:t>
+            </w:r>
+          </w:p>
+        </w:tc>
+      </w:tr>
+      <w:tr>
+        <w:tc>
+          <w:tcPr>
+            <w:tcW w:w="6374" w:type="dxa"/>
+          </w:tcPr>
+          <w:p>
+            <w:pPr>
+              <w:rPr>
+                <w:rFonts w:ascii="Arial" w:hAnsi="Arial" w:cs="Arial"/>
+              </w:rPr>
+            </w:pPr>
+            <w:r>
+              <w:rPr>
+                <w:rFonts w:ascii="Arial" w:hAnsi="Arial" w:cs="Arial"/>
+              </w:rPr>
+              <w:t>Occupational Setting</w:t>
+            </w:r>
+          </w:p>
+        </w:tc>
+        <w:tc>
+          <w:tcPr>
+            <w:tcW w:w="1701" w:type="dxa"/>
+          </w:tcPr>
+          <w:p>
+            <w:pPr>
+              <w:rPr>
+                <w:rFonts w:ascii="Arial" w:hAnsi="Arial" w:cs="Arial"/>
+              </w:rPr>
+            </w:pPr>
+          </w:p>
+        </w:tc>
+        <w:tc>
+          <w:tcPr>
+            <w:tcW w:w="2386" w:type="dxa"/>
+          </w:tcPr>
+          <w:p>
+            <w:pPr>
+              <w:rPr>
+                <w:rFonts w:ascii="Arial" w:hAnsi="Arial" w:cs="Arial"/>
+              </w:rPr>
+            </w:pPr>
+          </w:p>
+        </w:tc>
+        <w:tc>
+          <w:tcPr>
+            <w:tcW w:w="3487" w:type="dxa"/>
+          </w:tcPr>
+          <w:p>
+            <w:pPr>
+              <w:rPr>
+                <w:rFonts w:ascii="Arial" w:hAnsi="Arial" w:cs="Arial"/>
+              </w:rPr>
+            </w:pPr>
+          </w:p>
+        </w:tc>
+      </w:tr>
+      <w:tr>
+        <w:tc>
+          <w:tcPr>
+            <w:tcW w:w="6374" w:type="dxa"/>
+          </w:tcPr>
+          <w:p>
+            <w:pPr>
+              <w:rPr>
+                <w:rFonts w:ascii="Arial" w:hAnsi="Arial" w:cs="Arial"/>
+              </w:rPr>
+            </w:pPr>
+            <w:r>
+              <w:rPr>
+                <w:rFonts w:ascii="Arial" w:hAnsi="Arial" w:cs="Arial"/>
+              </w:rPr>
+              <w:t xml:space="preserve">     Home Office/Home schooling</w:t>
+            </w:r>
+          </w:p>
+        </w:tc>
+        <w:tc>
+          <w:tcPr>
+            <w:tcW w:w="1701" w:type="dxa"/>
+          </w:tcPr>
+          <w:p>
+            <w:pPr>
+              <w:rPr>
+                <w:rFonts w:ascii="Arial" w:hAnsi="Arial" w:cs="Arial"/>
+              </w:rPr>
+            </w:pPr>
+            <w:r>
+              <w:rPr>
+                <w:rFonts w:ascii="Arial" w:hAnsi="Arial" w:cs="Arial"/>
+              </w:rPr>
+              <w:t>109 (42%</w:t>
+            </w:r>
+            <w:r>
+              <w:rPr>
+                <w:rFonts w:ascii="Arial" w:hAnsi="Arial" w:cs="Arial"/>
+              </w:rPr>
+              <w:t>)</w:t>
+            </w:r>
+          </w:p>
+        </w:tc>
+        <w:tc>
+          <w:tcPr>
+            <w:tcW w:w="2386" w:type="dxa"/>
+          </w:tcPr>
+          <w:p>
+            <w:pPr>
+              <w:rPr>
+                <w:rFonts w:ascii="Arial" w:hAnsi="Arial" w:cs="Arial"/>
+              </w:rPr>
+            </w:pPr>
+            <w:r>
+              <w:rPr>
+                <w:rFonts w:ascii="Arial" w:hAnsi="Arial" w:cs="Arial"/>
+              </w:rPr>
+              <w:t>50 (39%)</w:t>
+            </w:r>
+          </w:p>
+        </w:tc>
+        <w:tc>
+          <w:tcPr>
+            <w:tcW w:w="3487" w:type="dxa"/>
+          </w:tcPr>
+          <w:p>
+            <w:pPr>
+              <w:rPr>
+                <w:rFonts w:ascii="Arial" w:hAnsi="Arial" w:cs="Arial"/>
+              </w:rPr>
+            </w:pPr>
+            <w:r>
+              <w:rPr>
+                <w:rFonts w:ascii="Arial" w:hAnsi="Arial" w:cs="Arial"/>
+              </w:rPr>
+              <w:t>59 (44%)</w:t>
+            </w:r>
+          </w:p>
+        </w:tc>
+      </w:tr>
+      <w:tr>
+        <w:tc>
+          <w:tcPr>
+            <w:tcW w:w="6374" w:type="dxa"/>
+          </w:tcPr>
+          <w:p>
+            <w:pPr>
+              <w:rPr>
+                <w:rFonts w:ascii="Arial" w:hAnsi="Arial" w:cs="Arial"/>
+              </w:rPr>
+            </w:pPr>
+            <w:r>
+              <w:rPr>
+                <w:rFonts w:ascii="Arial" w:hAnsi="Arial" w:cs="Arial"/>
+              </w:rPr>
+              <w:t xml:space="preserve">     Face-to-face work/Face-to-face</w:t>
+            </w:r>
+            <w:r>
+              <w:rPr>
+                <w:rFonts w:ascii="Arial" w:hAnsi="Arial" w:cs="Arial"/>
+              </w:rPr>
+              <w:t xml:space="preserve"> schooling</w:t>
+            </w:r>
+          </w:p>
+        </w:tc>
+        <w:tc>
+          <w:tcPr>
+            <w:tcW w:w="1701" w:type="dxa"/>
+          </w:tcPr>
+          <w:p>
+            <w:pPr>
+              <w:rPr>
+                <w:rFonts w:ascii="Arial" w:hAnsi="Arial" w:cs="Arial"/>
+              </w:rPr>
+            </w:pPr>
+            <w:r>
+              <w:rPr>
+                <w:rFonts w:ascii="Arial" w:hAnsi="Arial" w:cs="Arial"/>
+              </w:rPr>
+              <w:t>41 (16%)</w:t>
+            </w:r>
+          </w:p>
+        </w:tc>
+        <w:tc>
+          <w:tcPr>
+            <w:tcW w:w="2386" w:type="dxa"/>
+          </w:tcPr>
+          <w:p>
+            <w:pPr>
+              <w:rPr>
+                <w:rFonts w:ascii="Arial" w:hAnsi="Arial" w:cs="Arial"/>
+              </w:rPr>
+            </w:pPr>
+            <w:r>
+              <w:rPr>
+                <w:rFonts w:ascii="Arial" w:hAnsi="Arial" w:cs="Arial"/>
+              </w:rPr>
+              <w:t>22 (17%)</w:t>
+            </w:r>
+          </w:p>
+        </w:tc>
+        <w:tc>
+          <w:tcPr>
+            <w:tcW w:w="3487" w:type="dxa"/>
+          </w:tcPr>
+          <w:p>
+            <w:pPr>
+              <w:rPr>
+                <w:rFonts w:ascii="Arial" w:hAnsi="Arial" w:cs="Arial"/>
+              </w:rPr>
+            </w:pPr>
+            <w:r>
+              <w:rPr>
+                <w:rFonts w:ascii="Arial" w:hAnsi="Arial" w:cs="Arial"/>
+              </w:rPr>
+              <w:t>19 (14%)</w:t>
+            </w:r>
+          </w:p>
+        </w:tc>
+      </w:tr>
+      <w:tr>
+        <w:tc>
+          <w:tcPr>
+            <w:tcW w:w="6374" w:type="dxa"/>
+          </w:tcPr>
+          <w:p>
+            <w:pPr>
+              <w:rPr>
+                <w:rFonts w:ascii="Arial" w:hAnsi="Arial" w:cs="Arial"/>
+              </w:rPr>
+            </w:pPr>
+            <w:r>
+              <w:rPr>
+                <w:rFonts w:ascii="Arial" w:hAnsi="Arial" w:cs="Arial"/>
+              </w:rPr>
+              <w:t xml:space="preserve">     Combination of home and face-to-face work/schooling</w:t>
+            </w:r>
+          </w:p>
+        </w:tc>
+        <w:tc>
+          <w:tcPr>
+            <w:tcW w:w="1701" w:type="dxa"/>
+          </w:tcPr>
+          <w:p>
+            <w:pPr>
+              <w:rPr>
+                <w:rFonts w:ascii="Arial" w:hAnsi="Arial" w:cs="Arial"/>
+              </w:rPr>
+            </w:pPr>
+            <w:r>
+              <w:rPr>
+                <w:rFonts w:ascii="Arial" w:hAnsi="Arial" w:cs="Arial"/>
+              </w:rPr>
+              <w:t>53 (20%)</w:t>
+            </w:r>
+          </w:p>
+        </w:tc>
+        <w:tc>
+          <w:tcPr>
+            <w:tcW w:w="2386" w:type="dxa"/>
+          </w:tcPr>
+          <w:p>
+            <w:pPr>
+              <w:rPr>
+                <w:rFonts w:ascii="Arial" w:hAnsi="Arial" w:cs="Arial"/>
+              </w:rPr>
+            </w:pPr>
+            <w:r>
+              <w:rPr>
+                <w:rFonts w:ascii="Arial" w:hAnsi="Arial" w:cs="Arial"/>
+              </w:rPr>
+              <w:t>23 (18%)</w:t>
+            </w:r>
+          </w:p>
+        </w:tc>
+        <w:tc>
+          <w:tcPr>
+            <w:tcW w:w="3487" w:type="dxa"/>
+          </w:tcPr>
+          <w:p>
+            <w:pPr>
+              <w:rPr>
+                <w:rFonts w:ascii="Arial" w:hAnsi="Arial" w:cs="Arial"/>
+              </w:rPr>
+            </w:pPr>
+            <w:r>
+              <w:rPr>
+                <w:rFonts w:ascii="Arial" w:hAnsi="Arial" w:cs="Arial"/>
+              </w:rPr>
+              <w:t>30 (23%)</w:t>
+            </w:r>
+          </w:p>
+        </w:tc>
+      </w:tr>
+      <w:tr>
+        <w:tc>
+          <w:tcPr>
+            <w:tcW w:w="6374" w:type="dxa"/>
+          </w:tcPr>
+          <w:p>
+            <w:pPr>
+              <w:rPr>
+                <w:rFonts w:ascii="Arial" w:hAnsi="Arial" w:cs="Arial"/>
+              </w:rPr>
+            </w:pPr>
+            <w:r>
+              <w:rPr>
+                <w:rFonts w:ascii="Arial" w:hAnsi="Arial" w:cs="Arial"/>
+              </w:rPr>
+              <w:t xml:space="preserve">     Neither (no work or school, or in vacation)</w:t>
+            </w:r>
+          </w:p>
+        </w:tc>
+        <w:tc>
+          <w:tcPr>
+            <w:tcW w:w="1701" w:type="dxa"/>
+          </w:tcPr>
+          <w:p>
+            <w:pPr>
+              <w:rPr>
+                <w:rFonts w:ascii="Arial" w:hAnsi="Arial" w:cs="Arial"/>
+              </w:rPr>
+            </w:pPr>
+            <w:r>
+              <w:rPr>
+                <w:rFonts w:ascii="Arial" w:hAnsi="Arial" w:cs="Arial"/>
+              </w:rPr>
+              <w:t>59 (23%)</w:t>
+            </w:r>
+          </w:p>
+        </w:tc>
+        <w:tc>
+          <w:tcPr>
+            <w:tcW w:w="2386" w:type="dxa"/>
+          </w:tcPr>
+          <w:p>
+            <w:pPr>
+              <w:rPr>
+                <w:rFonts w:ascii="Arial" w:hAnsi="Arial" w:cs="Arial"/>
+              </w:rPr>
+            </w:pPr>
+            <w:r>
+              <w:rPr>
+                <w:rFonts w:ascii="Arial" w:hAnsi="Arial" w:cs="Arial"/>
+              </w:rPr>
+              <w:t>34 (26%)</w:t>
+            </w:r>
+          </w:p>
+        </w:tc>
+        <w:tc>
+          <w:tcPr>
+            <w:tcW w:w="3487" w:type="dxa"/>
+          </w:tcPr>
+          <w:p>
+            <w:pPr>
+              <w:rPr>
+                <w:rFonts w:ascii="Arial" w:hAnsi="Arial" w:cs="Arial"/>
+              </w:rPr>
+            </w:pPr>
+            <w:r>
+              <w:rPr>
+                <w:rFonts w:ascii="Arial" w:hAnsi="Arial" w:cs="Arial"/>
+              </w:rPr>
+              <w:t>25 (19%)</w:t>
+            </w:r>
+          </w:p>
+        </w:tc>
+      </w:tr>
+    </w:tbl>
+    <w:p>
+      <w:pPr>
+        <w:rPr>
+          <w:rFonts w:ascii="Arial" w:hAnsi="Arial" w:cs="Arial"/>
+        </w:rPr>
+      </w:pPr>
+    </w:p>
+    <w:p>
+      <w:pPr>
+        <w:rPr>
+          <w:rFonts w:ascii="Arial" w:hAnsi="Arial" w:cs="Arial"/>
+        </w:rPr>
+        <w:sectPr>
+          <w:pgSz w:w="16838" w:h="11906" w:orient="landscape"/>
+          <w:pgMar w:top="1440" w:right="1440" w:bottom="1440" w:left="1440" w:header="708" w:footer="708" w:gutter="0"/>
+          <w:cols w:space="708"/>
+          <w:docGrid w:linePitch="360"/>
+        </w:sectPr>
+      </w:pPr>
+      <w:r>
+        <w:rPr>
+          <w:rFonts w:ascii="Arial" w:hAnsi="Arial" w:cs="Arial"/>
+          <w:vertAlign w:val="superscript"/>
+        </w:rPr>
+        <w:t>1</w:t>
+      </w:r>
+      <w:r>
+        <w:rPr>
+          <w:rFonts w:ascii="Arial" w:hAnsi="Arial" w:cs="Arial"/>
+        </w:rPr>
+        <w:t xml:space="preserve"> Mean (SD); n (%)</w:t>
+      </w:r>
+    </w:p>
+    <w:p>
+      <w:pPr>
+        <w:rPr>
+          <w:rFonts w:ascii="Arial" w:hAnsi="Arial" w:cs="Arial"/>
+          <w:b/>
+          <w:bCs/>
+        </w:rPr>
+      </w:pPr>
+      <w:r>
+        <w:rPr>
+          <w:rFonts w:ascii="Arial" w:hAnsi="Arial" w:cs="Arial"/>
+          <w:b/>
+          <w:bCs/>
+        </w:rPr>
+        <w:lastRenderedPageBreak/>
+        <w:t xml:space="preserve">Supplementary Table </w:t>
+      </w:r>
+      <w:r>
+        <w:rPr>
+          <w:rFonts w:ascii="Arial" w:hAnsi="Arial" w:cs="Arial"/>
+          <w:b/>
+          <w:bCs/>
+        </w:rPr>
+        <w:t>6</w:t>
       </w:r>
     </w:p>
     <w:p>
@@ -40187,7 +41419,15 @@
           <w:bCs/>
         </w:rPr>
         <w:lastRenderedPageBreak/>
-        <w:t>Supplementary Table 6</w:t>
+        <w:t xml:space="preserve">Supplementary Table </w:t>
+      </w:r>
+      <w:r>
+        <w:rPr>
+          <w:rFonts w:ascii="Arial" w:hAnsi="Arial" w:cs="Arial"/>
+          <w:b/>
+          <w:bCs/>
+        </w:rPr>
+        <w:t>7</w:t>
       </w:r>
     </w:p>
     <w:p>

</xml_diff>

<commit_message>
This version is sent for round 3 feedback
</commit_message>
<xml_diff>
--- a/Supplementary_Materials.docx
+++ b/Supplementary_Materials.docx
@@ -176,11 +176,15 @@
         <w:rPr>
           <w:rFonts w:ascii="Arial" w:hAnsi="Arial" w:cs="Arial"/>
           <w:b/>
+          <w:sz w:val="21"/>
+          <w:szCs w:val="21"/>
         </w:rPr>
       </w:pPr>
       <w:r>
         <w:rPr>
           <w:rFonts w:ascii="Arial" w:hAnsi="Arial" w:cs="Arial"/>
+          <w:sz w:val="21"/>
+          <w:szCs w:val="21"/>
         </w:rPr>
         <w:t>Please</w:t>
       </w:r>
@@ -188,12 +192,16 @@
         <w:rPr>
           <w:rFonts w:ascii="Arial" w:hAnsi="Arial" w:cs="Arial"/>
           <w:spacing w:val="-5"/>
+          <w:sz w:val="21"/>
+          <w:szCs w:val="21"/>
         </w:rPr>
         <w:t xml:space="preserve"> </w:t>
       </w:r>
       <w:r>
         <w:rPr>
           <w:rFonts w:ascii="Arial" w:hAnsi="Arial" w:cs="Arial"/>
+          <w:sz w:val="21"/>
+          <w:szCs w:val="21"/>
         </w:rPr>
         <w:t>indicate</w:t>
       </w:r>
@@ -201,12 +209,16 @@
         <w:rPr>
           <w:rFonts w:ascii="Arial" w:hAnsi="Arial" w:cs="Arial"/>
           <w:spacing w:val="-5"/>
+          <w:sz w:val="21"/>
+          <w:szCs w:val="21"/>
         </w:rPr>
         <w:t xml:space="preserve"> </w:t>
       </w:r>
       <w:r>
         <w:rPr>
           <w:rFonts w:ascii="Arial" w:hAnsi="Arial" w:cs="Arial"/>
+          <w:sz w:val="21"/>
+          <w:szCs w:val="21"/>
         </w:rPr>
         <w:t>how</w:t>
       </w:r>
@@ -214,12 +226,16 @@
         <w:rPr>
           <w:rFonts w:ascii="Arial" w:hAnsi="Arial" w:cs="Arial"/>
           <w:spacing w:val="-5"/>
+          <w:sz w:val="21"/>
+          <w:szCs w:val="21"/>
         </w:rPr>
         <w:t xml:space="preserve"> </w:t>
       </w:r>
       <w:r>
         <w:rPr>
           <w:rFonts w:ascii="Arial" w:hAnsi="Arial" w:cs="Arial"/>
+          <w:sz w:val="21"/>
+          <w:szCs w:val="21"/>
         </w:rPr>
         <w:t>often</w:t>
       </w:r>
@@ -227,12 +243,16 @@
         <w:rPr>
           <w:rFonts w:ascii="Arial" w:hAnsi="Arial" w:cs="Arial"/>
           <w:spacing w:val="-5"/>
+          <w:sz w:val="21"/>
+          <w:szCs w:val="21"/>
         </w:rPr>
         <w:t xml:space="preserve"> </w:t>
       </w:r>
       <w:r>
         <w:rPr>
           <w:rFonts w:ascii="Arial" w:hAnsi="Arial" w:cs="Arial"/>
+          <w:sz w:val="21"/>
+          <w:szCs w:val="21"/>
         </w:rPr>
         <w:t>you</w:t>
       </w:r>
@@ -240,12 +260,16 @@
         <w:rPr>
           <w:rFonts w:ascii="Arial" w:hAnsi="Arial" w:cs="Arial"/>
           <w:spacing w:val="-4"/>
+          <w:sz w:val="21"/>
+          <w:szCs w:val="21"/>
         </w:rPr>
         <w:t xml:space="preserve"> </w:t>
       </w:r>
       <w:r>
         <w:rPr>
           <w:rFonts w:ascii="Arial" w:hAnsi="Arial" w:cs="Arial"/>
+          <w:sz w:val="21"/>
+          <w:szCs w:val="21"/>
         </w:rPr>
         <w:t>performed</w:t>
       </w:r>
@@ -253,12 +277,16 @@
         <w:rPr>
           <w:rFonts w:ascii="Arial" w:hAnsi="Arial" w:cs="Arial"/>
           <w:spacing w:val="-5"/>
+          <w:sz w:val="21"/>
+          <w:szCs w:val="21"/>
         </w:rPr>
         <w:t xml:space="preserve"> </w:t>
       </w:r>
       <w:r>
         <w:rPr>
           <w:rFonts w:ascii="Arial" w:hAnsi="Arial" w:cs="Arial"/>
+          <w:sz w:val="21"/>
+          <w:szCs w:val="21"/>
         </w:rPr>
         <w:t>the</w:t>
       </w:r>
@@ -266,12 +294,16 @@
         <w:rPr>
           <w:rFonts w:ascii="Arial" w:hAnsi="Arial" w:cs="Arial"/>
           <w:spacing w:val="-5"/>
+          <w:sz w:val="21"/>
+          <w:szCs w:val="21"/>
         </w:rPr>
         <w:t xml:space="preserve"> </w:t>
       </w:r>
       <w:r>
         <w:rPr>
           <w:rFonts w:ascii="Arial" w:hAnsi="Arial" w:cs="Arial"/>
+          <w:sz w:val="21"/>
+          <w:szCs w:val="21"/>
         </w:rPr>
         <w:t>following</w:t>
       </w:r>
@@ -279,6 +311,8 @@
         <w:rPr>
           <w:rFonts w:ascii="Arial" w:hAnsi="Arial" w:cs="Arial"/>
           <w:spacing w:val="-5"/>
+          <w:sz w:val="21"/>
+          <w:szCs w:val="21"/>
         </w:rPr>
         <w:t xml:space="preserve"> behaviours</w:t>
       </w:r>
@@ -286,12 +320,16 @@
         <w:rPr>
           <w:rFonts w:ascii="Arial" w:hAnsi="Arial" w:cs="Arial"/>
           <w:spacing w:val="-4"/>
+          <w:sz w:val="21"/>
+          <w:szCs w:val="21"/>
         </w:rPr>
         <w:t xml:space="preserve"> </w:t>
       </w:r>
       <w:r>
         <w:rPr>
           <w:rFonts w:ascii="Arial" w:hAnsi="Arial" w:cs="Arial"/>
+          <w:sz w:val="21"/>
+          <w:szCs w:val="21"/>
         </w:rPr>
         <w:t>in</w:t>
       </w:r>
@@ -299,12 +337,16 @@
         <w:rPr>
           <w:rFonts w:ascii="Arial" w:hAnsi="Arial" w:cs="Arial"/>
           <w:spacing w:val="-5"/>
+          <w:sz w:val="21"/>
+          <w:szCs w:val="21"/>
         </w:rPr>
         <w:t xml:space="preserve"> </w:t>
       </w:r>
       <w:r>
         <w:rPr>
           <w:rFonts w:ascii="Arial" w:hAnsi="Arial" w:cs="Arial"/>
+          <w:sz w:val="21"/>
+          <w:szCs w:val="21"/>
         </w:rPr>
         <w:t>the</w:t>
       </w:r>
@@ -312,6 +354,8 @@
         <w:rPr>
           <w:rFonts w:ascii="Arial" w:hAnsi="Arial" w:cs="Arial"/>
           <w:spacing w:val="-4"/>
+          <w:sz w:val="21"/>
+          <w:szCs w:val="21"/>
         </w:rPr>
         <w:t xml:space="preserve"> </w:t>
       </w:r>
@@ -319,6 +363,8 @@
         <w:rPr>
           <w:rFonts w:ascii="Arial" w:hAnsi="Arial" w:cs="Arial"/>
           <w:b/>
+          <w:sz w:val="21"/>
+          <w:szCs w:val="21"/>
         </w:rPr>
         <w:t>past</w:t>
       </w:r>
@@ -327,6 +373,8 @@
           <w:rFonts w:ascii="Arial" w:hAnsi="Arial" w:cs="Arial"/>
           <w:b/>
           <w:spacing w:val="-5"/>
+          <w:sz w:val="21"/>
+          <w:szCs w:val="21"/>
         </w:rPr>
         <w:t xml:space="preserve"> </w:t>
       </w:r>
@@ -334,6 +382,8 @@
         <w:rPr>
           <w:rFonts w:ascii="Arial" w:hAnsi="Arial" w:cs="Arial"/>
           <w:b/>
+          <w:sz w:val="21"/>
+          <w:szCs w:val="21"/>
         </w:rPr>
         <w:t>four</w:t>
       </w:r>
@@ -341,6 +391,8 @@
         <w:rPr>
           <w:rFonts w:ascii="Arial" w:hAnsi="Arial" w:cs="Arial"/>
           <w:b/>
+          <w:sz w:val="21"/>
+          <w:szCs w:val="21"/>
         </w:rPr>
         <w:t xml:space="preserve"> weeks</w:t>
       </w:r>
@@ -7704,6 +7756,17 @@
         </w:tc>
       </w:tr>
     </w:tbl>
+    <w:p>
+      <w:pPr>
+        <w:adjustRightInd w:val="0"/>
+        <w:rPr>
+          <w:rFonts w:ascii="Arial" w:hAnsi="Arial" w:cs="Arial"/>
+          <w:b/>
+          <w:bCs/>
+          <w:lang w:val="en-GB"/>
+        </w:rPr>
+      </w:pPr>
+    </w:p>
     <w:p>
       <w:pPr>
         <w:adjustRightInd w:val="0"/>
@@ -7740,11 +7803,15 @@
       <w:pPr>
         <w:rPr>
           <w:rFonts w:ascii="Arial" w:eastAsiaTheme="minorEastAsia" w:hAnsi="Arial" w:cs="Arial"/>
+          <w:sz w:val="20"/>
+          <w:szCs w:val="20"/>
         </w:rPr>
       </w:pPr>
       <w:r>
         <w:rPr>
           <w:rFonts w:ascii="Arial" w:eastAsiaTheme="minorEastAsia" w:hAnsi="Arial" w:cs="Arial"/>
+          <w:sz w:val="20"/>
+          <w:szCs w:val="20"/>
         </w:rPr>
         <w:t>(Note: R = reverse-scored item)</w:t>
       </w:r>
@@ -7753,6 +7820,8 @@
       <w:pPr>
         <w:rPr>
           <w:rFonts w:ascii="Arial" w:eastAsiaTheme="minorEastAsia" w:hAnsi="Arial" w:cs="Arial"/>
+          <w:sz w:val="20"/>
+          <w:szCs w:val="20"/>
         </w:rPr>
       </w:pPr>
     </w:p>
@@ -7764,18 +7833,24 @@
           <w:rFonts w:ascii="Arial" w:hAnsi="Arial" w:cs="Arial"/>
           <w:b/>
           <w:bCs/>
+          <w:sz w:val="20"/>
+          <w:szCs w:val="20"/>
           <w:lang w:val="en-US"/>
         </w:rPr>
       </w:pPr>
       <w:r>
         <w:rPr>
           <w:rFonts w:ascii="Arial" w:hAnsi="Arial" w:cs="Arial"/>
+          <w:sz w:val="20"/>
+          <w:szCs w:val="20"/>
         </w:rPr>
         <w:t>LEBA captures light exposure-related behaviours on a 5-point Likert type scale ranging from 1 to 5 (1 = never; 2 = rarely; 3 = sometimes; 4 = often; 5 = always; for reversed-scored item: 1 = always; 2 = often; 3 = sometimes; 4 = rarely; 5 = never).  The score of each factor is calculated by the summation of scores of items belonging to the corresponding factor</w:t>
       </w:r>
       <w:r>
         <w:rPr>
           <w:rFonts w:ascii="Arial" w:hAnsi="Arial" w:cs="Arial"/>
+          <w:sz w:val="20"/>
+          <w:szCs w:val="20"/>
         </w:rPr>
         <w:t>.</w:t>
       </w:r>
@@ -7803,6 +7878,8 @@
                 <w:rFonts w:ascii="Arial" w:hAnsi="Arial" w:cs="Arial"/>
                 <w:b/>
                 <w:bCs/>
+                <w:sz w:val="20"/>
+                <w:szCs w:val="20"/>
               </w:rPr>
             </w:pPr>
             <w:r>
@@ -7810,6 +7887,8 @@
                 <w:rFonts w:ascii="Arial" w:hAnsi="Arial" w:cs="Arial"/>
                 <w:b/>
                 <w:bCs/>
+                <w:sz w:val="20"/>
+                <w:szCs w:val="20"/>
               </w:rPr>
               <w:t>Factor Name</w:t>
             </w:r>
@@ -7828,6 +7907,8 @@
                 <w:rFonts w:ascii="Arial" w:hAnsi="Arial" w:cs="Arial"/>
                 <w:b/>
                 <w:bCs/>
+                <w:sz w:val="20"/>
+                <w:szCs w:val="20"/>
               </w:rPr>
             </w:pPr>
             <w:r>
@@ -7835,6 +7916,8 @@
                 <w:rFonts w:ascii="Arial" w:hAnsi="Arial" w:cs="Arial"/>
                 <w:b/>
                 <w:bCs/>
+                <w:sz w:val="20"/>
+                <w:szCs w:val="20"/>
               </w:rPr>
               <w:t>Sore</w:t>
             </w:r>
@@ -7852,11 +7935,15 @@
               <w:spacing w:before="124"/>
               <w:rPr>
                 <w:rFonts w:ascii="Arial" w:hAnsi="Arial" w:cs="Arial"/>
-              </w:rPr>
-            </w:pPr>
-            <w:r>
-              <w:rPr>
-                <w:rFonts w:ascii="Arial" w:hAnsi="Arial" w:cs="Arial"/>
+                <w:sz w:val="20"/>
+                <w:szCs w:val="20"/>
+              </w:rPr>
+            </w:pPr>
+            <w:r>
+              <w:rPr>
+                <w:rFonts w:ascii="Arial" w:hAnsi="Arial" w:cs="Arial"/>
+                <w:sz w:val="20"/>
+                <w:szCs w:val="20"/>
               </w:rPr>
               <w:t>F1: Wearing blue light ﬁlters</w:t>
             </w:r>
@@ -7873,11 +7960,15 @@
               <w:jc w:val="center"/>
               <w:rPr>
                 <w:rFonts w:ascii="Arial" w:hAnsi="Arial" w:cs="Arial"/>
-              </w:rPr>
-            </w:pPr>
-            <w:r>
-              <w:rPr>
-                <w:rFonts w:ascii="Arial" w:hAnsi="Arial" w:cs="Arial"/>
+                <w:sz w:val="20"/>
+                <w:szCs w:val="20"/>
+              </w:rPr>
+            </w:pPr>
+            <w:r>
+              <w:rPr>
+                <w:rFonts w:ascii="Arial" w:hAnsi="Arial" w:cs="Arial"/>
+                <w:sz w:val="20"/>
+                <w:szCs w:val="20"/>
               </w:rPr>
               <w:t>01+02+03</w:t>
             </w:r>
@@ -7895,11 +7986,15 @@
               <w:spacing w:before="124"/>
               <w:rPr>
                 <w:rFonts w:ascii="Arial" w:hAnsi="Arial" w:cs="Arial"/>
-              </w:rPr>
-            </w:pPr>
-            <w:r>
-              <w:rPr>
-                <w:rFonts w:ascii="Arial" w:hAnsi="Arial" w:cs="Arial"/>
+                <w:sz w:val="20"/>
+                <w:szCs w:val="20"/>
+              </w:rPr>
+            </w:pPr>
+            <w:r>
+              <w:rPr>
+                <w:rFonts w:ascii="Arial" w:hAnsi="Arial" w:cs="Arial"/>
+                <w:sz w:val="20"/>
+                <w:szCs w:val="20"/>
               </w:rPr>
               <w:t>F2: Spending time outdoors</w:t>
             </w:r>
@@ -7916,18 +8011,24 @@
               <w:jc w:val="center"/>
               <w:rPr>
                 <w:rFonts w:ascii="Arial" w:hAnsi="Arial" w:cs="Arial"/>
+                <w:sz w:val="20"/>
+                <w:szCs w:val="20"/>
                 <w:lang w:val="el-GR"/>
               </w:rPr>
             </w:pPr>
             <w:r>
               <w:rPr>
                 <w:rFonts w:ascii="Arial" w:hAnsi="Arial" w:cs="Arial"/>
+                <w:sz w:val="20"/>
+                <w:szCs w:val="20"/>
               </w:rPr>
               <w:t>04(R)+05+06+07+08</w:t>
             </w:r>
             <w:r>
               <w:rPr>
                 <w:rFonts w:ascii="Arial" w:hAnsi="Arial" w:cs="Arial"/>
+                <w:sz w:val="20"/>
+                <w:szCs w:val="20"/>
                 <w:lang w:val="el-GR"/>
               </w:rPr>
               <w:t>+09</w:t>
@@ -7946,11 +8047,15 @@
               <w:spacing w:before="124"/>
               <w:rPr>
                 <w:rFonts w:ascii="Arial" w:hAnsi="Arial" w:cs="Arial"/>
-              </w:rPr>
-            </w:pPr>
-            <w:r>
-              <w:rPr>
-                <w:rFonts w:ascii="Arial" w:hAnsi="Arial" w:cs="Arial"/>
+                <w:sz w:val="20"/>
+                <w:szCs w:val="20"/>
+              </w:rPr>
+            </w:pPr>
+            <w:r>
+              <w:rPr>
+                <w:rFonts w:ascii="Arial" w:hAnsi="Arial" w:cs="Arial"/>
+                <w:sz w:val="20"/>
+                <w:szCs w:val="20"/>
               </w:rPr>
               <w:t>F3: Using phone and smartwatch in bed</w:t>
             </w:r>
@@ -7967,18 +8072,24 @@
               <w:jc w:val="center"/>
               <w:rPr>
                 <w:rFonts w:ascii="Arial" w:hAnsi="Arial" w:cs="Arial"/>
+                <w:sz w:val="20"/>
+                <w:szCs w:val="20"/>
                 <w:lang w:val="el-GR"/>
               </w:rPr>
             </w:pPr>
             <w:r>
               <w:rPr>
                 <w:rFonts w:ascii="Arial" w:hAnsi="Arial" w:cs="Arial"/>
+                <w:sz w:val="20"/>
+                <w:szCs w:val="20"/>
               </w:rPr>
               <w:t>10+11</w:t>
             </w:r>
             <w:r>
               <w:rPr>
                 <w:rFonts w:ascii="Arial" w:hAnsi="Arial" w:cs="Arial"/>
+                <w:sz w:val="20"/>
+                <w:szCs w:val="20"/>
                 <w:lang w:val="el-GR"/>
               </w:rPr>
               <w:t>+</w:t>
@@ -7986,12 +8097,16 @@
             <w:r>
               <w:rPr>
                 <w:rFonts w:ascii="Arial" w:hAnsi="Arial" w:cs="Arial"/>
+                <w:sz w:val="20"/>
+                <w:szCs w:val="20"/>
               </w:rPr>
               <w:t>12+</w:t>
             </w:r>
             <w:r>
               <w:rPr>
                 <w:rFonts w:ascii="Arial" w:hAnsi="Arial" w:cs="Arial"/>
+                <w:sz w:val="20"/>
+                <w:szCs w:val="20"/>
                 <w:lang w:val="el-GR"/>
               </w:rPr>
               <w:t>13+14</w:t>
@@ -8010,11 +8125,15 @@
               <w:spacing w:before="124"/>
               <w:rPr>
                 <w:rFonts w:ascii="Arial" w:hAnsi="Arial" w:cs="Arial"/>
-              </w:rPr>
-            </w:pPr>
-            <w:r>
-              <w:rPr>
-                <w:rFonts w:ascii="Arial" w:hAnsi="Arial" w:cs="Arial"/>
+                <w:sz w:val="20"/>
+                <w:szCs w:val="20"/>
+              </w:rPr>
+            </w:pPr>
+            <w:r>
+              <w:rPr>
+                <w:rFonts w:ascii="Arial" w:hAnsi="Arial" w:cs="Arial"/>
+                <w:sz w:val="20"/>
+                <w:szCs w:val="20"/>
               </w:rPr>
               <w:t>F4: Using light before bedtime</w:t>
             </w:r>
@@ -8031,12 +8150,16 @@
               <w:jc w:val="center"/>
               <w:rPr>
                 <w:rFonts w:ascii="Arial" w:hAnsi="Arial" w:cs="Arial"/>
+                <w:sz w:val="20"/>
+                <w:szCs w:val="20"/>
                 <w:lang w:val="el-GR"/>
               </w:rPr>
             </w:pPr>
             <w:r>
               <w:rPr>
                 <w:rFonts w:ascii="Arial" w:hAnsi="Arial" w:cs="Arial"/>
+                <w:sz w:val="20"/>
+                <w:szCs w:val="20"/>
                 <w:lang w:val="el-GR"/>
               </w:rPr>
               <w:t>15+16+17+18</w:t>
@@ -8055,11 +8178,15 @@
               <w:spacing w:before="124"/>
               <w:rPr>
                 <w:rFonts w:ascii="Arial" w:hAnsi="Arial" w:cs="Arial"/>
-              </w:rPr>
-            </w:pPr>
-            <w:r>
-              <w:rPr>
-                <w:rFonts w:ascii="Arial" w:hAnsi="Arial" w:cs="Arial"/>
+                <w:sz w:val="20"/>
+                <w:szCs w:val="20"/>
+              </w:rPr>
+            </w:pPr>
+            <w:r>
+              <w:rPr>
+                <w:rFonts w:ascii="Arial" w:hAnsi="Arial" w:cs="Arial"/>
+                <w:sz w:val="20"/>
+                <w:szCs w:val="20"/>
               </w:rPr>
               <w:t>F5:</w:t>
             </w:r>
@@ -8067,12 +8194,16 @@
               <w:rPr>
                 <w:rFonts w:ascii="Arial" w:hAnsi="Arial" w:cs="Arial"/>
                 <w:spacing w:val="14"/>
+                <w:sz w:val="20"/>
+                <w:szCs w:val="20"/>
               </w:rPr>
               <w:t xml:space="preserve"> </w:t>
             </w:r>
             <w:r>
               <w:rPr>
                 <w:rFonts w:ascii="Arial" w:hAnsi="Arial" w:cs="Arial"/>
+                <w:sz w:val="20"/>
+                <w:szCs w:val="20"/>
               </w:rPr>
               <w:t>Using</w:t>
             </w:r>
@@ -8080,12 +8211,16 @@
               <w:rPr>
                 <w:rFonts w:ascii="Arial" w:hAnsi="Arial" w:cs="Arial"/>
                 <w:spacing w:val="-2"/>
+                <w:sz w:val="20"/>
+                <w:szCs w:val="20"/>
               </w:rPr>
               <w:t xml:space="preserve"> </w:t>
             </w:r>
             <w:r>
               <w:rPr>
                 <w:rFonts w:ascii="Arial" w:hAnsi="Arial" w:cs="Arial"/>
+                <w:sz w:val="20"/>
+                <w:szCs w:val="20"/>
               </w:rPr>
               <w:t>light</w:t>
             </w:r>
@@ -8093,12 +8228,16 @@
               <w:rPr>
                 <w:rFonts w:ascii="Arial" w:hAnsi="Arial" w:cs="Arial"/>
                 <w:spacing w:val="-3"/>
+                <w:sz w:val="20"/>
+                <w:szCs w:val="20"/>
               </w:rPr>
               <w:t xml:space="preserve"> </w:t>
             </w:r>
             <w:r>
               <w:rPr>
                 <w:rFonts w:ascii="Arial" w:hAnsi="Arial" w:cs="Arial"/>
+                <w:sz w:val="20"/>
+                <w:szCs w:val="20"/>
               </w:rPr>
               <w:t>in</w:t>
             </w:r>
@@ -8106,12 +8245,16 @@
               <w:rPr>
                 <w:rFonts w:ascii="Arial" w:hAnsi="Arial" w:cs="Arial"/>
                 <w:spacing w:val="-3"/>
+                <w:sz w:val="20"/>
+                <w:szCs w:val="20"/>
               </w:rPr>
               <w:t xml:space="preserve"> </w:t>
             </w:r>
             <w:r>
               <w:rPr>
                 <w:rFonts w:ascii="Arial" w:hAnsi="Arial" w:cs="Arial"/>
+                <w:sz w:val="20"/>
+                <w:szCs w:val="20"/>
               </w:rPr>
               <w:t>the</w:t>
             </w:r>
@@ -8119,12 +8262,16 @@
               <w:rPr>
                 <w:rFonts w:ascii="Arial" w:hAnsi="Arial" w:cs="Arial"/>
                 <w:spacing w:val="-2"/>
+                <w:sz w:val="20"/>
+                <w:szCs w:val="20"/>
               </w:rPr>
               <w:t xml:space="preserve"> </w:t>
             </w:r>
             <w:r>
               <w:rPr>
                 <w:rFonts w:ascii="Arial" w:hAnsi="Arial" w:cs="Arial"/>
+                <w:sz w:val="20"/>
+                <w:szCs w:val="20"/>
               </w:rPr>
               <w:t>morning</w:t>
             </w:r>
@@ -8132,12 +8279,16 @@
               <w:rPr>
                 <w:rFonts w:ascii="Arial" w:hAnsi="Arial" w:cs="Arial"/>
                 <w:spacing w:val="-3"/>
+                <w:sz w:val="20"/>
+                <w:szCs w:val="20"/>
               </w:rPr>
               <w:t xml:space="preserve"> </w:t>
             </w:r>
             <w:r>
               <w:rPr>
                 <w:rFonts w:ascii="Arial" w:hAnsi="Arial" w:cs="Arial"/>
+                <w:sz w:val="20"/>
+                <w:szCs w:val="20"/>
               </w:rPr>
               <w:t>and</w:t>
             </w:r>
@@ -8145,12 +8296,16 @@
               <w:rPr>
                 <w:rFonts w:ascii="Arial" w:hAnsi="Arial" w:cs="Arial"/>
                 <w:spacing w:val="-2"/>
+                <w:sz w:val="20"/>
+                <w:szCs w:val="20"/>
               </w:rPr>
               <w:t xml:space="preserve"> </w:t>
             </w:r>
             <w:r>
               <w:rPr>
                 <w:rFonts w:ascii="Arial" w:hAnsi="Arial" w:cs="Arial"/>
+                <w:sz w:val="20"/>
+                <w:szCs w:val="20"/>
               </w:rPr>
               <w:t>during</w:t>
             </w:r>
@@ -8158,12 +8313,16 @@
               <w:rPr>
                 <w:rFonts w:ascii="Arial" w:hAnsi="Arial" w:cs="Arial"/>
                 <w:spacing w:val="-3"/>
+                <w:sz w:val="20"/>
+                <w:szCs w:val="20"/>
               </w:rPr>
               <w:t xml:space="preserve"> </w:t>
             </w:r>
             <w:r>
               <w:rPr>
                 <w:rFonts w:ascii="Arial" w:hAnsi="Arial" w:cs="Arial"/>
+                <w:sz w:val="20"/>
+                <w:szCs w:val="20"/>
               </w:rPr>
               <w:t>daytime</w:t>
             </w:r>
@@ -8180,12 +8339,16 @@
               <w:jc w:val="center"/>
               <w:rPr>
                 <w:rFonts w:ascii="Arial" w:hAnsi="Arial" w:cs="Arial"/>
+                <w:sz w:val="20"/>
+                <w:szCs w:val="20"/>
                 <w:lang w:val="el-GR"/>
               </w:rPr>
             </w:pPr>
             <w:r>
               <w:rPr>
                 <w:rFonts w:ascii="Arial" w:hAnsi="Arial" w:cs="Arial"/>
+                <w:sz w:val="20"/>
+                <w:szCs w:val="20"/>
                 <w:lang w:val="el-GR"/>
               </w:rPr>
               <w:t>19+20+21+22+23</w:t>
@@ -8252,15 +8415,7 @@
           <w:b/>
           <w:bCs/>
         </w:rPr>
-        <w:t xml:space="preserve"> </w:t>
-      </w:r>
-      <w:r>
-        <w:rPr>
-          <w:rFonts w:ascii="Arial" w:hAnsi="Arial" w:cs="Arial"/>
-          <w:b/>
-          <w:bCs/>
-        </w:rPr>
-        <w:t>2</w:t>
+        <w:t xml:space="preserve"> 2</w:t>
       </w:r>
     </w:p>
     <w:p>
@@ -8423,11 +8578,15 @@
         <w:ind w:right="49"/>
         <w:rPr>
           <w:rFonts w:ascii="Arial" w:hAnsi="Arial" w:cs="Arial"/>
+          <w:sz w:val="21"/>
+          <w:szCs w:val="21"/>
         </w:rPr>
       </w:pPr>
       <w:r>
         <w:rPr>
           <w:rFonts w:ascii="Arial" w:hAnsi="Arial" w:cs="Arial"/>
+          <w:sz w:val="21"/>
+          <w:szCs w:val="21"/>
         </w:rPr>
         <w:t>Please</w:t>
       </w:r>
@@ -8435,12 +8594,16 @@
         <w:rPr>
           <w:rFonts w:ascii="Arial" w:hAnsi="Arial" w:cs="Arial"/>
           <w:spacing w:val="-5"/>
+          <w:sz w:val="21"/>
+          <w:szCs w:val="21"/>
         </w:rPr>
         <w:t xml:space="preserve"> </w:t>
       </w:r>
       <w:r>
         <w:rPr>
           <w:rFonts w:ascii="Arial" w:hAnsi="Arial" w:cs="Arial"/>
+          <w:sz w:val="21"/>
+          <w:szCs w:val="21"/>
         </w:rPr>
         <w:t>indicate</w:t>
       </w:r>
@@ -8448,12 +8611,16 @@
         <w:rPr>
           <w:rFonts w:ascii="Arial" w:hAnsi="Arial" w:cs="Arial"/>
           <w:spacing w:val="-5"/>
+          <w:sz w:val="21"/>
+          <w:szCs w:val="21"/>
         </w:rPr>
         <w:t xml:space="preserve"> </w:t>
       </w:r>
       <w:r>
         <w:rPr>
           <w:rFonts w:ascii="Arial" w:hAnsi="Arial" w:cs="Arial"/>
+          <w:sz w:val="21"/>
+          <w:szCs w:val="21"/>
         </w:rPr>
         <w:t>how</w:t>
       </w:r>
@@ -8461,12 +8628,16 @@
         <w:rPr>
           <w:rFonts w:ascii="Arial" w:hAnsi="Arial" w:cs="Arial"/>
           <w:spacing w:val="-5"/>
+          <w:sz w:val="21"/>
+          <w:szCs w:val="21"/>
         </w:rPr>
         <w:t xml:space="preserve"> </w:t>
       </w:r>
       <w:r>
         <w:rPr>
           <w:rFonts w:ascii="Arial" w:hAnsi="Arial" w:cs="Arial"/>
+          <w:sz w:val="21"/>
+          <w:szCs w:val="21"/>
         </w:rPr>
         <w:t>often</w:t>
       </w:r>
@@ -8474,12 +8645,16 @@
         <w:rPr>
           <w:rFonts w:ascii="Arial" w:hAnsi="Arial" w:cs="Arial"/>
           <w:spacing w:val="-5"/>
+          <w:sz w:val="21"/>
+          <w:szCs w:val="21"/>
         </w:rPr>
         <w:t xml:space="preserve"> </w:t>
       </w:r>
       <w:r>
         <w:rPr>
           <w:rFonts w:ascii="Arial" w:hAnsi="Arial" w:cs="Arial"/>
+          <w:sz w:val="21"/>
+          <w:szCs w:val="21"/>
         </w:rPr>
         <w:t>you</w:t>
       </w:r>
@@ -8487,12 +8662,16 @@
         <w:rPr>
           <w:rFonts w:ascii="Arial" w:hAnsi="Arial" w:cs="Arial"/>
           <w:spacing w:val="-4"/>
+          <w:sz w:val="21"/>
+          <w:szCs w:val="21"/>
         </w:rPr>
         <w:t xml:space="preserve"> </w:t>
       </w:r>
       <w:r>
         <w:rPr>
           <w:rFonts w:ascii="Arial" w:hAnsi="Arial" w:cs="Arial"/>
+          <w:sz w:val="21"/>
+          <w:szCs w:val="21"/>
         </w:rPr>
         <w:t>performed</w:t>
       </w:r>
@@ -8500,12 +8679,16 @@
         <w:rPr>
           <w:rFonts w:ascii="Arial" w:hAnsi="Arial" w:cs="Arial"/>
           <w:spacing w:val="-5"/>
+          <w:sz w:val="21"/>
+          <w:szCs w:val="21"/>
         </w:rPr>
         <w:t xml:space="preserve"> </w:t>
       </w:r>
       <w:r>
         <w:rPr>
           <w:rFonts w:ascii="Arial" w:hAnsi="Arial" w:cs="Arial"/>
+          <w:sz w:val="21"/>
+          <w:szCs w:val="21"/>
         </w:rPr>
         <w:t>the</w:t>
       </w:r>
@@ -8513,12 +8696,16 @@
         <w:rPr>
           <w:rFonts w:ascii="Arial" w:hAnsi="Arial" w:cs="Arial"/>
           <w:spacing w:val="-5"/>
+          <w:sz w:val="21"/>
+          <w:szCs w:val="21"/>
         </w:rPr>
         <w:t xml:space="preserve"> </w:t>
       </w:r>
       <w:r>
         <w:rPr>
           <w:rFonts w:ascii="Arial" w:hAnsi="Arial" w:cs="Arial"/>
+          <w:sz w:val="21"/>
+          <w:szCs w:val="21"/>
         </w:rPr>
         <w:t>following</w:t>
       </w:r>
@@ -8526,6 +8713,8 @@
         <w:rPr>
           <w:rFonts w:ascii="Arial" w:hAnsi="Arial" w:cs="Arial"/>
           <w:spacing w:val="-5"/>
+          <w:sz w:val="21"/>
+          <w:szCs w:val="21"/>
         </w:rPr>
         <w:t xml:space="preserve"> behaviours</w:t>
       </w:r>
@@ -8533,12 +8722,16 @@
         <w:rPr>
           <w:rFonts w:ascii="Arial" w:hAnsi="Arial" w:cs="Arial"/>
           <w:spacing w:val="-4"/>
+          <w:sz w:val="21"/>
+          <w:szCs w:val="21"/>
         </w:rPr>
         <w:t xml:space="preserve"> </w:t>
       </w:r>
       <w:r>
         <w:rPr>
           <w:rFonts w:ascii="Arial" w:hAnsi="Arial" w:cs="Arial"/>
+          <w:sz w:val="21"/>
+          <w:szCs w:val="21"/>
         </w:rPr>
         <w:t>in</w:t>
       </w:r>
@@ -8546,12 +8739,16 @@
         <w:rPr>
           <w:rFonts w:ascii="Arial" w:hAnsi="Arial" w:cs="Arial"/>
           <w:spacing w:val="-5"/>
+          <w:sz w:val="21"/>
+          <w:szCs w:val="21"/>
         </w:rPr>
         <w:t xml:space="preserve"> </w:t>
       </w:r>
       <w:r>
         <w:rPr>
           <w:rFonts w:ascii="Arial" w:hAnsi="Arial" w:cs="Arial"/>
+          <w:sz w:val="21"/>
+          <w:szCs w:val="21"/>
         </w:rPr>
         <w:t>the</w:t>
       </w:r>
@@ -8559,6 +8756,8 @@
         <w:rPr>
           <w:rFonts w:ascii="Arial" w:hAnsi="Arial" w:cs="Arial"/>
           <w:spacing w:val="-4"/>
+          <w:sz w:val="21"/>
+          <w:szCs w:val="21"/>
         </w:rPr>
         <w:t xml:space="preserve"> </w:t>
       </w:r>
@@ -8566,6 +8765,8 @@
         <w:rPr>
           <w:rFonts w:ascii="Arial" w:hAnsi="Arial" w:cs="Arial"/>
           <w:b/>
+          <w:sz w:val="21"/>
+          <w:szCs w:val="21"/>
         </w:rPr>
         <w:t>past</w:t>
       </w:r>
@@ -8574,6 +8775,8 @@
           <w:rFonts w:ascii="Arial" w:hAnsi="Arial" w:cs="Arial"/>
           <w:b/>
           <w:spacing w:val="-5"/>
+          <w:sz w:val="21"/>
+          <w:szCs w:val="21"/>
         </w:rPr>
         <w:t xml:space="preserve"> </w:t>
       </w:r>
@@ -8581,6 +8784,8 @@
         <w:rPr>
           <w:rFonts w:ascii="Arial" w:hAnsi="Arial" w:cs="Arial"/>
           <w:b/>
+          <w:sz w:val="21"/>
+          <w:szCs w:val="21"/>
         </w:rPr>
         <w:t>four</w:t>
       </w:r>
@@ -8588,6 +8793,8 @@
         <w:rPr>
           <w:rFonts w:ascii="Arial" w:hAnsi="Arial" w:cs="Arial"/>
           <w:b/>
+          <w:sz w:val="21"/>
+          <w:szCs w:val="21"/>
         </w:rPr>
         <w:t xml:space="preserve"> </w:t>
       </w:r>
@@ -8595,6 +8802,8 @@
         <w:rPr>
           <w:rFonts w:ascii="Arial" w:hAnsi="Arial" w:cs="Arial"/>
           <w:b/>
+          <w:sz w:val="21"/>
+          <w:szCs w:val="21"/>
         </w:rPr>
         <w:t>weeks</w:t>
       </w:r>
@@ -8602,6 +8811,8 @@
         <w:rPr>
           <w:rFonts w:ascii="Arial" w:hAnsi="Arial" w:cs="Arial"/>
           <w:b/>
+          <w:sz w:val="21"/>
+          <w:szCs w:val="21"/>
         </w:rPr>
         <w:t>.</w:t>
       </w:r>
@@ -14395,6 +14606,17 @@
         </w:tc>
       </w:tr>
     </w:tbl>
+    <w:p>
+      <w:pPr>
+        <w:pStyle w:val="BodyText"/>
+        <w:spacing w:before="124" w:line="408" w:lineRule="auto"/>
+        <w:rPr>
+          <w:rFonts w:ascii="Arial" w:hAnsi="Arial" w:cs="Arial"/>
+          <w:b/>
+          <w:bCs/>
+        </w:rPr>
+      </w:pPr>
+    </w:p>
     <w:p>
       <w:pPr>
         <w:pStyle w:val="BodyText"/>
@@ -14442,19 +14664,31 @@
       <w:pPr>
         <w:rPr>
           <w:rFonts w:ascii="Arial" w:eastAsiaTheme="minorEastAsia" w:hAnsi="Arial" w:cs="Arial"/>
+          <w:sz w:val="21"/>
+          <w:szCs w:val="21"/>
         </w:rPr>
       </w:pPr>
       <w:r>
         <w:rPr>
           <w:rFonts w:ascii="Arial" w:eastAsiaTheme="minorEastAsia" w:hAnsi="Arial" w:cs="Arial"/>
         </w:rPr>
-        <w:t>(Note: R = reverse-scored item)</w:t>
+        <w:t>(</w:t>
+      </w:r>
+      <w:r>
+        <w:rPr>
+          <w:rFonts w:ascii="Arial" w:eastAsiaTheme="minorEastAsia" w:hAnsi="Arial" w:cs="Arial"/>
+          <w:sz w:val="21"/>
+          <w:szCs w:val="21"/>
+        </w:rPr>
+        <w:t>Note: R = reverse-scored item)</w:t>
       </w:r>
     </w:p>
     <w:p>
       <w:pPr>
         <w:rPr>
           <w:rFonts w:ascii="Arial" w:eastAsiaTheme="minorEastAsia" w:hAnsi="Arial" w:cs="Arial"/>
+          <w:sz w:val="21"/>
+          <w:szCs w:val="21"/>
         </w:rPr>
       </w:pPr>
     </w:p>
@@ -14464,11 +14698,15 @@
         <w:spacing w:line="276" w:lineRule="auto"/>
         <w:rPr>
           <w:rFonts w:ascii="Arial" w:hAnsi="Arial" w:cs="Arial"/>
+          <w:sz w:val="21"/>
+          <w:szCs w:val="21"/>
         </w:rPr>
       </w:pPr>
       <w:r>
         <w:rPr>
           <w:rFonts w:ascii="Arial" w:hAnsi="Arial" w:cs="Arial"/>
+          <w:sz w:val="21"/>
+          <w:szCs w:val="21"/>
         </w:rPr>
         <w:t>LEBA captures light exposure-related behaviours on a 5-point Likert type scale ranging from 1 to 5 (1 = never; 2 = rarely; 3 = sometimes; 4 = often; 5 = always; for reversed-scored item: 1 = always; 2 = often; 3 = sometimes; 4 = rarely; 5 = never).  The score of each factor is calculated by the summation of scores of items belonging to the corresponding factor.</w:t>
       </w:r>
@@ -14480,6 +14718,8 @@
           <w:rFonts w:ascii="Arial" w:hAnsi="Arial" w:cs="Arial"/>
           <w:b/>
           <w:bCs/>
+          <w:sz w:val="21"/>
+          <w:szCs w:val="21"/>
         </w:rPr>
       </w:pPr>
     </w:p>
@@ -14506,6 +14746,8 @@
                 <w:rFonts w:ascii="Arial" w:hAnsi="Arial" w:cs="Arial"/>
                 <w:b/>
                 <w:bCs/>
+                <w:sz w:val="21"/>
+                <w:szCs w:val="21"/>
               </w:rPr>
             </w:pPr>
             <w:r>
@@ -14513,6 +14755,8 @@
                 <w:rFonts w:ascii="Arial" w:hAnsi="Arial" w:cs="Arial"/>
                 <w:b/>
                 <w:bCs/>
+                <w:sz w:val="21"/>
+                <w:szCs w:val="21"/>
               </w:rPr>
               <w:t>Factor Name</w:t>
             </w:r>
@@ -14531,6 +14775,8 @@
                 <w:rFonts w:ascii="Arial" w:hAnsi="Arial" w:cs="Arial"/>
                 <w:b/>
                 <w:bCs/>
+                <w:sz w:val="21"/>
+                <w:szCs w:val="21"/>
               </w:rPr>
             </w:pPr>
             <w:r>
@@ -14538,6 +14784,8 @@
                 <w:rFonts w:ascii="Arial" w:hAnsi="Arial" w:cs="Arial"/>
                 <w:b/>
                 <w:bCs/>
+                <w:sz w:val="21"/>
+                <w:szCs w:val="21"/>
               </w:rPr>
               <w:t>Sore</w:t>
             </w:r>
@@ -14555,11 +14803,15 @@
               <w:spacing w:before="124"/>
               <w:rPr>
                 <w:rFonts w:ascii="Arial" w:hAnsi="Arial" w:cs="Arial"/>
-              </w:rPr>
-            </w:pPr>
-            <w:r>
-              <w:rPr>
-                <w:rFonts w:ascii="Arial" w:hAnsi="Arial" w:cs="Arial"/>
+                <w:sz w:val="21"/>
+                <w:szCs w:val="21"/>
+              </w:rPr>
+            </w:pPr>
+            <w:r>
+              <w:rPr>
+                <w:rFonts w:ascii="Arial" w:hAnsi="Arial" w:cs="Arial"/>
+                <w:sz w:val="21"/>
+                <w:szCs w:val="21"/>
               </w:rPr>
               <w:t>F1: Wearing blue light ﬁlters</w:t>
             </w:r>
@@ -14576,11 +14828,15 @@
               <w:jc w:val="center"/>
               <w:rPr>
                 <w:rFonts w:ascii="Arial" w:hAnsi="Arial" w:cs="Arial"/>
-              </w:rPr>
-            </w:pPr>
-            <w:r>
-              <w:rPr>
-                <w:rFonts w:ascii="Arial" w:hAnsi="Arial" w:cs="Arial"/>
+                <w:sz w:val="21"/>
+                <w:szCs w:val="21"/>
+              </w:rPr>
+            </w:pPr>
+            <w:r>
+              <w:rPr>
+                <w:rFonts w:ascii="Arial" w:hAnsi="Arial" w:cs="Arial"/>
+                <w:sz w:val="21"/>
+                <w:szCs w:val="21"/>
               </w:rPr>
               <w:t>01+02+03</w:t>
             </w:r>
@@ -14598,11 +14854,15 @@
               <w:spacing w:before="124"/>
               <w:rPr>
                 <w:rFonts w:ascii="Arial" w:hAnsi="Arial" w:cs="Arial"/>
-              </w:rPr>
-            </w:pPr>
-            <w:r>
-              <w:rPr>
-                <w:rFonts w:ascii="Arial" w:hAnsi="Arial" w:cs="Arial"/>
+                <w:sz w:val="21"/>
+                <w:szCs w:val="21"/>
+              </w:rPr>
+            </w:pPr>
+            <w:r>
+              <w:rPr>
+                <w:rFonts w:ascii="Arial" w:hAnsi="Arial" w:cs="Arial"/>
+                <w:sz w:val="21"/>
+                <w:szCs w:val="21"/>
               </w:rPr>
               <w:t>F2: Spending time outdoors</w:t>
             </w:r>
@@ -14619,11 +14879,15 @@
               <w:jc w:val="center"/>
               <w:rPr>
                 <w:rFonts w:ascii="Arial" w:hAnsi="Arial" w:cs="Arial"/>
-              </w:rPr>
-            </w:pPr>
-            <w:r>
-              <w:rPr>
-                <w:rFonts w:ascii="Arial" w:hAnsi="Arial" w:cs="Arial"/>
+                <w:sz w:val="21"/>
+                <w:szCs w:val="21"/>
+              </w:rPr>
+            </w:pPr>
+            <w:r>
+              <w:rPr>
+                <w:rFonts w:ascii="Arial" w:hAnsi="Arial" w:cs="Arial"/>
+                <w:sz w:val="21"/>
+                <w:szCs w:val="21"/>
               </w:rPr>
               <w:t>04(R)+05+06+07+08+09</w:t>
             </w:r>
@@ -14641,11 +14905,15 @@
               <w:spacing w:before="124"/>
               <w:rPr>
                 <w:rFonts w:ascii="Arial" w:hAnsi="Arial" w:cs="Arial"/>
-              </w:rPr>
-            </w:pPr>
-            <w:r>
-              <w:rPr>
-                <w:rFonts w:ascii="Arial" w:hAnsi="Arial" w:cs="Arial"/>
+                <w:sz w:val="21"/>
+                <w:szCs w:val="21"/>
+              </w:rPr>
+            </w:pPr>
+            <w:r>
+              <w:rPr>
+                <w:rFonts w:ascii="Arial" w:hAnsi="Arial" w:cs="Arial"/>
+                <w:sz w:val="21"/>
+                <w:szCs w:val="21"/>
               </w:rPr>
               <w:t>F3: Using phone and smartwatch in bed</w:t>
             </w:r>
@@ -14662,11 +14930,15 @@
               <w:jc w:val="center"/>
               <w:rPr>
                 <w:rFonts w:ascii="Arial" w:hAnsi="Arial" w:cs="Arial"/>
-              </w:rPr>
-            </w:pPr>
-            <w:r>
-              <w:rPr>
-                <w:rFonts w:ascii="Arial" w:hAnsi="Arial" w:cs="Arial"/>
+                <w:sz w:val="21"/>
+                <w:szCs w:val="21"/>
+              </w:rPr>
+            </w:pPr>
+            <w:r>
+              <w:rPr>
+                <w:rFonts w:ascii="Arial" w:hAnsi="Arial" w:cs="Arial"/>
+                <w:sz w:val="21"/>
+                <w:szCs w:val="21"/>
               </w:rPr>
               <w:t>10+11+12</w:t>
             </w:r>
@@ -14684,11 +14956,15 @@
               <w:spacing w:before="124"/>
               <w:rPr>
                 <w:rFonts w:ascii="Arial" w:hAnsi="Arial" w:cs="Arial"/>
-              </w:rPr>
-            </w:pPr>
-            <w:r>
-              <w:rPr>
-                <w:rFonts w:ascii="Arial" w:hAnsi="Arial" w:cs="Arial"/>
+                <w:sz w:val="21"/>
+                <w:szCs w:val="21"/>
+              </w:rPr>
+            </w:pPr>
+            <w:r>
+              <w:rPr>
+                <w:rFonts w:ascii="Arial" w:hAnsi="Arial" w:cs="Arial"/>
+                <w:sz w:val="21"/>
+                <w:szCs w:val="21"/>
               </w:rPr>
               <w:t>F4: Using light before bedtime</w:t>
             </w:r>
@@ -14705,11 +14981,15 @@
               <w:jc w:val="center"/>
               <w:rPr>
                 <w:rFonts w:ascii="Arial" w:hAnsi="Arial" w:cs="Arial"/>
-              </w:rPr>
-            </w:pPr>
-            <w:r>
-              <w:rPr>
-                <w:rFonts w:ascii="Arial" w:hAnsi="Arial" w:cs="Arial"/>
+                <w:sz w:val="21"/>
+                <w:szCs w:val="21"/>
+              </w:rPr>
+            </w:pPr>
+            <w:r>
+              <w:rPr>
+                <w:rFonts w:ascii="Arial" w:hAnsi="Arial" w:cs="Arial"/>
+                <w:sz w:val="21"/>
+                <w:szCs w:val="21"/>
               </w:rPr>
               <w:t>15+16+18</w:t>
             </w:r>
@@ -14727,11 +15007,15 @@
               <w:spacing w:before="124"/>
               <w:rPr>
                 <w:rFonts w:ascii="Arial" w:hAnsi="Arial" w:cs="Arial"/>
-              </w:rPr>
-            </w:pPr>
-            <w:r>
-              <w:rPr>
-                <w:rFonts w:ascii="Arial" w:hAnsi="Arial" w:cs="Arial"/>
+                <w:sz w:val="21"/>
+                <w:szCs w:val="21"/>
+              </w:rPr>
+            </w:pPr>
+            <w:r>
+              <w:rPr>
+                <w:rFonts w:ascii="Arial" w:hAnsi="Arial" w:cs="Arial"/>
+                <w:sz w:val="21"/>
+                <w:szCs w:val="21"/>
               </w:rPr>
               <w:t>F5:</w:t>
             </w:r>
@@ -14739,12 +15023,16 @@
               <w:rPr>
                 <w:rFonts w:ascii="Arial" w:hAnsi="Arial" w:cs="Arial"/>
                 <w:spacing w:val="14"/>
+                <w:sz w:val="21"/>
+                <w:szCs w:val="21"/>
               </w:rPr>
               <w:t xml:space="preserve"> </w:t>
             </w:r>
             <w:r>
               <w:rPr>
                 <w:rFonts w:ascii="Arial" w:hAnsi="Arial" w:cs="Arial"/>
+                <w:sz w:val="21"/>
+                <w:szCs w:val="21"/>
               </w:rPr>
               <w:t>Using</w:t>
             </w:r>
@@ -14752,12 +15040,16 @@
               <w:rPr>
                 <w:rFonts w:ascii="Arial" w:hAnsi="Arial" w:cs="Arial"/>
                 <w:spacing w:val="-2"/>
+                <w:sz w:val="21"/>
+                <w:szCs w:val="21"/>
               </w:rPr>
               <w:t xml:space="preserve"> </w:t>
             </w:r>
             <w:r>
               <w:rPr>
                 <w:rFonts w:ascii="Arial" w:hAnsi="Arial" w:cs="Arial"/>
+                <w:sz w:val="21"/>
+                <w:szCs w:val="21"/>
               </w:rPr>
               <w:t>light</w:t>
             </w:r>
@@ -14765,12 +15057,16 @@
               <w:rPr>
                 <w:rFonts w:ascii="Arial" w:hAnsi="Arial" w:cs="Arial"/>
                 <w:spacing w:val="-3"/>
+                <w:sz w:val="21"/>
+                <w:szCs w:val="21"/>
               </w:rPr>
               <w:t xml:space="preserve"> </w:t>
             </w:r>
             <w:r>
               <w:rPr>
                 <w:rFonts w:ascii="Arial" w:hAnsi="Arial" w:cs="Arial"/>
+                <w:sz w:val="21"/>
+                <w:szCs w:val="21"/>
               </w:rPr>
               <w:t>in</w:t>
             </w:r>
@@ -14778,12 +15074,16 @@
               <w:rPr>
                 <w:rFonts w:ascii="Arial" w:hAnsi="Arial" w:cs="Arial"/>
                 <w:spacing w:val="-3"/>
+                <w:sz w:val="21"/>
+                <w:szCs w:val="21"/>
               </w:rPr>
               <w:t xml:space="preserve"> </w:t>
             </w:r>
             <w:r>
               <w:rPr>
                 <w:rFonts w:ascii="Arial" w:hAnsi="Arial" w:cs="Arial"/>
+                <w:sz w:val="21"/>
+                <w:szCs w:val="21"/>
               </w:rPr>
               <w:t>the</w:t>
             </w:r>
@@ -14791,12 +15091,16 @@
               <w:rPr>
                 <w:rFonts w:ascii="Arial" w:hAnsi="Arial" w:cs="Arial"/>
                 <w:spacing w:val="-2"/>
+                <w:sz w:val="21"/>
+                <w:szCs w:val="21"/>
               </w:rPr>
               <w:t xml:space="preserve"> </w:t>
             </w:r>
             <w:r>
               <w:rPr>
                 <w:rFonts w:ascii="Arial" w:hAnsi="Arial" w:cs="Arial"/>
+                <w:sz w:val="21"/>
+                <w:szCs w:val="21"/>
               </w:rPr>
               <w:t>morning</w:t>
             </w:r>
@@ -14804,12 +15108,16 @@
               <w:rPr>
                 <w:rFonts w:ascii="Arial" w:hAnsi="Arial" w:cs="Arial"/>
                 <w:spacing w:val="-3"/>
+                <w:sz w:val="21"/>
+                <w:szCs w:val="21"/>
               </w:rPr>
               <w:t xml:space="preserve"> </w:t>
             </w:r>
             <w:r>
               <w:rPr>
                 <w:rFonts w:ascii="Arial" w:hAnsi="Arial" w:cs="Arial"/>
+                <w:sz w:val="21"/>
+                <w:szCs w:val="21"/>
               </w:rPr>
               <w:t>and</w:t>
             </w:r>
@@ -14817,12 +15125,16 @@
               <w:rPr>
                 <w:rFonts w:ascii="Arial" w:hAnsi="Arial" w:cs="Arial"/>
                 <w:spacing w:val="-2"/>
+                <w:sz w:val="21"/>
+                <w:szCs w:val="21"/>
               </w:rPr>
               <w:t xml:space="preserve"> </w:t>
             </w:r>
             <w:r>
               <w:rPr>
                 <w:rFonts w:ascii="Arial" w:hAnsi="Arial" w:cs="Arial"/>
+                <w:sz w:val="21"/>
+                <w:szCs w:val="21"/>
               </w:rPr>
               <w:t>during</w:t>
             </w:r>
@@ -14830,12 +15142,16 @@
               <w:rPr>
                 <w:rFonts w:ascii="Arial" w:hAnsi="Arial" w:cs="Arial"/>
                 <w:spacing w:val="-3"/>
+                <w:sz w:val="21"/>
+                <w:szCs w:val="21"/>
               </w:rPr>
               <w:t xml:space="preserve"> </w:t>
             </w:r>
             <w:r>
               <w:rPr>
                 <w:rFonts w:ascii="Arial" w:hAnsi="Arial" w:cs="Arial"/>
+                <w:sz w:val="21"/>
+                <w:szCs w:val="21"/>
               </w:rPr>
               <w:t>daytime</w:t>
             </w:r>
@@ -14852,11 +15168,15 @@
               <w:jc w:val="center"/>
               <w:rPr>
                 <w:rFonts w:ascii="Arial" w:hAnsi="Arial" w:cs="Arial"/>
-              </w:rPr>
-            </w:pPr>
-            <w:r>
-              <w:rPr>
-                <w:rFonts w:ascii="Arial" w:hAnsi="Arial" w:cs="Arial"/>
+                <w:sz w:val="21"/>
+                <w:szCs w:val="21"/>
+              </w:rPr>
+            </w:pPr>
+            <w:r>
+              <w:rPr>
+                <w:rFonts w:ascii="Arial" w:hAnsi="Arial" w:cs="Arial"/>
+                <w:sz w:val="21"/>
+                <w:szCs w:val="21"/>
               </w:rPr>
               <w:t>19+20+22</w:t>
             </w:r>
@@ -14962,8 +15282,8 @@
       <w:pPr>
         <w:rPr>
           <w:rFonts w:ascii="Arial" w:hAnsi="Arial" w:cs="Arial"/>
-          <w:b/>
-          <w:bCs/>
+          <w:i/>
+          <w:iCs/>
           <w:lang w:val="en-GB"/>
         </w:rPr>
       </w:pPr>
@@ -14986,16 +15306,22 @@
         <w:t>.</w:t>
       </w:r>
     </w:p>
+    <w:p>
+      <w:pPr>
+        <w:rPr>
+          <w:rFonts w:ascii="Arial" w:hAnsi="Arial" w:cs="Arial"/>
+          <w:b/>
+          <w:bCs/>
+          <w:lang w:val="en-GB"/>
+        </w:rPr>
+      </w:pPr>
+    </w:p>
     <w:tbl>
       <w:tblPr>
         <w:tblW w:w="5000" w:type="pct"/>
         <w:tblBorders>
           <w:top w:val="single" w:sz="4" w:space="0" w:color="auto"/>
-          <w:left w:val="single" w:sz="4" w:space="0" w:color="auto"/>
           <w:bottom w:val="single" w:sz="4" w:space="0" w:color="auto"/>
-          <w:right w:val="single" w:sz="4" w:space="0" w:color="auto"/>
-          <w:insideH w:val="single" w:sz="4" w:space="0" w:color="auto"/>
-          <w:insideV w:val="single" w:sz="4" w:space="0" w:color="auto"/>
         </w:tblBorders>
         <w:tblCellMar>
           <w:left w:w="30" w:type="dxa"/>
@@ -15004,11 +15330,11 @@
         <w:tblLook w:val="0000" w:firstRow="0" w:lastRow="0" w:firstColumn="0" w:lastColumn="0" w:noHBand="0" w:noVBand="0"/>
       </w:tblPr>
       <w:tblGrid>
-        <w:gridCol w:w="4435"/>
-        <w:gridCol w:w="2458"/>
-        <w:gridCol w:w="3105"/>
-        <w:gridCol w:w="1925"/>
-        <w:gridCol w:w="2025"/>
+        <w:gridCol w:w="4439"/>
+        <w:gridCol w:w="2459"/>
+        <w:gridCol w:w="3107"/>
+        <w:gridCol w:w="1926"/>
+        <w:gridCol w:w="2027"/>
       </w:tblGrid>
       <w:tr>
         <w:trPr>
@@ -15017,6 +15343,10 @@
         <w:tc>
           <w:tcPr>
             <w:tcW w:w="1590" w:type="pct"/>
+            <w:tcBorders>
+              <w:top w:val="single" w:sz="4" w:space="0" w:color="auto"/>
+              <w:bottom w:val="single" w:sz="4" w:space="0" w:color="auto"/>
+            </w:tcBorders>
           </w:tcPr>
           <w:p>
             <w:pPr>
@@ -15025,6 +15355,8 @@
               <w:adjustRightInd w:val="0"/>
               <w:rPr>
                 <w:rFonts w:ascii="Arial" w:hAnsi="Arial" w:cs="Arial"/>
+                <w:b/>
+                <w:bCs/>
                 <w:color w:val="000000"/>
                 <w:sz w:val="20"/>
                 <w:szCs w:val="20"/>
@@ -15034,6 +15366,8 @@
             <w:r>
               <w:rPr>
                 <w:rFonts w:ascii="Arial" w:hAnsi="Arial" w:cs="Arial"/>
+                <w:b/>
+                <w:bCs/>
                 <w:color w:val="000000"/>
                 <w:sz w:val="20"/>
                 <w:szCs w:val="20"/>
@@ -15046,6 +15380,10 @@
         <w:tc>
           <w:tcPr>
             <w:tcW w:w="881" w:type="pct"/>
+            <w:tcBorders>
+              <w:top w:val="single" w:sz="4" w:space="0" w:color="auto"/>
+              <w:bottom w:val="single" w:sz="4" w:space="0" w:color="auto"/>
+            </w:tcBorders>
           </w:tcPr>
           <w:p>
             <w:pPr>
@@ -15054,6 +15392,8 @@
               <w:adjustRightInd w:val="0"/>
               <w:rPr>
                 <w:rFonts w:ascii="Arial" w:hAnsi="Arial" w:cs="Arial"/>
+                <w:b/>
+                <w:bCs/>
                 <w:color w:val="000000"/>
                 <w:sz w:val="20"/>
                 <w:szCs w:val="20"/>
@@ -15063,6 +15403,8 @@
             <w:r>
               <w:rPr>
                 <w:rFonts w:ascii="Arial" w:hAnsi="Arial" w:cs="Arial"/>
+                <w:b/>
+                <w:bCs/>
                 <w:color w:val="000000"/>
                 <w:sz w:val="20"/>
                 <w:szCs w:val="20"/>
@@ -15075,6 +15417,10 @@
         <w:tc>
           <w:tcPr>
             <w:tcW w:w="1113" w:type="pct"/>
+            <w:tcBorders>
+              <w:top w:val="single" w:sz="4" w:space="0" w:color="auto"/>
+              <w:bottom w:val="single" w:sz="4" w:space="0" w:color="auto"/>
+            </w:tcBorders>
           </w:tcPr>
           <w:p>
             <w:pPr>
@@ -15083,6 +15429,8 @@
               <w:adjustRightInd w:val="0"/>
               <w:rPr>
                 <w:rFonts w:ascii="Arial" w:hAnsi="Arial" w:cs="Arial"/>
+                <w:b/>
+                <w:bCs/>
                 <w:color w:val="000000"/>
                 <w:sz w:val="20"/>
                 <w:szCs w:val="20"/>
@@ -15092,6 +15440,8 @@
             <w:r>
               <w:rPr>
                 <w:rFonts w:ascii="Arial" w:hAnsi="Arial" w:cs="Arial"/>
+                <w:b/>
+                <w:bCs/>
                 <w:color w:val="000000"/>
                 <w:sz w:val="20"/>
                 <w:szCs w:val="20"/>
@@ -15104,6 +15454,10 @@
         <w:tc>
           <w:tcPr>
             <w:tcW w:w="690" w:type="pct"/>
+            <w:tcBorders>
+              <w:top w:val="single" w:sz="4" w:space="0" w:color="auto"/>
+              <w:bottom w:val="single" w:sz="4" w:space="0" w:color="auto"/>
+            </w:tcBorders>
           </w:tcPr>
           <w:p>
             <w:pPr>
@@ -15112,6 +15466,8 @@
               <w:adjustRightInd w:val="0"/>
               <w:rPr>
                 <w:rFonts w:ascii="Arial" w:hAnsi="Arial" w:cs="Arial"/>
+                <w:b/>
+                <w:bCs/>
                 <w:color w:val="000000"/>
                 <w:sz w:val="20"/>
                 <w:szCs w:val="20"/>
@@ -15121,6 +15477,8 @@
             <w:r>
               <w:rPr>
                 <w:rFonts w:ascii="Arial" w:hAnsi="Arial" w:cs="Arial"/>
+                <w:b/>
+                <w:bCs/>
                 <w:color w:val="000000"/>
                 <w:sz w:val="20"/>
                 <w:szCs w:val="20"/>
@@ -15133,6 +15491,10 @@
         <w:tc>
           <w:tcPr>
             <w:tcW w:w="726" w:type="pct"/>
+            <w:tcBorders>
+              <w:top w:val="single" w:sz="4" w:space="0" w:color="auto"/>
+              <w:bottom w:val="single" w:sz="4" w:space="0" w:color="auto"/>
+            </w:tcBorders>
           </w:tcPr>
           <w:p>
             <w:pPr>
@@ -15141,6 +15503,8 @@
               <w:adjustRightInd w:val="0"/>
               <w:rPr>
                 <w:rFonts w:ascii="Arial" w:hAnsi="Arial" w:cs="Arial"/>
+                <w:b/>
+                <w:bCs/>
                 <w:color w:val="000000"/>
                 <w:sz w:val="20"/>
                 <w:szCs w:val="20"/>
@@ -15150,6 +15514,8 @@
             <w:r>
               <w:rPr>
                 <w:rFonts w:ascii="Arial" w:hAnsi="Arial" w:cs="Arial"/>
+                <w:b/>
+                <w:bCs/>
                 <w:color w:val="000000"/>
                 <w:sz w:val="20"/>
                 <w:szCs w:val="20"/>
@@ -15167,6 +15533,9 @@
         <w:tc>
           <w:tcPr>
             <w:tcW w:w="1590" w:type="pct"/>
+            <w:tcBorders>
+              <w:top w:val="single" w:sz="4" w:space="0" w:color="auto"/>
+            </w:tcBorders>
           </w:tcPr>
           <w:p>
             <w:pPr>
@@ -15247,6 +15616,9 @@
         <w:tc>
           <w:tcPr>
             <w:tcW w:w="881" w:type="pct"/>
+            <w:tcBorders>
+              <w:top w:val="single" w:sz="4" w:space="0" w:color="auto"/>
+            </w:tcBorders>
           </w:tcPr>
           <w:p>
             <w:pPr>
@@ -15276,6 +15648,9 @@
         <w:tc>
           <w:tcPr>
             <w:tcW w:w="1113" w:type="pct"/>
+            <w:tcBorders>
+              <w:top w:val="single" w:sz="4" w:space="0" w:color="auto"/>
+            </w:tcBorders>
           </w:tcPr>
           <w:p>
             <w:pPr>
@@ -15305,6 +15680,9 @@
         <w:tc>
           <w:tcPr>
             <w:tcW w:w="690" w:type="pct"/>
+            <w:tcBorders>
+              <w:top w:val="single" w:sz="4" w:space="0" w:color="auto"/>
+            </w:tcBorders>
           </w:tcPr>
           <w:p>
             <w:pPr>
@@ -15334,6 +15712,9 @@
         <w:tc>
           <w:tcPr>
             <w:tcW w:w="726" w:type="pct"/>
+            <w:tcBorders>
+              <w:top w:val="single" w:sz="4" w:space="0" w:color="auto"/>
+            </w:tcBorders>
           </w:tcPr>
           <w:p>
             <w:pPr>
@@ -29424,16 +29805,7 @@
     </w:p>
     <w:p>
       <w:pPr>
-        <w:rPr>
-          <w:rFonts w:ascii="Arial" w:hAnsi="Arial" w:cs="Arial"/>
-          <w:b/>
-          <w:bCs/>
-          <w:lang w:val="en-GB"/>
-        </w:rPr>
-      </w:pPr>
-    </w:p>
-    <w:p>
-      <w:pPr>
+        <w:spacing w:line="276" w:lineRule="auto"/>
         <w:rPr>
           <w:rFonts w:ascii="Arial" w:hAnsi="Arial" w:cs="Arial"/>
           <w:i/>
@@ -31477,7 +31849,7 @@
           <w:iCs/>
           <w:lang w:val="en-GB"/>
         </w:rPr>
-        <w:t xml:space="preserve"> (n =428).</w:t>
+        <w:t xml:space="preserve"> (n=428).</w:t>
       </w:r>
     </w:p>
     <w:p>
@@ -36293,7 +36665,7 @@
           <w:iCs/>
           <w:lang w:val="en-GB"/>
         </w:rPr>
-        <w:t>(n =</w:t>
+        <w:t>(n=</w:t>
       </w:r>
       <w:r>
         <w:rPr>
@@ -37628,7 +38000,7 @@
     <w:p>
       <w:pPr>
         <w:pStyle w:val="TableCaption"/>
-        <w:spacing w:line="240" w:lineRule="auto"/>
+        <w:spacing w:line="276" w:lineRule="auto"/>
         <w:rPr>
           <w:rFonts w:ascii="Arial" w:hAnsi="Arial" w:cs="Arial"/>
           <w:iCs/>
@@ -37639,7 +38011,7 @@
           <w:rFonts w:ascii="Arial" w:hAnsi="Arial" w:cs="Arial"/>
           <w:iCs/>
         </w:rPr>
-        <w:t>Items discrimination and response category difficulty thresholds of 23 items in LEBA (n =690)</w:t>
+        <w:t>Items discrimination and response category difficulty thresholds of 23 items in LEBA (n=690)</w:t>
       </w:r>
       <w:r>
         <w:rPr>
@@ -42294,7 +42666,6 @@
           <w:b/>
           <w:bCs/>
         </w:rPr>
-        <w:lastRenderedPageBreak/>
         <w:t xml:space="preserve">Supplementary Table </w:t>
       </w:r>
       <w:r>
@@ -42309,7 +42680,7 @@
     <w:p>
       <w:pPr>
         <w:pStyle w:val="TableCaption"/>
-        <w:spacing w:line="240" w:lineRule="auto"/>
+        <w:spacing w:line="276" w:lineRule="auto"/>
         <w:rPr>
           <w:rFonts w:ascii="Arial" w:hAnsi="Arial" w:cs="Arial"/>
         </w:rPr>
@@ -49369,7 +49740,7 @@
         <w:rPr>
           <w:rFonts w:ascii="Arial" w:hAnsi="Arial" w:cs="Arial"/>
         </w:rPr>
-        <w:t xml:space="preserve"> (n = 428)</w:t>
+        <w:t xml:space="preserve"> (n=428)</w:t>
       </w:r>
       <w:r>
         <w:rPr>
@@ -49483,13 +49854,7 @@
         <w:rPr>
           <w:rFonts w:ascii="Arial" w:hAnsi="Arial" w:cs="Arial"/>
         </w:rPr>
-        <w:t xml:space="preserve"> </w:t>
-      </w:r>
-      <w:r>
-        <w:rPr>
-          <w:rFonts w:ascii="Arial" w:hAnsi="Arial" w:cs="Arial"/>
-        </w:rPr>
-        <w:t>statistics</w:t>
+        <w:t xml:space="preserve"> statistics</w:t>
       </w:r>
       <w:r>
         <w:rPr>
@@ -49501,7 +49866,7 @@
         <w:rPr>
           <w:rFonts w:ascii="Arial" w:hAnsi="Arial" w:cs="Arial"/>
         </w:rPr>
-        <w:t xml:space="preserve"> (n = 262).</w:t>
+        <w:t xml:space="preserve"> (n=262).</w:t>
       </w:r>
     </w:p>
     <w:p>
@@ -49621,7 +49986,43 @@
         <w:rPr>
           <w:rFonts w:ascii="Arial" w:hAnsi="Arial" w:cs="Arial"/>
         </w:rPr>
-        <w:t>ive items (1, 25, 38, 30,41) had relatively flat information</w:t>
+        <w:t>ive items (1, 25, 3</w:t>
+      </w:r>
+      <w:r>
+        <w:rPr>
+          <w:rFonts w:ascii="Arial" w:hAnsi="Arial" w:cs="Arial"/>
+        </w:rPr>
+        <w:t>0</w:t>
+      </w:r>
+      <w:r>
+        <w:rPr>
+          <w:rFonts w:ascii="Arial" w:hAnsi="Arial" w:cs="Arial"/>
+        </w:rPr>
+        <w:t>, 3</w:t>
+      </w:r>
+      <w:r>
+        <w:rPr>
+          <w:rFonts w:ascii="Arial" w:hAnsi="Arial" w:cs="Arial"/>
+        </w:rPr>
+        <w:t>8</w:t>
+      </w:r>
+      <w:r>
+        <w:rPr>
+          <w:rFonts w:ascii="Arial" w:hAnsi="Arial" w:cs="Arial"/>
+        </w:rPr>
+        <w:t>,</w:t>
+      </w:r>
+      <w:r>
+        <w:rPr>
+          <w:rFonts w:ascii="Arial" w:hAnsi="Arial" w:cs="Arial"/>
+        </w:rPr>
+        <w:t xml:space="preserve"> </w:t>
+      </w:r>
+      <w:r>
+        <w:rPr>
+          <w:rFonts w:ascii="Arial" w:hAnsi="Arial" w:cs="Arial"/>
+        </w:rPr>
+        <w:t>41) had relatively flat information</w:t>
       </w:r>
     </w:p>
     <w:p>

</xml_diff>

<commit_message>
Cosmetic surgery: Titile, Figure1, Figure 4, Figure 6.
</commit_message>
<xml_diff>
--- a/Supplementary_Materials.docx
+++ b/Supplementary_Materials.docx
@@ -166,7 +166,7 @@
           <w:b/>
           <w:bCs/>
         </w:rPr>
-        <w:t>Participant’s Instruction</w:t>
+        <w:t>Instructions to Participant</w:t>
       </w:r>
     </w:p>
     <w:p>
@@ -5018,6 +5018,7 @@
               </w:rPr>
               <w:t xml:space="preserve"> </w:t>
             </w:r>
+            <w:proofErr w:type="spellStart"/>
             <w:r>
               <w:rPr>
                 <w:rFonts w:ascii="Arial" w:hAnsi="Arial" w:cs="Arial"/>
@@ -5026,6 +5027,7 @@
               </w:rPr>
               <w:t>dim</w:t>
             </w:r>
+            <w:proofErr w:type="spellEnd"/>
             <w:r>
               <w:rPr>
                 <w:rFonts w:ascii="Arial" w:hAnsi="Arial" w:cs="Arial"/>
@@ -6119,6 +6121,7 @@
               </w:rPr>
               <w:t xml:space="preserve"> </w:t>
             </w:r>
+            <w:proofErr w:type="spellStart"/>
             <w:r>
               <w:rPr>
                 <w:rFonts w:ascii="Arial" w:hAnsi="Arial" w:cs="Arial"/>
@@ -6127,6 +6130,7 @@
               </w:rPr>
               <w:t>dim</w:t>
             </w:r>
+            <w:proofErr w:type="spellEnd"/>
             <w:r>
               <w:rPr>
                 <w:rFonts w:ascii="Arial" w:hAnsi="Arial" w:cs="Arial"/>
@@ -7837,7 +7841,23 @@
           <w:sz w:val="20"/>
           <w:szCs w:val="20"/>
         </w:rPr>
-        <w:t xml:space="preserve">LEBA captures light exposure-related behaviours on a 5-point Likert type scale ranging from 1 to 5 (1 = never; 2 = rarely; 3 = sometimes; 4 = often; 5 = always; for reversed-scored item: 1 = always; 2 = often; 3 = sometimes; 4 = rarely; 5 = never).  </w:t>
+        <w:t xml:space="preserve">LEBA captures light exposure-related behaviours on a 5-point </w:t>
+      </w:r>
+      <w:r>
+        <w:rPr>
+          <w:rFonts w:ascii="Arial" w:hAnsi="Arial" w:cs="Arial"/>
+          <w:sz w:val="20"/>
+          <w:szCs w:val="20"/>
+        </w:rPr>
+        <w:t>Likert-type</w:t>
+      </w:r>
+      <w:r>
+        <w:rPr>
+          <w:rFonts w:ascii="Arial" w:hAnsi="Arial" w:cs="Arial"/>
+          <w:sz w:val="20"/>
+          <w:szCs w:val="20"/>
+        </w:rPr>
+        <w:t xml:space="preserve"> scale ranging from 1 to 5 (1 = never; 2 = rarely; 3 = sometimes; 4 = often; 5 = always; for reversed-scored item: 1 = always; 2 = often; 3 = sometimes; 4 = rarely; 5 = never).  </w:t>
       </w:r>
       <w:r>
         <w:rPr>
@@ -7853,7 +7873,23 @@
           <w:sz w:val="20"/>
           <w:szCs w:val="20"/>
         </w:rPr>
-        <w:t>using the mean score of corresponding items.</w:t>
+        <w:t xml:space="preserve">using the mean score of </w:t>
+      </w:r>
+      <w:r>
+        <w:rPr>
+          <w:rFonts w:ascii="Arial" w:hAnsi="Arial" w:cs="Arial"/>
+          <w:sz w:val="20"/>
+          <w:szCs w:val="20"/>
+        </w:rPr>
+        <w:t xml:space="preserve">the </w:t>
+      </w:r>
+      <w:r>
+        <w:rPr>
+          <w:rFonts w:ascii="Arial" w:hAnsi="Arial" w:cs="Arial"/>
+          <w:sz w:val="20"/>
+          <w:szCs w:val="20"/>
+        </w:rPr>
+        <w:t>corresponding items.</w:t>
       </w:r>
     </w:p>
     <w:tbl>
@@ -7991,7 +8027,47 @@
                 <w:sz w:val="20"/>
                 <w:szCs w:val="20"/>
               </w:rPr>
-              <w:t>01+02+03</w:t>
+              <w:t xml:space="preserve">Mean score of items </w:t>
+            </w:r>
+            <w:r>
+              <w:rPr>
+                <w:rFonts w:ascii="Arial" w:hAnsi="Arial" w:cs="Arial"/>
+                <w:sz w:val="20"/>
+                <w:szCs w:val="20"/>
+              </w:rPr>
+              <w:t>01</w:t>
+            </w:r>
+            <w:r>
+              <w:rPr>
+                <w:rFonts w:ascii="Arial" w:hAnsi="Arial" w:cs="Arial"/>
+                <w:sz w:val="20"/>
+                <w:szCs w:val="20"/>
+              </w:rPr>
+              <w:t xml:space="preserve">, </w:t>
+            </w:r>
+            <w:r>
+              <w:rPr>
+                <w:rFonts w:ascii="Arial" w:hAnsi="Arial" w:cs="Arial"/>
+                <w:sz w:val="20"/>
+                <w:szCs w:val="20"/>
+              </w:rPr>
+              <w:t>02</w:t>
+            </w:r>
+            <w:r>
+              <w:rPr>
+                <w:rFonts w:ascii="Arial" w:hAnsi="Arial" w:cs="Arial"/>
+                <w:sz w:val="20"/>
+                <w:szCs w:val="20"/>
+              </w:rPr>
+              <w:t xml:space="preserve">, </w:t>
+            </w:r>
+            <w:r>
+              <w:rPr>
+                <w:rFonts w:ascii="Arial" w:hAnsi="Arial" w:cs="Arial"/>
+                <w:sz w:val="20"/>
+                <w:szCs w:val="20"/>
+              </w:rPr>
+              <w:t>03</w:t>
             </w:r>
           </w:p>
         </w:tc>
@@ -8043,7 +8119,88 @@
                 <w:sz w:val="20"/>
                 <w:szCs w:val="20"/>
               </w:rPr>
-              <w:t>04(R)+05+06+07+08</w:t>
+              <w:t xml:space="preserve">Mean score of items </w:t>
+            </w:r>
+            <w:r>
+              <w:rPr>
+                <w:rFonts w:ascii="Arial" w:hAnsi="Arial" w:cs="Arial"/>
+                <w:sz w:val="20"/>
+                <w:szCs w:val="20"/>
+              </w:rPr>
+              <w:t>04(R)</w:t>
+            </w:r>
+            <w:r>
+              <w:rPr>
+                <w:rFonts w:ascii="Arial" w:hAnsi="Arial" w:cs="Arial"/>
+                <w:sz w:val="20"/>
+                <w:szCs w:val="20"/>
+              </w:rPr>
+              <w:t xml:space="preserve">, </w:t>
+            </w:r>
+            <w:r>
+              <w:rPr>
+                <w:rFonts w:ascii="Arial" w:hAnsi="Arial" w:cs="Arial"/>
+                <w:sz w:val="20"/>
+                <w:szCs w:val="20"/>
+              </w:rPr>
+              <w:t>05</w:t>
+            </w:r>
+            <w:r>
+              <w:rPr>
+                <w:rFonts w:ascii="Arial" w:hAnsi="Arial" w:cs="Arial"/>
+                <w:sz w:val="20"/>
+                <w:szCs w:val="20"/>
+              </w:rPr>
+              <w:t xml:space="preserve">, </w:t>
+            </w:r>
+            <w:r>
+              <w:rPr>
+                <w:rFonts w:ascii="Arial" w:hAnsi="Arial" w:cs="Arial"/>
+                <w:sz w:val="20"/>
+                <w:szCs w:val="20"/>
+              </w:rPr>
+              <w:t>06</w:t>
+            </w:r>
+            <w:r>
+              <w:rPr>
+                <w:rFonts w:ascii="Arial" w:hAnsi="Arial" w:cs="Arial"/>
+                <w:sz w:val="20"/>
+                <w:szCs w:val="20"/>
+              </w:rPr>
+              <w:t xml:space="preserve">, </w:t>
+            </w:r>
+            <w:r>
+              <w:rPr>
+                <w:rFonts w:ascii="Arial" w:hAnsi="Arial" w:cs="Arial"/>
+                <w:sz w:val="20"/>
+                <w:szCs w:val="20"/>
+              </w:rPr>
+              <w:t>07</w:t>
+            </w:r>
+            <w:r>
+              <w:rPr>
+                <w:rFonts w:ascii="Arial" w:hAnsi="Arial" w:cs="Arial"/>
+                <w:sz w:val="20"/>
+                <w:szCs w:val="20"/>
+              </w:rPr>
+              <w:t xml:space="preserve">, </w:t>
+            </w:r>
+            <w:r>
+              <w:rPr>
+                <w:rFonts w:ascii="Arial" w:hAnsi="Arial" w:cs="Arial"/>
+                <w:sz w:val="20"/>
+                <w:szCs w:val="20"/>
+              </w:rPr>
+              <w:t>08</w:t>
+            </w:r>
+            <w:r>
+              <w:rPr>
+                <w:rFonts w:ascii="Arial" w:hAnsi="Arial" w:cs="Arial"/>
+                <w:sz w:val="20"/>
+                <w:szCs w:val="20"/>
+                <w:lang w:val="en-US"/>
+              </w:rPr>
+              <w:t xml:space="preserve">, </w:t>
             </w:r>
             <w:r>
               <w:rPr>
@@ -8052,7 +8209,7 @@
                 <w:szCs w:val="20"/>
                 <w:lang w:val="el-GR"/>
               </w:rPr>
-              <w:t>+09</w:t>
+              <w:t>09</w:t>
             </w:r>
           </w:p>
         </w:tc>
@@ -8104,7 +8261,56 @@
                 <w:sz w:val="20"/>
                 <w:szCs w:val="20"/>
               </w:rPr>
-              <w:t>10+11</w:t>
+              <w:t xml:space="preserve">Mean score of items </w:t>
+            </w:r>
+            <w:r>
+              <w:rPr>
+                <w:rFonts w:ascii="Arial" w:hAnsi="Arial" w:cs="Arial"/>
+                <w:sz w:val="20"/>
+                <w:szCs w:val="20"/>
+              </w:rPr>
+              <w:t>10</w:t>
+            </w:r>
+            <w:r>
+              <w:rPr>
+                <w:rFonts w:ascii="Arial" w:hAnsi="Arial" w:cs="Arial"/>
+                <w:sz w:val="20"/>
+                <w:szCs w:val="20"/>
+              </w:rPr>
+              <w:t xml:space="preserve">, </w:t>
+            </w:r>
+            <w:r>
+              <w:rPr>
+                <w:rFonts w:ascii="Arial" w:hAnsi="Arial" w:cs="Arial"/>
+                <w:sz w:val="20"/>
+                <w:szCs w:val="20"/>
+              </w:rPr>
+              <w:t>11</w:t>
+            </w:r>
+            <w:r>
+              <w:rPr>
+                <w:rFonts w:ascii="Arial" w:hAnsi="Arial" w:cs="Arial"/>
+                <w:sz w:val="20"/>
+                <w:szCs w:val="20"/>
+                <w:lang w:val="en-US"/>
+              </w:rPr>
+              <w:t xml:space="preserve">, </w:t>
+            </w:r>
+            <w:r>
+              <w:rPr>
+                <w:rFonts w:ascii="Arial" w:hAnsi="Arial" w:cs="Arial"/>
+                <w:sz w:val="20"/>
+                <w:szCs w:val="20"/>
+              </w:rPr>
+              <w:t>12</w:t>
+            </w:r>
+            <w:r>
+              <w:rPr>
+                <w:rFonts w:ascii="Arial" w:hAnsi="Arial" w:cs="Arial"/>
+                <w:sz w:val="20"/>
+                <w:szCs w:val="20"/>
+              </w:rPr>
+              <w:t xml:space="preserve">, </w:t>
             </w:r>
             <w:r>
               <w:rPr>
@@ -8113,15 +8319,16 @@
                 <w:szCs w:val="20"/>
                 <w:lang w:val="el-GR"/>
               </w:rPr>
-              <w:t>+</w:t>
+              <w:t>13</w:t>
             </w:r>
             <w:r>
               <w:rPr>
                 <w:rFonts w:ascii="Arial" w:hAnsi="Arial" w:cs="Arial"/>
                 <w:sz w:val="20"/>
                 <w:szCs w:val="20"/>
-              </w:rPr>
-              <w:t>12+</w:t>
+                <w:lang w:val="en-US"/>
+              </w:rPr>
+              <w:t xml:space="preserve">, </w:t>
             </w:r>
             <w:r>
               <w:rPr>
@@ -8130,7 +8337,7 @@
                 <w:szCs w:val="20"/>
                 <w:lang w:val="el-GR"/>
               </w:rPr>
-              <w:t>13+14</w:t>
+              <w:t>14</w:t>
             </w:r>
           </w:p>
         </w:tc>
@@ -8181,9 +8388,71 @@
                 <w:rFonts w:ascii="Arial" w:hAnsi="Arial" w:cs="Arial"/>
                 <w:sz w:val="20"/>
                 <w:szCs w:val="20"/>
+              </w:rPr>
+              <w:t xml:space="preserve">Mean score of items </w:t>
+            </w:r>
+            <w:r>
+              <w:rPr>
+                <w:rFonts w:ascii="Arial" w:hAnsi="Arial" w:cs="Arial"/>
+                <w:sz w:val="20"/>
+                <w:szCs w:val="20"/>
                 <w:lang w:val="el-GR"/>
               </w:rPr>
-              <w:t>15+16+17+18</w:t>
+              <w:t>15</w:t>
+            </w:r>
+            <w:r>
+              <w:rPr>
+                <w:rFonts w:ascii="Arial" w:hAnsi="Arial" w:cs="Arial"/>
+                <w:sz w:val="20"/>
+                <w:szCs w:val="20"/>
+                <w:lang w:val="en-US"/>
+              </w:rPr>
+              <w:t xml:space="preserve">, </w:t>
+            </w:r>
+            <w:r>
+              <w:rPr>
+                <w:rFonts w:ascii="Arial" w:hAnsi="Arial" w:cs="Arial"/>
+                <w:sz w:val="20"/>
+                <w:szCs w:val="20"/>
+                <w:lang w:val="el-GR"/>
+              </w:rPr>
+              <w:t>16</w:t>
+            </w:r>
+            <w:r>
+              <w:rPr>
+                <w:rFonts w:ascii="Arial" w:hAnsi="Arial" w:cs="Arial"/>
+                <w:sz w:val="20"/>
+                <w:szCs w:val="20"/>
+                <w:lang w:val="en-US"/>
+              </w:rPr>
+              <w:t>,</w:t>
+            </w:r>
+            <w:r>
+              <w:rPr>
+                <w:rFonts w:ascii="Arial" w:hAnsi="Arial" w:cs="Arial"/>
+                <w:sz w:val="20"/>
+                <w:szCs w:val="20"/>
+                <w:lang w:val="el-GR"/>
+              </w:rPr>
+              <w:t>17</w:t>
+            </w:r>
+            <w:r>
+              <w:rPr>
+                <w:rFonts w:ascii="Arial" w:hAnsi="Arial" w:cs="Arial"/>
+                <w:sz w:val="20"/>
+                <w:szCs w:val="20"/>
+                <w:lang w:val="en-US"/>
+              </w:rPr>
+              <w:t xml:space="preserve">, </w:t>
+            </w:r>
+            <w:r>
+              <w:rPr>
+                <w:rFonts w:ascii="Arial" w:hAnsi="Arial" w:cs="Arial"/>
+                <w:sz w:val="20"/>
+                <w:szCs w:val="20"/>
+                <w:lang w:val="el-GR"/>
+              </w:rPr>
+              <w:t>18</w:t>
             </w:r>
           </w:p>
         </w:tc>
@@ -8370,9 +8639,89 @@
                 <w:rFonts w:ascii="Arial" w:hAnsi="Arial" w:cs="Arial"/>
                 <w:sz w:val="20"/>
                 <w:szCs w:val="20"/>
+              </w:rPr>
+              <w:t xml:space="preserve">Mean score of items </w:t>
+            </w:r>
+            <w:r>
+              <w:rPr>
+                <w:rFonts w:ascii="Arial" w:hAnsi="Arial" w:cs="Arial"/>
+                <w:sz w:val="20"/>
+                <w:szCs w:val="20"/>
                 <w:lang w:val="el-GR"/>
               </w:rPr>
-              <w:t>19+20+21+22+23</w:t>
+              <w:t>19</w:t>
+            </w:r>
+            <w:r>
+              <w:rPr>
+                <w:rFonts w:ascii="Arial" w:hAnsi="Arial" w:cs="Arial"/>
+                <w:sz w:val="20"/>
+                <w:szCs w:val="20"/>
+                <w:lang w:val="en-US"/>
+              </w:rPr>
+              <w:t xml:space="preserve">, </w:t>
+            </w:r>
+            <w:r>
+              <w:rPr>
+                <w:rFonts w:ascii="Arial" w:hAnsi="Arial" w:cs="Arial"/>
+                <w:sz w:val="20"/>
+                <w:szCs w:val="20"/>
+                <w:lang w:val="el-GR"/>
+              </w:rPr>
+              <w:t>20</w:t>
+            </w:r>
+            <w:r>
+              <w:rPr>
+                <w:rFonts w:ascii="Arial" w:hAnsi="Arial" w:cs="Arial"/>
+                <w:sz w:val="20"/>
+                <w:szCs w:val="20"/>
+                <w:lang w:val="en-US"/>
+              </w:rPr>
+              <w:t xml:space="preserve">, </w:t>
+            </w:r>
+            <w:r>
+              <w:rPr>
+                <w:rFonts w:ascii="Arial" w:hAnsi="Arial" w:cs="Arial"/>
+                <w:sz w:val="20"/>
+                <w:szCs w:val="20"/>
+                <w:lang w:val="el-GR"/>
+              </w:rPr>
+              <w:t>21</w:t>
+            </w:r>
+            <w:r>
+              <w:rPr>
+                <w:rFonts w:ascii="Arial" w:hAnsi="Arial" w:cs="Arial"/>
+                <w:sz w:val="20"/>
+                <w:szCs w:val="20"/>
+                <w:lang w:val="en-US"/>
+              </w:rPr>
+              <w:t xml:space="preserve">, </w:t>
+            </w:r>
+            <w:r>
+              <w:rPr>
+                <w:rFonts w:ascii="Arial" w:hAnsi="Arial" w:cs="Arial"/>
+                <w:sz w:val="20"/>
+                <w:szCs w:val="20"/>
+                <w:lang w:val="el-GR"/>
+              </w:rPr>
+              <w:t>22</w:t>
+            </w:r>
+            <w:r>
+              <w:rPr>
+                <w:rFonts w:ascii="Arial" w:hAnsi="Arial" w:cs="Arial"/>
+                <w:sz w:val="20"/>
+                <w:szCs w:val="20"/>
+                <w:lang w:val="en-US"/>
+              </w:rPr>
+              <w:t xml:space="preserve">, </w:t>
+            </w:r>
+            <w:r>
+              <w:rPr>
+                <w:rFonts w:ascii="Arial" w:hAnsi="Arial" w:cs="Arial"/>
+                <w:sz w:val="20"/>
+                <w:szCs w:val="20"/>
+                <w:lang w:val="el-GR"/>
+              </w:rPr>
+              <w:t>23</w:t>
             </w:r>
           </w:p>
         </w:tc>
@@ -8590,7 +8939,7 @@
           <w:b/>
           <w:bCs/>
         </w:rPr>
-        <w:t>Participant’s Instruction</w:t>
+        <w:t>Instructions to Participant</w:t>
       </w:r>
     </w:p>
     <w:p>
@@ -12791,6 +13140,7 @@
               </w:rPr>
               <w:t xml:space="preserve"> </w:t>
             </w:r>
+            <w:proofErr w:type="spellStart"/>
             <w:r>
               <w:rPr>
                 <w:rFonts w:ascii="Arial" w:hAnsi="Arial" w:cs="Arial"/>
@@ -12799,6 +13149,7 @@
               </w:rPr>
               <w:t>dim</w:t>
             </w:r>
+            <w:proofErr w:type="spellEnd"/>
             <w:r>
               <w:rPr>
                 <w:rFonts w:ascii="Arial" w:hAnsi="Arial" w:cs="Arial"/>
@@ -13540,6 +13891,7 @@
               </w:rPr>
               <w:t xml:space="preserve"> </w:t>
             </w:r>
+            <w:proofErr w:type="spellStart"/>
             <w:r>
               <w:rPr>
                 <w:rFonts w:ascii="Arial" w:hAnsi="Arial" w:cs="Arial"/>
@@ -13548,6 +13900,7 @@
               </w:rPr>
               <w:t>dim</w:t>
             </w:r>
+            <w:proofErr w:type="spellEnd"/>
             <w:r>
               <w:rPr>
                 <w:rFonts w:ascii="Arial" w:hAnsi="Arial" w:cs="Arial"/>
@@ -14725,7 +15078,23 @@
           <w:sz w:val="21"/>
           <w:szCs w:val="21"/>
         </w:rPr>
-        <w:t xml:space="preserve">LEBA captures light exposure-related behaviours on a 5-point Likert type scale ranging from 1 to 5 (1 = never; 2 = rarely; 3 = sometimes; 4 = often; 5 = always; for reversed-scored item: 1 = always; 2 = often; 3 = sometimes; 4 = rarely; 5 = never).  </w:t>
+        <w:t xml:space="preserve">LEBA captures light exposure-related behaviours on a 5-point </w:t>
+      </w:r>
+      <w:r>
+        <w:rPr>
+          <w:rFonts w:ascii="Arial" w:hAnsi="Arial" w:cs="Arial"/>
+          <w:sz w:val="21"/>
+          <w:szCs w:val="21"/>
+        </w:rPr>
+        <w:t>Likert-type</w:t>
+      </w:r>
+      <w:r>
+        <w:rPr>
+          <w:rFonts w:ascii="Arial" w:hAnsi="Arial" w:cs="Arial"/>
+          <w:sz w:val="21"/>
+          <w:szCs w:val="21"/>
+        </w:rPr>
+        <w:t xml:space="preserve"> scale ranging from 1 to 5 (1 = never; 2 = rarely; 3 = sometimes; 4 = often; 5 = always; for reversed-scored item: 1 = always; 2 = often; 3 = sometimes; 4 = rarely; 5 = never).  </w:t>
       </w:r>
       <w:r>
         <w:rPr>
@@ -14741,7 +15110,23 @@
           <w:sz w:val="20"/>
           <w:szCs w:val="20"/>
         </w:rPr>
-        <w:t>using the mean score of corresponding items.</w:t>
+        <w:t xml:space="preserve">using the mean score of </w:t>
+      </w:r>
+      <w:r>
+        <w:rPr>
+          <w:rFonts w:ascii="Arial" w:hAnsi="Arial" w:cs="Arial"/>
+          <w:sz w:val="20"/>
+          <w:szCs w:val="20"/>
+        </w:rPr>
+        <w:t xml:space="preserve">the </w:t>
+      </w:r>
+      <w:r>
+        <w:rPr>
+          <w:rFonts w:ascii="Arial" w:hAnsi="Arial" w:cs="Arial"/>
+          <w:sz w:val="20"/>
+          <w:szCs w:val="20"/>
+        </w:rPr>
+        <w:t>corresponding items.</w:t>
       </w:r>
     </w:p>
     <w:p>
@@ -14889,10 +15274,50 @@
             <w:r>
               <w:rPr>
                 <w:rFonts w:ascii="Arial" w:hAnsi="Arial" w:cs="Arial"/>
+                <w:sz w:val="20"/>
+                <w:szCs w:val="20"/>
+              </w:rPr>
+              <w:t xml:space="preserve">Mean score of items </w:t>
+            </w:r>
+            <w:r>
+              <w:rPr>
+                <w:rFonts w:ascii="Arial" w:hAnsi="Arial" w:cs="Arial"/>
                 <w:sz w:val="21"/>
                 <w:szCs w:val="21"/>
               </w:rPr>
-              <w:t>01+02+03</w:t>
+              <w:t>01</w:t>
+            </w:r>
+            <w:r>
+              <w:rPr>
+                <w:rFonts w:ascii="Arial" w:hAnsi="Arial" w:cs="Arial"/>
+                <w:sz w:val="21"/>
+                <w:szCs w:val="21"/>
+              </w:rPr>
+              <w:t xml:space="preserve">, </w:t>
+            </w:r>
+            <w:r>
+              <w:rPr>
+                <w:rFonts w:ascii="Arial" w:hAnsi="Arial" w:cs="Arial"/>
+                <w:sz w:val="21"/>
+                <w:szCs w:val="21"/>
+              </w:rPr>
+              <w:t>02</w:t>
+            </w:r>
+            <w:r>
+              <w:rPr>
+                <w:rFonts w:ascii="Arial" w:hAnsi="Arial" w:cs="Arial"/>
+                <w:sz w:val="21"/>
+                <w:szCs w:val="21"/>
+              </w:rPr>
+              <w:t xml:space="preserve">, </w:t>
+            </w:r>
+            <w:r>
+              <w:rPr>
+                <w:rFonts w:ascii="Arial" w:hAnsi="Arial" w:cs="Arial"/>
+                <w:sz w:val="21"/>
+                <w:szCs w:val="21"/>
+              </w:rPr>
+              <w:t>03</w:t>
             </w:r>
           </w:p>
         </w:tc>
@@ -14940,10 +15365,98 @@
             <w:r>
               <w:rPr>
                 <w:rFonts w:ascii="Arial" w:hAnsi="Arial" w:cs="Arial"/>
+                <w:sz w:val="20"/>
+                <w:szCs w:val="20"/>
+              </w:rPr>
+              <w:t xml:space="preserve">Mean score of items </w:t>
+            </w:r>
+            <w:r>
+              <w:rPr>
+                <w:rFonts w:ascii="Arial" w:hAnsi="Arial" w:cs="Arial"/>
                 <w:sz w:val="21"/>
                 <w:szCs w:val="21"/>
               </w:rPr>
-              <w:t>04(R)+05+06+07+08+09</w:t>
+              <w:t>04(R)</w:t>
+            </w:r>
+            <w:r>
+              <w:rPr>
+                <w:rFonts w:ascii="Arial" w:hAnsi="Arial" w:cs="Arial"/>
+                <w:sz w:val="21"/>
+                <w:szCs w:val="21"/>
+              </w:rPr>
+              <w:t xml:space="preserve">, </w:t>
+            </w:r>
+            <w:r>
+              <w:rPr>
+                <w:rFonts w:ascii="Arial" w:hAnsi="Arial" w:cs="Arial"/>
+                <w:sz w:val="21"/>
+                <w:szCs w:val="21"/>
+              </w:rPr>
+              <w:t>05</w:t>
+            </w:r>
+            <w:r>
+              <w:rPr>
+                <w:rFonts w:ascii="Arial" w:hAnsi="Arial" w:cs="Arial"/>
+                <w:sz w:val="21"/>
+                <w:szCs w:val="21"/>
+              </w:rPr>
+              <w:t xml:space="preserve">, </w:t>
+            </w:r>
+            <w:r>
+              <w:rPr>
+                <w:rFonts w:ascii="Arial" w:hAnsi="Arial" w:cs="Arial"/>
+                <w:sz w:val="21"/>
+                <w:szCs w:val="21"/>
+              </w:rPr>
+              <w:t>06</w:t>
+            </w:r>
+            <w:r>
+              <w:rPr>
+                <w:rFonts w:ascii="Arial" w:hAnsi="Arial" w:cs="Arial"/>
+                <w:sz w:val="21"/>
+                <w:szCs w:val="21"/>
+              </w:rPr>
+              <w:t xml:space="preserve">, </w:t>
+            </w:r>
+            <w:r>
+              <w:rPr>
+                <w:rFonts w:ascii="Arial" w:hAnsi="Arial" w:cs="Arial"/>
+                <w:sz w:val="21"/>
+                <w:szCs w:val="21"/>
+              </w:rPr>
+              <w:t>07</w:t>
+            </w:r>
+            <w:r>
+              <w:rPr>
+                <w:rFonts w:ascii="Arial" w:hAnsi="Arial" w:cs="Arial"/>
+                <w:sz w:val="21"/>
+                <w:szCs w:val="21"/>
+              </w:rPr>
+              <w:t xml:space="preserve">, </w:t>
+            </w:r>
+            <w:r>
+              <w:rPr>
+                <w:rFonts w:ascii="Arial" w:hAnsi="Arial" w:cs="Arial"/>
+                <w:sz w:val="21"/>
+                <w:szCs w:val="21"/>
+              </w:rPr>
+              <w:t>08</w:t>
+            </w:r>
+            <w:r>
+              <w:rPr>
+                <w:rFonts w:ascii="Arial" w:hAnsi="Arial" w:cs="Arial"/>
+                <w:sz w:val="21"/>
+                <w:szCs w:val="21"/>
+              </w:rPr>
+              <w:t xml:space="preserve">, </w:t>
+            </w:r>
+            <w:r>
+              <w:rPr>
+                <w:rFonts w:ascii="Arial" w:hAnsi="Arial" w:cs="Arial"/>
+                <w:sz w:val="21"/>
+                <w:szCs w:val="21"/>
+              </w:rPr>
+              <w:t>09</w:t>
             </w:r>
           </w:p>
         </w:tc>
@@ -14991,10 +15504,50 @@
             <w:r>
               <w:rPr>
                 <w:rFonts w:ascii="Arial" w:hAnsi="Arial" w:cs="Arial"/>
+                <w:sz w:val="20"/>
+                <w:szCs w:val="20"/>
+              </w:rPr>
+              <w:t xml:space="preserve">Mean score of items </w:t>
+            </w:r>
+            <w:r>
+              <w:rPr>
+                <w:rFonts w:ascii="Arial" w:hAnsi="Arial" w:cs="Arial"/>
                 <w:sz w:val="21"/>
                 <w:szCs w:val="21"/>
               </w:rPr>
-              <w:t>10+11+12</w:t>
+              <w:t>10</w:t>
+            </w:r>
+            <w:r>
+              <w:rPr>
+                <w:rFonts w:ascii="Arial" w:hAnsi="Arial" w:cs="Arial"/>
+                <w:sz w:val="21"/>
+                <w:szCs w:val="21"/>
+              </w:rPr>
+              <w:t xml:space="preserve">, </w:t>
+            </w:r>
+            <w:r>
+              <w:rPr>
+                <w:rFonts w:ascii="Arial" w:hAnsi="Arial" w:cs="Arial"/>
+                <w:sz w:val="21"/>
+                <w:szCs w:val="21"/>
+              </w:rPr>
+              <w:t>11</w:t>
+            </w:r>
+            <w:r>
+              <w:rPr>
+                <w:rFonts w:ascii="Arial" w:hAnsi="Arial" w:cs="Arial"/>
+                <w:sz w:val="21"/>
+                <w:szCs w:val="21"/>
+              </w:rPr>
+              <w:t xml:space="preserve">, </w:t>
+            </w:r>
+            <w:r>
+              <w:rPr>
+                <w:rFonts w:ascii="Arial" w:hAnsi="Arial" w:cs="Arial"/>
+                <w:sz w:val="21"/>
+                <w:szCs w:val="21"/>
+              </w:rPr>
+              <w:t>12</w:t>
             </w:r>
           </w:p>
         </w:tc>
@@ -15042,10 +15595,50 @@
             <w:r>
               <w:rPr>
                 <w:rFonts w:ascii="Arial" w:hAnsi="Arial" w:cs="Arial"/>
+                <w:sz w:val="20"/>
+                <w:szCs w:val="20"/>
+              </w:rPr>
+              <w:t xml:space="preserve">Mean score of items </w:t>
+            </w:r>
+            <w:r>
+              <w:rPr>
+                <w:rFonts w:ascii="Arial" w:hAnsi="Arial" w:cs="Arial"/>
                 <w:sz w:val="21"/>
                 <w:szCs w:val="21"/>
               </w:rPr>
-              <w:t>15+16+18</w:t>
+              <w:t>15</w:t>
+            </w:r>
+            <w:r>
+              <w:rPr>
+                <w:rFonts w:ascii="Arial" w:hAnsi="Arial" w:cs="Arial"/>
+                <w:sz w:val="21"/>
+                <w:szCs w:val="21"/>
+              </w:rPr>
+              <w:t xml:space="preserve">, </w:t>
+            </w:r>
+            <w:r>
+              <w:rPr>
+                <w:rFonts w:ascii="Arial" w:hAnsi="Arial" w:cs="Arial"/>
+                <w:sz w:val="21"/>
+                <w:szCs w:val="21"/>
+              </w:rPr>
+              <w:t>16</w:t>
+            </w:r>
+            <w:r>
+              <w:rPr>
+                <w:rFonts w:ascii="Arial" w:hAnsi="Arial" w:cs="Arial"/>
+                <w:sz w:val="21"/>
+                <w:szCs w:val="21"/>
+              </w:rPr>
+              <w:t xml:space="preserve">, </w:t>
+            </w:r>
+            <w:r>
+              <w:rPr>
+                <w:rFonts w:ascii="Arial" w:hAnsi="Arial" w:cs="Arial"/>
+                <w:sz w:val="21"/>
+                <w:szCs w:val="21"/>
+              </w:rPr>
+              <w:t>18</w:t>
             </w:r>
           </w:p>
         </w:tc>
@@ -15229,10 +15822,50 @@
             <w:r>
               <w:rPr>
                 <w:rFonts w:ascii="Arial" w:hAnsi="Arial" w:cs="Arial"/>
+                <w:sz w:val="20"/>
+                <w:szCs w:val="20"/>
+              </w:rPr>
+              <w:t xml:space="preserve">Mean score of items </w:t>
+            </w:r>
+            <w:r>
+              <w:rPr>
+                <w:rFonts w:ascii="Arial" w:hAnsi="Arial" w:cs="Arial"/>
                 <w:sz w:val="21"/>
                 <w:szCs w:val="21"/>
               </w:rPr>
-              <w:t>19+20+22</w:t>
+              <w:t>19</w:t>
+            </w:r>
+            <w:r>
+              <w:rPr>
+                <w:rFonts w:ascii="Arial" w:hAnsi="Arial" w:cs="Arial"/>
+                <w:sz w:val="21"/>
+                <w:szCs w:val="21"/>
+              </w:rPr>
+              <w:t xml:space="preserve">, </w:t>
+            </w:r>
+            <w:r>
+              <w:rPr>
+                <w:rFonts w:ascii="Arial" w:hAnsi="Arial" w:cs="Arial"/>
+                <w:sz w:val="21"/>
+                <w:szCs w:val="21"/>
+              </w:rPr>
+              <w:t>20</w:t>
+            </w:r>
+            <w:r>
+              <w:rPr>
+                <w:rFonts w:ascii="Arial" w:hAnsi="Arial" w:cs="Arial"/>
+                <w:sz w:val="21"/>
+                <w:szCs w:val="21"/>
+              </w:rPr>
+              <w:t xml:space="preserve">, </w:t>
+            </w:r>
+            <w:r>
+              <w:rPr>
+                <w:rFonts w:ascii="Arial" w:hAnsi="Arial" w:cs="Arial"/>
+                <w:sz w:val="21"/>
+                <w:szCs w:val="21"/>
+              </w:rPr>
+              <w:t>22</w:t>
             </w:r>
           </w:p>
         </w:tc>
@@ -15444,6 +16077,7 @@
               <w:autoSpaceDE w:val="0"/>
               <w:autoSpaceDN w:val="0"/>
               <w:adjustRightInd w:val="0"/>
+              <w:jc w:val="center"/>
               <w:rPr>
                 <w:rFonts w:ascii="Arial" w:hAnsi="Arial" w:cs="Arial"/>
                 <w:b/>
@@ -15464,7 +16098,7 @@
                 <w:szCs w:val="20"/>
                 <w:lang w:val="en-GB"/>
               </w:rPr>
-              <w:t>Number of items</w:t>
+              <w:t>Number of all items</w:t>
             </w:r>
           </w:p>
         </w:tc>
@@ -15481,6 +16115,7 @@
               <w:autoSpaceDE w:val="0"/>
               <w:autoSpaceDN w:val="0"/>
               <w:adjustRightInd w:val="0"/>
+              <w:jc w:val="center"/>
               <w:rPr>
                 <w:rFonts w:ascii="Arial" w:hAnsi="Arial" w:cs="Arial"/>
                 <w:b/>
@@ -15518,6 +16153,7 @@
               <w:autoSpaceDE w:val="0"/>
               <w:autoSpaceDN w:val="0"/>
               <w:adjustRightInd w:val="0"/>
+              <w:jc w:val="center"/>
               <w:rPr>
                 <w:rFonts w:ascii="Arial" w:hAnsi="Arial" w:cs="Arial"/>
                 <w:b/>
@@ -15538,7 +16174,7 @@
                 <w:szCs w:val="20"/>
                 <w:lang w:val="en-GB"/>
               </w:rPr>
-              <w:t xml:space="preserve">Relevant items </w:t>
+              <w:t>Relevant items</w:t>
             </w:r>
           </w:p>
         </w:tc>
@@ -15555,6 +16191,7 @@
               <w:autoSpaceDE w:val="0"/>
               <w:autoSpaceDN w:val="0"/>
               <w:adjustRightInd w:val="0"/>
+              <w:jc w:val="center"/>
               <w:rPr>
                 <w:rFonts w:ascii="Arial" w:hAnsi="Arial" w:cs="Arial"/>
                 <w:b/>
@@ -15679,6 +16316,7 @@
               <w:autoSpaceDE w:val="0"/>
               <w:autoSpaceDN w:val="0"/>
               <w:adjustRightInd w:val="0"/>
+              <w:jc w:val="center"/>
               <w:rPr>
                 <w:rFonts w:ascii="Arial" w:hAnsi="Arial" w:cs="Arial"/>
                 <w:color w:val="000000"/>
@@ -15695,7 +16333,7 @@
                 <w:szCs w:val="20"/>
                 <w:lang w:val="en-GB"/>
               </w:rPr>
-              <w:t xml:space="preserve">Eight-item </w:t>
+              <w:t>8</w:t>
             </w:r>
           </w:p>
         </w:tc>
@@ -15711,6 +16349,7 @@
               <w:autoSpaceDE w:val="0"/>
               <w:autoSpaceDN w:val="0"/>
               <w:adjustRightInd w:val="0"/>
+              <w:jc w:val="center"/>
               <w:rPr>
                 <w:rFonts w:ascii="Arial" w:hAnsi="Arial" w:cs="Arial"/>
                 <w:color w:val="000000"/>
@@ -15743,6 +16382,7 @@
               <w:autoSpaceDE w:val="0"/>
               <w:autoSpaceDN w:val="0"/>
               <w:adjustRightInd w:val="0"/>
+              <w:jc w:val="center"/>
               <w:rPr>
                 <w:rFonts w:ascii="Arial" w:hAnsi="Arial" w:cs="Arial"/>
                 <w:color w:val="000000"/>
@@ -15775,6 +16415,7 @@
               <w:autoSpaceDE w:val="0"/>
               <w:autoSpaceDN w:val="0"/>
               <w:adjustRightInd w:val="0"/>
+              <w:jc w:val="center"/>
               <w:rPr>
                 <w:rFonts w:ascii="Arial" w:hAnsi="Arial" w:cs="Arial"/>
                 <w:color w:val="000000"/>
@@ -15889,6 +16530,7 @@
               <w:autoSpaceDE w:val="0"/>
               <w:autoSpaceDN w:val="0"/>
               <w:adjustRightInd w:val="0"/>
+              <w:jc w:val="center"/>
               <w:rPr>
                 <w:rFonts w:ascii="Arial" w:hAnsi="Arial" w:cs="Arial"/>
                 <w:color w:val="000000"/>
@@ -15905,7 +16547,7 @@
                 <w:szCs w:val="20"/>
                 <w:lang w:val="en-GB"/>
               </w:rPr>
-              <w:t xml:space="preserve">30-item </w:t>
+              <w:t>30</w:t>
             </w:r>
           </w:p>
         </w:tc>
@@ -15918,6 +16560,7 @@
               <w:autoSpaceDE w:val="0"/>
               <w:autoSpaceDN w:val="0"/>
               <w:adjustRightInd w:val="0"/>
+              <w:jc w:val="center"/>
               <w:rPr>
                 <w:rFonts w:ascii="Arial" w:hAnsi="Arial" w:cs="Arial"/>
                 <w:color w:val="000000"/>
@@ -15947,6 +16590,7 @@
               <w:autoSpaceDE w:val="0"/>
               <w:autoSpaceDN w:val="0"/>
               <w:adjustRightInd w:val="0"/>
+              <w:jc w:val="center"/>
               <w:rPr>
                 <w:rFonts w:ascii="Arial" w:hAnsi="Arial" w:cs="Arial"/>
                 <w:color w:val="000000"/>
@@ -15963,7 +16607,7 @@
                 <w:szCs w:val="20"/>
                 <w:lang w:val="en-GB"/>
               </w:rPr>
-              <w:t xml:space="preserve"> Item 29</w:t>
+              <w:t>Item 29</w:t>
             </w:r>
           </w:p>
         </w:tc>
@@ -15976,6 +16620,7 @@
               <w:autoSpaceDE w:val="0"/>
               <w:autoSpaceDN w:val="0"/>
               <w:adjustRightInd w:val="0"/>
+              <w:jc w:val="center"/>
               <w:rPr>
                 <w:rFonts w:ascii="Arial" w:hAnsi="Arial" w:cs="Arial"/>
                 <w:color w:val="000000"/>
@@ -16090,6 +16735,7 @@
               <w:autoSpaceDE w:val="0"/>
               <w:autoSpaceDN w:val="0"/>
               <w:adjustRightInd w:val="0"/>
+              <w:jc w:val="center"/>
               <w:rPr>
                 <w:rFonts w:ascii="Arial" w:hAnsi="Arial" w:cs="Arial"/>
                 <w:color w:val="000000"/>
@@ -16106,7 +16752,7 @@
                 <w:szCs w:val="20"/>
                 <w:lang w:val="en-GB"/>
               </w:rPr>
-              <w:t xml:space="preserve">One-item </w:t>
+              <w:t>1</w:t>
             </w:r>
           </w:p>
         </w:tc>
@@ -16119,6 +16765,7 @@
               <w:autoSpaceDE w:val="0"/>
               <w:autoSpaceDN w:val="0"/>
               <w:adjustRightInd w:val="0"/>
+              <w:jc w:val="center"/>
               <w:rPr>
                 <w:rFonts w:ascii="Arial" w:hAnsi="Arial" w:cs="Arial"/>
                 <w:color w:val="000000"/>
@@ -16158,6 +16805,7 @@
               <w:autoSpaceDE w:val="0"/>
               <w:autoSpaceDN w:val="0"/>
               <w:adjustRightInd w:val="0"/>
+              <w:jc w:val="center"/>
               <w:rPr>
                 <w:rFonts w:ascii="Arial" w:hAnsi="Arial" w:cs="Arial"/>
                 <w:color w:val="000000"/>
@@ -16187,6 +16835,7 @@
               <w:autoSpaceDE w:val="0"/>
               <w:autoSpaceDN w:val="0"/>
               <w:adjustRightInd w:val="0"/>
+              <w:jc w:val="center"/>
               <w:rPr>
                 <w:rFonts w:ascii="Arial" w:hAnsi="Arial" w:cs="Arial"/>
                 <w:color w:val="000000"/>
@@ -16301,6 +16950,7 @@
               <w:autoSpaceDE w:val="0"/>
               <w:autoSpaceDN w:val="0"/>
               <w:adjustRightInd w:val="0"/>
+              <w:jc w:val="center"/>
               <w:rPr>
                 <w:rFonts w:ascii="Arial" w:hAnsi="Arial" w:cs="Arial"/>
                 <w:color w:val="000000"/>
@@ -16317,7 +16967,7 @@
                 <w:szCs w:val="20"/>
                 <w:lang w:val="en-GB"/>
               </w:rPr>
-              <w:t>23-item</w:t>
+              <w:t>23</w:t>
             </w:r>
           </w:p>
         </w:tc>
@@ -16330,6 +16980,7 @@
               <w:autoSpaceDE w:val="0"/>
               <w:autoSpaceDN w:val="0"/>
               <w:adjustRightInd w:val="0"/>
+              <w:jc w:val="center"/>
               <w:rPr>
                 <w:rFonts w:ascii="Arial" w:hAnsi="Arial" w:cs="Arial"/>
                 <w:color w:val="000000"/>
@@ -16359,6 +17010,7 @@
               <w:autoSpaceDE w:val="0"/>
               <w:autoSpaceDN w:val="0"/>
               <w:adjustRightInd w:val="0"/>
+              <w:jc w:val="center"/>
               <w:rPr>
                 <w:rFonts w:ascii="Arial" w:hAnsi="Arial" w:cs="Arial"/>
                 <w:color w:val="000000"/>
@@ -16375,7 +17027,47 @@
                 <w:szCs w:val="20"/>
                 <w:lang w:val="en-GB"/>
               </w:rPr>
-              <w:t>Item 16,17</w:t>
+              <w:t>Item</w:t>
+            </w:r>
+            <w:r>
+              <w:rPr>
+                <w:rFonts w:ascii="Arial" w:hAnsi="Arial" w:cs="Arial"/>
+                <w:color w:val="000000"/>
+                <w:sz w:val="20"/>
+                <w:szCs w:val="20"/>
+                <w:lang w:val="en-GB"/>
+              </w:rPr>
+              <w:t>s</w:t>
+            </w:r>
+            <w:r>
+              <w:rPr>
+                <w:rFonts w:ascii="Arial" w:hAnsi="Arial" w:cs="Arial"/>
+                <w:color w:val="000000"/>
+                <w:sz w:val="20"/>
+                <w:szCs w:val="20"/>
+                <w:lang w:val="en-GB"/>
+              </w:rPr>
+              <w:t xml:space="preserve"> 16,</w:t>
+            </w:r>
+            <w:r>
+              <w:rPr>
+                <w:rFonts w:ascii="Arial" w:hAnsi="Arial" w:cs="Arial"/>
+                <w:color w:val="000000"/>
+                <w:sz w:val="20"/>
+                <w:szCs w:val="20"/>
+                <w:lang w:val="en-GB"/>
+              </w:rPr>
+              <w:t xml:space="preserve"> </w:t>
+            </w:r>
+            <w:r>
+              <w:rPr>
+                <w:rFonts w:ascii="Arial" w:hAnsi="Arial" w:cs="Arial"/>
+                <w:color w:val="000000"/>
+                <w:sz w:val="20"/>
+                <w:szCs w:val="20"/>
+                <w:lang w:val="en-GB"/>
+              </w:rPr>
+              <w:t>17</w:t>
             </w:r>
           </w:p>
         </w:tc>
@@ -16388,6 +17080,7 @@
               <w:autoSpaceDE w:val="0"/>
               <w:autoSpaceDN w:val="0"/>
               <w:adjustRightInd w:val="0"/>
+              <w:jc w:val="center"/>
               <w:rPr>
                 <w:rFonts w:ascii="Arial" w:hAnsi="Arial" w:cs="Arial"/>
                 <w:color w:val="000000"/>
@@ -16502,6 +17195,7 @@
               <w:autoSpaceDE w:val="0"/>
               <w:autoSpaceDN w:val="0"/>
               <w:adjustRightInd w:val="0"/>
+              <w:jc w:val="center"/>
               <w:rPr>
                 <w:rFonts w:ascii="Arial" w:hAnsi="Arial" w:cs="Arial"/>
                 <w:color w:val="000000"/>
@@ -16518,7 +17212,7 @@
                 <w:szCs w:val="20"/>
                 <w:lang w:val="en-GB"/>
               </w:rPr>
-              <w:t>19-item</w:t>
+              <w:t>19</w:t>
             </w:r>
           </w:p>
         </w:tc>
@@ -16531,6 +17225,7 @@
               <w:autoSpaceDE w:val="0"/>
               <w:autoSpaceDN w:val="0"/>
               <w:adjustRightInd w:val="0"/>
+              <w:jc w:val="center"/>
               <w:rPr>
                 <w:rFonts w:ascii="Arial" w:hAnsi="Arial" w:cs="Arial"/>
                 <w:color w:val="000000"/>
@@ -16570,6 +17265,7 @@
               <w:autoSpaceDE w:val="0"/>
               <w:autoSpaceDN w:val="0"/>
               <w:adjustRightInd w:val="0"/>
+              <w:jc w:val="center"/>
               <w:rPr>
                 <w:rFonts w:ascii="Arial" w:hAnsi="Arial" w:cs="Arial"/>
                 <w:color w:val="000000"/>
@@ -16586,7 +17282,107 @@
                 <w:szCs w:val="20"/>
                 <w:lang w:val="en-GB"/>
               </w:rPr>
-              <w:t>item 1,2,8,13,14</w:t>
+              <w:t>item</w:t>
+            </w:r>
+            <w:r>
+              <w:rPr>
+                <w:rFonts w:ascii="Arial" w:hAnsi="Arial" w:cs="Arial"/>
+                <w:color w:val="000000"/>
+                <w:sz w:val="20"/>
+                <w:szCs w:val="20"/>
+                <w:lang w:val="en-GB"/>
+              </w:rPr>
+              <w:t>s</w:t>
+            </w:r>
+            <w:r>
+              <w:rPr>
+                <w:rFonts w:ascii="Arial" w:hAnsi="Arial" w:cs="Arial"/>
+                <w:color w:val="000000"/>
+                <w:sz w:val="20"/>
+                <w:szCs w:val="20"/>
+                <w:lang w:val="en-GB"/>
+              </w:rPr>
+              <w:t xml:space="preserve"> 1,</w:t>
+            </w:r>
+            <w:r>
+              <w:rPr>
+                <w:rFonts w:ascii="Arial" w:hAnsi="Arial" w:cs="Arial"/>
+                <w:color w:val="000000"/>
+                <w:sz w:val="20"/>
+                <w:szCs w:val="20"/>
+                <w:lang w:val="en-GB"/>
+              </w:rPr>
+              <w:t xml:space="preserve"> </w:t>
+            </w:r>
+            <w:r>
+              <w:rPr>
+                <w:rFonts w:ascii="Arial" w:hAnsi="Arial" w:cs="Arial"/>
+                <w:color w:val="000000"/>
+                <w:sz w:val="20"/>
+                <w:szCs w:val="20"/>
+                <w:lang w:val="en-GB"/>
+              </w:rPr>
+              <w:t>2,</w:t>
+            </w:r>
+            <w:r>
+              <w:rPr>
+                <w:rFonts w:ascii="Arial" w:hAnsi="Arial" w:cs="Arial"/>
+                <w:color w:val="000000"/>
+                <w:sz w:val="20"/>
+                <w:szCs w:val="20"/>
+                <w:lang w:val="en-GB"/>
+              </w:rPr>
+              <w:t xml:space="preserve"> </w:t>
+            </w:r>
+            <w:r>
+              <w:rPr>
+                <w:rFonts w:ascii="Arial" w:hAnsi="Arial" w:cs="Arial"/>
+                <w:color w:val="000000"/>
+                <w:sz w:val="20"/>
+                <w:szCs w:val="20"/>
+                <w:lang w:val="en-GB"/>
+              </w:rPr>
+              <w:t>8</w:t>
+            </w:r>
+            <w:r>
+              <w:rPr>
+                <w:rFonts w:ascii="Arial" w:hAnsi="Arial" w:cs="Arial"/>
+                <w:color w:val="000000"/>
+                <w:sz w:val="20"/>
+                <w:szCs w:val="20"/>
+                <w:lang w:val="en-GB"/>
+              </w:rPr>
+              <w:t xml:space="preserve">, </w:t>
+            </w:r>
+            <w:r>
+              <w:rPr>
+                <w:rFonts w:ascii="Arial" w:hAnsi="Arial" w:cs="Arial"/>
+                <w:color w:val="000000"/>
+                <w:sz w:val="20"/>
+                <w:szCs w:val="20"/>
+                <w:lang w:val="en-GB"/>
+              </w:rPr>
+              <w:t>13</w:t>
+            </w:r>
+            <w:r>
+              <w:rPr>
+                <w:rFonts w:ascii="Arial" w:hAnsi="Arial" w:cs="Arial"/>
+                <w:color w:val="000000"/>
+                <w:sz w:val="20"/>
+                <w:szCs w:val="20"/>
+                <w:lang w:val="en-GB"/>
+              </w:rPr>
+              <w:t xml:space="preserve">, </w:t>
+            </w:r>
+            <w:r>
+              <w:rPr>
+                <w:rFonts w:ascii="Arial" w:hAnsi="Arial" w:cs="Arial"/>
+                <w:color w:val="000000"/>
+                <w:sz w:val="20"/>
+                <w:szCs w:val="20"/>
+                <w:lang w:val="en-GB"/>
+              </w:rPr>
+              <w:t>14</w:t>
             </w:r>
           </w:p>
         </w:tc>
@@ -16599,6 +17395,7 @@
               <w:autoSpaceDE w:val="0"/>
               <w:autoSpaceDN w:val="0"/>
               <w:adjustRightInd w:val="0"/>
+              <w:jc w:val="center"/>
               <w:rPr>
                 <w:rFonts w:ascii="Arial" w:hAnsi="Arial" w:cs="Arial"/>
                 <w:color w:val="000000"/>
@@ -16713,6 +17510,7 @@
               <w:autoSpaceDE w:val="0"/>
               <w:autoSpaceDN w:val="0"/>
               <w:adjustRightInd w:val="0"/>
+              <w:jc w:val="center"/>
               <w:rPr>
                 <w:rFonts w:ascii="Arial" w:hAnsi="Arial" w:cs="Arial"/>
                 <w:color w:val="000000"/>
@@ -16729,7 +17527,7 @@
                 <w:szCs w:val="20"/>
                 <w:lang w:val="en-GB"/>
               </w:rPr>
-              <w:t>17-item</w:t>
+              <w:t>17</w:t>
             </w:r>
           </w:p>
         </w:tc>
@@ -16742,6 +17540,7 @@
               <w:autoSpaceDE w:val="0"/>
               <w:autoSpaceDN w:val="0"/>
               <w:adjustRightInd w:val="0"/>
+              <w:jc w:val="center"/>
               <w:rPr>
                 <w:rFonts w:ascii="Arial" w:hAnsi="Arial" w:cs="Arial"/>
                 <w:color w:val="000000"/>
@@ -16831,6 +17630,7 @@
               <w:autoSpaceDE w:val="0"/>
               <w:autoSpaceDN w:val="0"/>
               <w:adjustRightInd w:val="0"/>
+              <w:jc w:val="center"/>
               <w:rPr>
                 <w:rFonts w:ascii="Arial" w:hAnsi="Arial" w:cs="Arial"/>
                 <w:color w:val="000000"/>
@@ -16860,6 +17660,7 @@
               <w:autoSpaceDE w:val="0"/>
               <w:autoSpaceDN w:val="0"/>
               <w:adjustRightInd w:val="0"/>
+              <w:jc w:val="center"/>
               <w:rPr>
                 <w:rFonts w:ascii="Arial" w:hAnsi="Arial" w:cs="Arial"/>
                 <w:color w:val="000000"/>
@@ -17102,6 +17903,7 @@
               <w:autoSpaceDE w:val="0"/>
               <w:autoSpaceDN w:val="0"/>
               <w:adjustRightInd w:val="0"/>
+              <w:jc w:val="center"/>
               <w:rPr>
                 <w:rFonts w:ascii="Arial" w:hAnsi="Arial" w:cs="Arial"/>
                 <w:color w:val="000000"/>
@@ -17118,7 +17920,7 @@
                 <w:szCs w:val="20"/>
                 <w:lang w:val="en-GB"/>
               </w:rPr>
-              <w:t>16-subscale</w:t>
+              <w:t>16</w:t>
             </w:r>
           </w:p>
         </w:tc>
@@ -17131,6 +17933,7 @@
               <w:autoSpaceDE w:val="0"/>
               <w:autoSpaceDN w:val="0"/>
               <w:adjustRightInd w:val="0"/>
+              <w:jc w:val="center"/>
               <w:rPr>
                 <w:rFonts w:ascii="Arial" w:hAnsi="Arial" w:cs="Arial"/>
                 <w:color w:val="000000"/>
@@ -17160,6 +17963,7 @@
               <w:autoSpaceDE w:val="0"/>
               <w:autoSpaceDN w:val="0"/>
               <w:adjustRightInd w:val="0"/>
+              <w:jc w:val="center"/>
               <w:rPr>
                 <w:rFonts w:ascii="Arial" w:hAnsi="Arial" w:cs="Arial"/>
                 <w:color w:val="000000"/>
@@ -17189,6 +17993,7 @@
               <w:autoSpaceDE w:val="0"/>
               <w:autoSpaceDN w:val="0"/>
               <w:adjustRightInd w:val="0"/>
+              <w:jc w:val="center"/>
               <w:rPr>
                 <w:rFonts w:ascii="Arial" w:hAnsi="Arial" w:cs="Arial"/>
                 <w:color w:val="000000"/>
@@ -17327,6 +18132,7 @@
               <w:autoSpaceDE w:val="0"/>
               <w:autoSpaceDN w:val="0"/>
               <w:adjustRightInd w:val="0"/>
+              <w:jc w:val="center"/>
               <w:rPr>
                 <w:rFonts w:ascii="Arial" w:hAnsi="Arial" w:cs="Arial"/>
                 <w:color w:val="000000"/>
@@ -17343,7 +18149,7 @@
                 <w:szCs w:val="20"/>
                 <w:lang w:val="en-GB"/>
               </w:rPr>
-              <w:t>Nine-item</w:t>
+              <w:t>9</w:t>
             </w:r>
           </w:p>
         </w:tc>
@@ -17356,6 +18162,7 @@
               <w:autoSpaceDE w:val="0"/>
               <w:autoSpaceDN w:val="0"/>
               <w:adjustRightInd w:val="0"/>
+              <w:jc w:val="center"/>
               <w:rPr>
                 <w:rFonts w:ascii="Arial" w:hAnsi="Arial" w:cs="Arial"/>
                 <w:color w:val="000000"/>
@@ -17385,6 +18192,7 @@
               <w:autoSpaceDE w:val="0"/>
               <w:autoSpaceDN w:val="0"/>
               <w:adjustRightInd w:val="0"/>
+              <w:jc w:val="center"/>
               <w:rPr>
                 <w:rFonts w:ascii="Arial" w:hAnsi="Arial" w:cs="Arial"/>
                 <w:color w:val="000000"/>
@@ -17401,7 +18209,27 @@
                 <w:szCs w:val="20"/>
                 <w:lang w:val="en-GB"/>
               </w:rPr>
-              <w:t>item 1-4</w:t>
+              <w:t>item</w:t>
+            </w:r>
+            <w:r>
+              <w:rPr>
+                <w:rFonts w:ascii="Arial" w:hAnsi="Arial" w:cs="Arial"/>
+                <w:color w:val="000000"/>
+                <w:sz w:val="20"/>
+                <w:szCs w:val="20"/>
+                <w:lang w:val="en-GB"/>
+              </w:rPr>
+              <w:t>s</w:t>
+            </w:r>
+            <w:r>
+              <w:rPr>
+                <w:rFonts w:ascii="Arial" w:hAnsi="Arial" w:cs="Arial"/>
+                <w:color w:val="000000"/>
+                <w:sz w:val="20"/>
+                <w:szCs w:val="20"/>
+                <w:lang w:val="en-GB"/>
+              </w:rPr>
+              <w:t xml:space="preserve"> 1-4</w:t>
             </w:r>
           </w:p>
         </w:tc>
@@ -17414,6 +18242,7 @@
               <w:autoSpaceDE w:val="0"/>
               <w:autoSpaceDN w:val="0"/>
               <w:adjustRightInd w:val="0"/>
+              <w:jc w:val="center"/>
               <w:rPr>
                 <w:rFonts w:ascii="Arial" w:hAnsi="Arial" w:cs="Arial"/>
                 <w:color w:val="000000"/>
@@ -17528,6 +18357,7 @@
               <w:autoSpaceDE w:val="0"/>
               <w:autoSpaceDN w:val="0"/>
               <w:adjustRightInd w:val="0"/>
+              <w:jc w:val="center"/>
               <w:rPr>
                 <w:rFonts w:ascii="Arial" w:hAnsi="Arial" w:cs="Arial"/>
                 <w:color w:val="000000"/>
@@ -17544,7 +18374,7 @@
                 <w:szCs w:val="20"/>
                 <w:lang w:val="en-GB"/>
               </w:rPr>
-              <w:t>29-item</w:t>
+              <w:t>29</w:t>
             </w:r>
           </w:p>
         </w:tc>
@@ -17557,6 +18387,7 @@
               <w:autoSpaceDE w:val="0"/>
               <w:autoSpaceDN w:val="0"/>
               <w:adjustRightInd w:val="0"/>
+              <w:jc w:val="center"/>
               <w:rPr>
                 <w:rFonts w:ascii="Arial" w:hAnsi="Arial" w:cs="Arial"/>
                 <w:color w:val="000000"/>
@@ -17573,7 +18404,7 @@
                 <w:szCs w:val="20"/>
                 <w:lang w:val="en-GB"/>
               </w:rPr>
-              <w:t xml:space="preserve">To assess four dimensions of biological rhythm disorder in adolescents </w:t>
+              <w:t>To assess four dimensions of biological rhythm disorder in adolescents</w:t>
             </w:r>
           </w:p>
         </w:tc>
@@ -17586,6 +18417,7 @@
               <w:autoSpaceDE w:val="0"/>
               <w:autoSpaceDN w:val="0"/>
               <w:adjustRightInd w:val="0"/>
+              <w:jc w:val="center"/>
               <w:rPr>
                 <w:rFonts w:ascii="Arial" w:hAnsi="Arial" w:cs="Arial"/>
                 <w:color w:val="000000"/>
@@ -17602,7 +18434,87 @@
                 <w:szCs w:val="20"/>
                 <w:lang w:val="en-GB"/>
               </w:rPr>
-              <w:t>Item 3,6,22-25 and 29</w:t>
+              <w:t>Item</w:t>
+            </w:r>
+            <w:r>
+              <w:rPr>
+                <w:rFonts w:ascii="Arial" w:hAnsi="Arial" w:cs="Arial"/>
+                <w:color w:val="000000"/>
+                <w:sz w:val="20"/>
+                <w:szCs w:val="20"/>
+                <w:lang w:val="en-GB"/>
+              </w:rPr>
+              <w:t xml:space="preserve">s </w:t>
+            </w:r>
+            <w:r>
+              <w:rPr>
+                <w:rFonts w:ascii="Arial" w:hAnsi="Arial" w:cs="Arial"/>
+                <w:color w:val="000000"/>
+                <w:sz w:val="20"/>
+                <w:szCs w:val="20"/>
+                <w:lang w:val="en-GB"/>
+              </w:rPr>
+              <w:t>3,</w:t>
+            </w:r>
+            <w:r>
+              <w:rPr>
+                <w:rFonts w:ascii="Arial" w:hAnsi="Arial" w:cs="Arial"/>
+                <w:color w:val="000000"/>
+                <w:sz w:val="20"/>
+                <w:szCs w:val="20"/>
+                <w:lang w:val="en-GB"/>
+              </w:rPr>
+              <w:t xml:space="preserve"> </w:t>
+            </w:r>
+            <w:r>
+              <w:rPr>
+                <w:rFonts w:ascii="Arial" w:hAnsi="Arial" w:cs="Arial"/>
+                <w:color w:val="000000"/>
+                <w:sz w:val="20"/>
+                <w:szCs w:val="20"/>
+                <w:lang w:val="en-GB"/>
+              </w:rPr>
+              <w:t>6,</w:t>
+            </w:r>
+            <w:r>
+              <w:rPr>
+                <w:rFonts w:ascii="Arial" w:hAnsi="Arial" w:cs="Arial"/>
+                <w:color w:val="000000"/>
+                <w:sz w:val="20"/>
+                <w:szCs w:val="20"/>
+                <w:lang w:val="en-GB"/>
+              </w:rPr>
+              <w:t xml:space="preserve"> </w:t>
+            </w:r>
+            <w:r>
+              <w:rPr>
+                <w:rFonts w:ascii="Arial" w:hAnsi="Arial" w:cs="Arial"/>
+                <w:color w:val="000000"/>
+                <w:sz w:val="20"/>
+                <w:szCs w:val="20"/>
+                <w:lang w:val="en-GB"/>
+              </w:rPr>
+              <w:t>22-25</w:t>
+            </w:r>
+            <w:r>
+              <w:rPr>
+                <w:rFonts w:ascii="Arial" w:hAnsi="Arial" w:cs="Arial"/>
+                <w:color w:val="000000"/>
+                <w:sz w:val="20"/>
+                <w:szCs w:val="20"/>
+                <w:lang w:val="en-GB"/>
+              </w:rPr>
+              <w:t xml:space="preserve">, </w:t>
+            </w:r>
+            <w:r>
+              <w:rPr>
+                <w:rFonts w:ascii="Arial" w:hAnsi="Arial" w:cs="Arial"/>
+                <w:color w:val="000000"/>
+                <w:sz w:val="20"/>
+                <w:szCs w:val="20"/>
+                <w:lang w:val="en-GB"/>
+              </w:rPr>
+              <w:t>29</w:t>
             </w:r>
           </w:p>
         </w:tc>
@@ -17615,6 +18527,7 @@
               <w:autoSpaceDE w:val="0"/>
               <w:autoSpaceDN w:val="0"/>
               <w:adjustRightInd w:val="0"/>
+              <w:jc w:val="center"/>
               <w:rPr>
                 <w:rFonts w:ascii="Arial" w:hAnsi="Arial" w:cs="Arial"/>
                 <w:color w:val="000000"/>
@@ -17729,6 +18642,7 @@
               <w:autoSpaceDE w:val="0"/>
               <w:autoSpaceDN w:val="0"/>
               <w:adjustRightInd w:val="0"/>
+              <w:jc w:val="center"/>
               <w:rPr>
                 <w:rFonts w:ascii="Arial" w:hAnsi="Arial" w:cs="Arial"/>
                 <w:color w:val="000000"/>
@@ -17745,7 +18659,7 @@
                 <w:szCs w:val="20"/>
                 <w:lang w:val="en-GB"/>
               </w:rPr>
-              <w:t>16-tem</w:t>
+              <w:t>16</w:t>
             </w:r>
           </w:p>
         </w:tc>
@@ -17758,6 +18672,7 @@
               <w:autoSpaceDE w:val="0"/>
               <w:autoSpaceDN w:val="0"/>
               <w:adjustRightInd w:val="0"/>
+              <w:jc w:val="center"/>
               <w:rPr>
                 <w:rFonts w:ascii="Arial" w:hAnsi="Arial" w:cs="Arial"/>
                 <w:color w:val="000000"/>
@@ -17794,7 +18709,29 @@
                 <w:szCs w:val="20"/>
                 <w:lang w:val="en-GB"/>
               </w:rPr>
-              <w:t>photophobia" and "photophilia"</w:t>
+              <w:t>photophobia" and "</w:t>
+            </w:r>
+            <w:proofErr w:type="spellStart"/>
+            <w:r>
+              <w:rPr>
+                <w:rFonts w:ascii="Arial" w:hAnsi="Arial" w:cs="Arial"/>
+                <w:color w:val="000000"/>
+                <w:sz w:val="20"/>
+                <w:szCs w:val="20"/>
+                <w:lang w:val="en-GB"/>
+              </w:rPr>
+              <w:t>photophilia</w:t>
+            </w:r>
+            <w:proofErr w:type="spellEnd"/>
+            <w:r>
+              <w:rPr>
+                <w:rFonts w:ascii="Arial" w:hAnsi="Arial" w:cs="Arial"/>
+                <w:color w:val="000000"/>
+                <w:sz w:val="20"/>
+                <w:szCs w:val="20"/>
+                <w:lang w:val="en-GB"/>
+              </w:rPr>
+              <w:t>"</w:t>
             </w:r>
           </w:p>
         </w:tc>
@@ -17807,6 +18744,7 @@
               <w:autoSpaceDE w:val="0"/>
               <w:autoSpaceDN w:val="0"/>
               <w:adjustRightInd w:val="0"/>
+              <w:jc w:val="center"/>
               <w:rPr>
                 <w:rFonts w:ascii="Arial" w:hAnsi="Arial" w:cs="Arial"/>
                 <w:color w:val="000000"/>
@@ -17836,6 +18774,7 @@
               <w:autoSpaceDE w:val="0"/>
               <w:autoSpaceDN w:val="0"/>
               <w:adjustRightInd w:val="0"/>
+              <w:jc w:val="center"/>
               <w:rPr>
                 <w:rFonts w:ascii="Arial" w:hAnsi="Arial" w:cs="Arial"/>
                 <w:color w:val="000000"/>
@@ -17922,7 +18861,7 @@
           <w:i/>
           <w:iCs/>
         </w:rPr>
-        <w:t>Geographical location of the participants (n =690)</w:t>
+        <w:t>Geographical location of the participants (n=690)</w:t>
       </w:r>
       <w:r>
         <w:rPr>
@@ -18778,7 +19717,29 @@
                 <w:szCs w:val="18"/>
                 <w:lang w:eastAsia="en-GB"/>
               </w:rPr>
-              <w:t xml:space="preserve"> America/Araguaina (UTC -03:00)</w:t>
+              <w:t xml:space="preserve"> America/</w:t>
+            </w:r>
+            <w:proofErr w:type="spellStart"/>
+            <w:r>
+              <w:rPr>
+                <w:rFonts w:ascii="Arial" w:eastAsia="Times New Roman" w:hAnsi="Arial" w:cs="Arial"/>
+                <w:color w:val="000000"/>
+                <w:sz w:val="18"/>
+                <w:szCs w:val="18"/>
+                <w:lang w:eastAsia="en-GB"/>
+              </w:rPr>
+              <w:t>Araguaina</w:t>
+            </w:r>
+            <w:proofErr w:type="spellEnd"/>
+            <w:r>
+              <w:rPr>
+                <w:rFonts w:ascii="Arial" w:eastAsia="Times New Roman" w:hAnsi="Arial" w:cs="Arial"/>
+                <w:color w:val="000000"/>
+                <w:sz w:val="18"/>
+                <w:szCs w:val="18"/>
+                <w:lang w:eastAsia="en-GB"/>
+              </w:rPr>
+              <w:t xml:space="preserve"> (UTC -03:00)</w:t>
             </w:r>
           </w:p>
         </w:tc>
@@ -18874,7 +19835,29 @@
                 <w:szCs w:val="18"/>
                 <w:lang w:eastAsia="en-GB"/>
               </w:rPr>
-              <w:t xml:space="preserve"> America/Argentina/Buenos_Aires (UTC -03:00)</w:t>
+              <w:t xml:space="preserve"> America/Argentina/</w:t>
+            </w:r>
+            <w:proofErr w:type="spellStart"/>
+            <w:r>
+              <w:rPr>
+                <w:rFonts w:ascii="Arial" w:eastAsia="Times New Roman" w:hAnsi="Arial" w:cs="Arial"/>
+                <w:color w:val="000000"/>
+                <w:sz w:val="18"/>
+                <w:szCs w:val="18"/>
+                <w:lang w:eastAsia="en-GB"/>
+              </w:rPr>
+              <w:t>Buenos_Aires</w:t>
+            </w:r>
+            <w:proofErr w:type="spellEnd"/>
+            <w:r>
+              <w:rPr>
+                <w:rFonts w:ascii="Arial" w:eastAsia="Times New Roman" w:hAnsi="Arial" w:cs="Arial"/>
+                <w:color w:val="000000"/>
+                <w:sz w:val="18"/>
+                <w:szCs w:val="18"/>
+                <w:lang w:eastAsia="en-GB"/>
+              </w:rPr>
+              <w:t xml:space="preserve"> (UTC -03:00)</w:t>
             </w:r>
           </w:p>
         </w:tc>
@@ -19738,7 +20721,29 @@
                 <w:szCs w:val="18"/>
                 <w:lang w:eastAsia="en-GB"/>
               </w:rPr>
-              <w:t xml:space="preserve"> America/Costa_Rica (UTC -06:00)</w:t>
+              <w:t xml:space="preserve"> America/</w:t>
+            </w:r>
+            <w:proofErr w:type="spellStart"/>
+            <w:r>
+              <w:rPr>
+                <w:rFonts w:ascii="Arial" w:eastAsia="Times New Roman" w:hAnsi="Arial" w:cs="Arial"/>
+                <w:color w:val="000000"/>
+                <w:sz w:val="18"/>
+                <w:szCs w:val="18"/>
+                <w:lang w:eastAsia="en-GB"/>
+              </w:rPr>
+              <w:t>Costa_Rica</w:t>
+            </w:r>
+            <w:proofErr w:type="spellEnd"/>
+            <w:r>
+              <w:rPr>
+                <w:rFonts w:ascii="Arial" w:eastAsia="Times New Roman" w:hAnsi="Arial" w:cs="Arial"/>
+                <w:color w:val="000000"/>
+                <w:sz w:val="18"/>
+                <w:szCs w:val="18"/>
+                <w:lang w:eastAsia="en-GB"/>
+              </w:rPr>
+              <w:t xml:space="preserve"> (UTC -06:00)</w:t>
             </w:r>
           </w:p>
         </w:tc>
@@ -20698,7 +21703,29 @@
                 <w:szCs w:val="18"/>
                 <w:lang w:eastAsia="en-GB"/>
               </w:rPr>
-              <w:t xml:space="preserve"> America/Indiana/Tell_City (UTC -05:00)</w:t>
+              <w:t xml:space="preserve"> America/Indiana/</w:t>
+            </w:r>
+            <w:proofErr w:type="spellStart"/>
+            <w:r>
+              <w:rPr>
+                <w:rFonts w:ascii="Arial" w:eastAsia="Times New Roman" w:hAnsi="Arial" w:cs="Arial"/>
+                <w:color w:val="000000"/>
+                <w:sz w:val="18"/>
+                <w:szCs w:val="18"/>
+                <w:lang w:eastAsia="en-GB"/>
+              </w:rPr>
+              <w:t>Tell_City</w:t>
+            </w:r>
+            <w:proofErr w:type="spellEnd"/>
+            <w:r>
+              <w:rPr>
+                <w:rFonts w:ascii="Arial" w:eastAsia="Times New Roman" w:hAnsi="Arial" w:cs="Arial"/>
+                <w:color w:val="000000"/>
+                <w:sz w:val="18"/>
+                <w:szCs w:val="18"/>
+                <w:lang w:eastAsia="en-GB"/>
+              </w:rPr>
+              <w:t xml:space="preserve"> (UTC -05:00)</w:t>
             </w:r>
           </w:p>
         </w:tc>
@@ -20890,7 +21917,29 @@
                 <w:szCs w:val="18"/>
                 <w:lang w:eastAsia="en-GB"/>
               </w:rPr>
-              <w:t xml:space="preserve"> America/Los_Angeles (UTC -07:00)</w:t>
+              <w:t xml:space="preserve"> America/</w:t>
+            </w:r>
+            <w:proofErr w:type="spellStart"/>
+            <w:r>
+              <w:rPr>
+                <w:rFonts w:ascii="Arial" w:eastAsia="Times New Roman" w:hAnsi="Arial" w:cs="Arial"/>
+                <w:color w:val="000000"/>
+                <w:sz w:val="18"/>
+                <w:szCs w:val="18"/>
+                <w:lang w:eastAsia="en-GB"/>
+              </w:rPr>
+              <w:t>Los_Angeles</w:t>
+            </w:r>
+            <w:proofErr w:type="spellEnd"/>
+            <w:r>
+              <w:rPr>
+                <w:rFonts w:ascii="Arial" w:eastAsia="Times New Roman" w:hAnsi="Arial" w:cs="Arial"/>
+                <w:color w:val="000000"/>
+                <w:sz w:val="18"/>
+                <w:szCs w:val="18"/>
+                <w:lang w:eastAsia="en-GB"/>
+              </w:rPr>
+              <w:t xml:space="preserve"> (UTC -07:00)</w:t>
             </w:r>
           </w:p>
         </w:tc>
@@ -21082,7 +22131,29 @@
                 <w:szCs w:val="18"/>
                 <w:lang w:eastAsia="en-GB"/>
               </w:rPr>
-              <w:t xml:space="preserve"> America/Mexico_City (UTC -06:00)</w:t>
+              <w:t xml:space="preserve"> America/</w:t>
+            </w:r>
+            <w:proofErr w:type="spellStart"/>
+            <w:r>
+              <w:rPr>
+                <w:rFonts w:ascii="Arial" w:eastAsia="Times New Roman" w:hAnsi="Arial" w:cs="Arial"/>
+                <w:color w:val="000000"/>
+                <w:sz w:val="18"/>
+                <w:szCs w:val="18"/>
+                <w:lang w:eastAsia="en-GB"/>
+              </w:rPr>
+              <w:t>Mexico_City</w:t>
+            </w:r>
+            <w:proofErr w:type="spellEnd"/>
+            <w:r>
+              <w:rPr>
+                <w:rFonts w:ascii="Arial" w:eastAsia="Times New Roman" w:hAnsi="Arial" w:cs="Arial"/>
+                <w:color w:val="000000"/>
+                <w:sz w:val="18"/>
+                <w:szCs w:val="18"/>
+                <w:lang w:eastAsia="en-GB"/>
+              </w:rPr>
+              <w:t xml:space="preserve"> (UTC -06:00)</w:t>
             </w:r>
           </w:p>
         </w:tc>
@@ -21370,7 +22441,29 @@
                 <w:szCs w:val="18"/>
                 <w:lang w:eastAsia="en-GB"/>
               </w:rPr>
-              <w:t xml:space="preserve"> America/New_York (UTC -04:00)</w:t>
+              <w:t xml:space="preserve"> America/</w:t>
+            </w:r>
+            <w:proofErr w:type="spellStart"/>
+            <w:r>
+              <w:rPr>
+                <w:rFonts w:ascii="Arial" w:eastAsia="Times New Roman" w:hAnsi="Arial" w:cs="Arial"/>
+                <w:color w:val="000000"/>
+                <w:sz w:val="18"/>
+                <w:szCs w:val="18"/>
+                <w:lang w:eastAsia="en-GB"/>
+              </w:rPr>
+              <w:t>New_York</w:t>
+            </w:r>
+            <w:proofErr w:type="spellEnd"/>
+            <w:r>
+              <w:rPr>
+                <w:rFonts w:ascii="Arial" w:eastAsia="Times New Roman" w:hAnsi="Arial" w:cs="Arial"/>
+                <w:color w:val="000000"/>
+                <w:sz w:val="18"/>
+                <w:szCs w:val="18"/>
+                <w:lang w:eastAsia="en-GB"/>
+              </w:rPr>
+              <w:t xml:space="preserve"> (UTC -04:00)</w:t>
             </w:r>
           </w:p>
         </w:tc>
@@ -21466,7 +22559,51 @@
                 <w:szCs w:val="18"/>
                 <w:lang w:eastAsia="en-GB"/>
               </w:rPr>
-              <w:t xml:space="preserve"> America/North_Dakota/Center (UTC -05:00)</w:t>
+              <w:t xml:space="preserve"> America/</w:t>
+            </w:r>
+            <w:proofErr w:type="spellStart"/>
+            <w:r>
+              <w:rPr>
+                <w:rFonts w:ascii="Arial" w:eastAsia="Times New Roman" w:hAnsi="Arial" w:cs="Arial"/>
+                <w:color w:val="000000"/>
+                <w:sz w:val="18"/>
+                <w:szCs w:val="18"/>
+                <w:lang w:eastAsia="en-GB"/>
+              </w:rPr>
+              <w:t>North_Dakota</w:t>
+            </w:r>
+            <w:proofErr w:type="spellEnd"/>
+            <w:r>
+              <w:rPr>
+                <w:rFonts w:ascii="Arial" w:eastAsia="Times New Roman" w:hAnsi="Arial" w:cs="Arial"/>
+                <w:color w:val="000000"/>
+                <w:sz w:val="18"/>
+                <w:szCs w:val="18"/>
+                <w:lang w:eastAsia="en-GB"/>
+              </w:rPr>
+              <w:t>/</w:t>
+            </w:r>
+            <w:proofErr w:type="spellStart"/>
+            <w:r>
+              <w:rPr>
+                <w:rFonts w:ascii="Arial" w:eastAsia="Times New Roman" w:hAnsi="Arial" w:cs="Arial"/>
+                <w:color w:val="000000"/>
+                <w:sz w:val="18"/>
+                <w:szCs w:val="18"/>
+                <w:lang w:eastAsia="en-GB"/>
+              </w:rPr>
+              <w:t>Center</w:t>
+            </w:r>
+            <w:proofErr w:type="spellEnd"/>
+            <w:r>
+              <w:rPr>
+                <w:rFonts w:ascii="Arial" w:eastAsia="Times New Roman" w:hAnsi="Arial" w:cs="Arial"/>
+                <w:color w:val="000000"/>
+                <w:sz w:val="18"/>
+                <w:szCs w:val="18"/>
+                <w:lang w:eastAsia="en-GB"/>
+              </w:rPr>
+              <w:t xml:space="preserve"> (UTC -05:00)</w:t>
             </w:r>
           </w:p>
         </w:tc>
@@ -21563,7 +22700,51 @@
                 <w:szCs w:val="18"/>
                 <w:lang w:eastAsia="en-GB"/>
               </w:rPr>
-              <w:t xml:space="preserve"> America/North_Dakota/New_Salem (UTC -05:00)</w:t>
+              <w:t xml:space="preserve"> America/</w:t>
+            </w:r>
+            <w:proofErr w:type="spellStart"/>
+            <w:r>
+              <w:rPr>
+                <w:rFonts w:ascii="Arial" w:eastAsia="Times New Roman" w:hAnsi="Arial" w:cs="Arial"/>
+                <w:color w:val="000000"/>
+                <w:sz w:val="18"/>
+                <w:szCs w:val="18"/>
+                <w:lang w:eastAsia="en-GB"/>
+              </w:rPr>
+              <w:t>North_Dakota</w:t>
+            </w:r>
+            <w:proofErr w:type="spellEnd"/>
+            <w:r>
+              <w:rPr>
+                <w:rFonts w:ascii="Arial" w:eastAsia="Times New Roman" w:hAnsi="Arial" w:cs="Arial"/>
+                <w:color w:val="000000"/>
+                <w:sz w:val="18"/>
+                <w:szCs w:val="18"/>
+                <w:lang w:eastAsia="en-GB"/>
+              </w:rPr>
+              <w:t>/</w:t>
+            </w:r>
+            <w:proofErr w:type="spellStart"/>
+            <w:r>
+              <w:rPr>
+                <w:rFonts w:ascii="Arial" w:eastAsia="Times New Roman" w:hAnsi="Arial" w:cs="Arial"/>
+                <w:color w:val="000000"/>
+                <w:sz w:val="18"/>
+                <w:szCs w:val="18"/>
+                <w:lang w:eastAsia="en-GB"/>
+              </w:rPr>
+              <w:t>New_Salem</w:t>
+            </w:r>
+            <w:proofErr w:type="spellEnd"/>
+            <w:r>
+              <w:rPr>
+                <w:rFonts w:ascii="Arial" w:eastAsia="Times New Roman" w:hAnsi="Arial" w:cs="Arial"/>
+                <w:color w:val="000000"/>
+                <w:sz w:val="18"/>
+                <w:szCs w:val="18"/>
+                <w:lang w:eastAsia="en-GB"/>
+              </w:rPr>
+              <w:t xml:space="preserve"> (UTC -05:00)</w:t>
             </w:r>
           </w:p>
         </w:tc>
@@ -22043,7 +23224,29 @@
                 <w:szCs w:val="18"/>
                 <w:lang w:eastAsia="en-GB"/>
               </w:rPr>
-              <w:t xml:space="preserve"> America/Sao_Paulo (UTC -03:00)</w:t>
+              <w:t xml:space="preserve"> America/</w:t>
+            </w:r>
+            <w:proofErr w:type="spellStart"/>
+            <w:r>
+              <w:rPr>
+                <w:rFonts w:ascii="Arial" w:eastAsia="Times New Roman" w:hAnsi="Arial" w:cs="Arial"/>
+                <w:color w:val="000000"/>
+                <w:sz w:val="18"/>
+                <w:szCs w:val="18"/>
+                <w:lang w:eastAsia="en-GB"/>
+              </w:rPr>
+              <w:t>Sao_Paulo</w:t>
+            </w:r>
+            <w:proofErr w:type="spellEnd"/>
+            <w:r>
+              <w:rPr>
+                <w:rFonts w:ascii="Arial" w:eastAsia="Times New Roman" w:hAnsi="Arial" w:cs="Arial"/>
+                <w:color w:val="000000"/>
+                <w:sz w:val="18"/>
+                <w:szCs w:val="18"/>
+                <w:lang w:eastAsia="en-GB"/>
+              </w:rPr>
+              <w:t xml:space="preserve"> (UTC -03:00)</w:t>
             </w:r>
           </w:p>
         </w:tc>
@@ -22907,7 +24110,29 @@
                 <w:szCs w:val="18"/>
                 <w:lang w:eastAsia="en-GB"/>
               </w:rPr>
-              <w:t xml:space="preserve"> Asia/Ho_Chi_Minh (UTC +07:00),British - America/Tortola (UTC -04:00)</w:t>
+              <w:t xml:space="preserve"> Asia/</w:t>
+            </w:r>
+            <w:proofErr w:type="spellStart"/>
+            <w:r>
+              <w:rPr>
+                <w:rFonts w:ascii="Arial" w:eastAsia="Times New Roman" w:hAnsi="Arial" w:cs="Arial"/>
+                <w:color w:val="000000"/>
+                <w:sz w:val="18"/>
+                <w:szCs w:val="18"/>
+                <w:lang w:eastAsia="en-GB"/>
+              </w:rPr>
+              <w:t>Ho_Chi_Minh</w:t>
+            </w:r>
+            <w:proofErr w:type="spellEnd"/>
+            <w:r>
+              <w:rPr>
+                <w:rFonts w:ascii="Arial" w:eastAsia="Times New Roman" w:hAnsi="Arial" w:cs="Arial"/>
+                <w:color w:val="000000"/>
+                <w:sz w:val="18"/>
+                <w:szCs w:val="18"/>
+                <w:lang w:eastAsia="en-GB"/>
+              </w:rPr>
+              <w:t xml:space="preserve"> (UTC +07:00),British - America/Tortola (UTC -04:00)</w:t>
             </w:r>
           </w:p>
         </w:tc>
@@ -23003,7 +24228,29 @@
                 <w:szCs w:val="18"/>
                 <w:lang w:eastAsia="en-GB"/>
               </w:rPr>
-              <w:t xml:space="preserve"> Asia/Hong_Kong (UTC +08:00)</w:t>
+              <w:t xml:space="preserve"> Asia/</w:t>
+            </w:r>
+            <w:proofErr w:type="spellStart"/>
+            <w:r>
+              <w:rPr>
+                <w:rFonts w:ascii="Arial" w:eastAsia="Times New Roman" w:hAnsi="Arial" w:cs="Arial"/>
+                <w:color w:val="000000"/>
+                <w:sz w:val="18"/>
+                <w:szCs w:val="18"/>
+                <w:lang w:eastAsia="en-GB"/>
+              </w:rPr>
+              <w:t>Hong_Kong</w:t>
+            </w:r>
+            <w:proofErr w:type="spellEnd"/>
+            <w:r>
+              <w:rPr>
+                <w:rFonts w:ascii="Arial" w:eastAsia="Times New Roman" w:hAnsi="Arial" w:cs="Arial"/>
+                <w:color w:val="000000"/>
+                <w:sz w:val="18"/>
+                <w:szCs w:val="18"/>
+                <w:lang w:eastAsia="en-GB"/>
+              </w:rPr>
+              <w:t xml:space="preserve"> (UTC +08:00)</w:t>
             </w:r>
           </w:p>
         </w:tc>
@@ -23579,7 +24826,29 @@
                 <w:szCs w:val="18"/>
                 <w:lang w:eastAsia="en-GB"/>
               </w:rPr>
-              <w:t xml:space="preserve"> Asia/Kuala_Lumpur (UTC +08:00)</w:t>
+              <w:t xml:space="preserve"> Asia/</w:t>
+            </w:r>
+            <w:proofErr w:type="spellStart"/>
+            <w:r>
+              <w:rPr>
+                <w:rFonts w:ascii="Arial" w:eastAsia="Times New Roman" w:hAnsi="Arial" w:cs="Arial"/>
+                <w:color w:val="000000"/>
+                <w:sz w:val="18"/>
+                <w:szCs w:val="18"/>
+                <w:lang w:eastAsia="en-GB"/>
+              </w:rPr>
+              <w:t>Kuala_Lumpur</w:t>
+            </w:r>
+            <w:proofErr w:type="spellEnd"/>
+            <w:r>
+              <w:rPr>
+                <w:rFonts w:ascii="Arial" w:eastAsia="Times New Roman" w:hAnsi="Arial" w:cs="Arial"/>
+                <w:color w:val="000000"/>
+                <w:sz w:val="18"/>
+                <w:szCs w:val="18"/>
+                <w:lang w:eastAsia="en-GB"/>
+              </w:rPr>
+              <w:t xml:space="preserve"> (UTC +08:00)</w:t>
             </w:r>
           </w:p>
         </w:tc>
@@ -26460,7 +27729,29 @@
                 <w:szCs w:val="18"/>
                 <w:lang w:eastAsia="en-GB"/>
               </w:rPr>
-              <w:t xml:space="preserve"> Europe/Busingen (UTC +01:00)</w:t>
+              <w:t xml:space="preserve"> Europe/</w:t>
+            </w:r>
+            <w:proofErr w:type="spellStart"/>
+            <w:r>
+              <w:rPr>
+                <w:rFonts w:ascii="Arial" w:eastAsia="Times New Roman" w:hAnsi="Arial" w:cs="Arial"/>
+                <w:color w:val="000000"/>
+                <w:sz w:val="18"/>
+                <w:szCs w:val="18"/>
+                <w:lang w:eastAsia="en-GB"/>
+              </w:rPr>
+              <w:t>Busingen</w:t>
+            </w:r>
+            <w:proofErr w:type="spellEnd"/>
+            <w:r>
+              <w:rPr>
+                <w:rFonts w:ascii="Arial" w:eastAsia="Times New Roman" w:hAnsi="Arial" w:cs="Arial"/>
+                <w:color w:val="000000"/>
+                <w:sz w:val="18"/>
+                <w:szCs w:val="18"/>
+                <w:lang w:eastAsia="en-GB"/>
+              </w:rPr>
+              <w:t xml:space="preserve"> (UTC +01:00)</w:t>
             </w:r>
           </w:p>
         </w:tc>
@@ -28284,7 +29575,29 @@
                 <w:szCs w:val="18"/>
                 <w:lang w:eastAsia="en-GB"/>
               </w:rPr>
-              <w:t xml:space="preserve"> Europe/Tirane (UTC +01:00)</w:t>
+              <w:t xml:space="preserve"> Europe/</w:t>
+            </w:r>
+            <w:proofErr w:type="spellStart"/>
+            <w:r>
+              <w:rPr>
+                <w:rFonts w:ascii="Arial" w:eastAsia="Times New Roman" w:hAnsi="Arial" w:cs="Arial"/>
+                <w:color w:val="000000"/>
+                <w:sz w:val="18"/>
+                <w:szCs w:val="18"/>
+                <w:lang w:eastAsia="en-GB"/>
+              </w:rPr>
+              <w:t>Tirane</w:t>
+            </w:r>
+            <w:proofErr w:type="spellEnd"/>
+            <w:r>
+              <w:rPr>
+                <w:rFonts w:ascii="Arial" w:eastAsia="Times New Roman" w:hAnsi="Arial" w:cs="Arial"/>
+                <w:color w:val="000000"/>
+                <w:sz w:val="18"/>
+                <w:szCs w:val="18"/>
+                <w:lang w:eastAsia="en-GB"/>
+              </w:rPr>
+              <w:t xml:space="preserve"> (UTC +01:00)</w:t>
             </w:r>
           </w:p>
         </w:tc>
@@ -29614,6 +30927,7 @@
                 <w:lang w:eastAsia="en-GB"/>
               </w:rPr>
             </w:pPr>
+            <w:proofErr w:type="spellStart"/>
             <w:r>
               <w:rPr>
                 <w:rFonts w:ascii="Arial" w:eastAsia="Times New Roman" w:hAnsi="Arial" w:cs="Arial"/>
@@ -29624,6 +30938,7 @@
               </w:rPr>
               <w:t>df</w:t>
             </w:r>
+            <w:proofErr w:type="spellEnd"/>
           </w:p>
         </w:tc>
         <w:tc>
@@ -36213,6 +37528,8 @@
           <w:rFonts w:ascii="Arial" w:hAnsi="Arial" w:cs="Arial"/>
           <w:b/>
           <w:bCs/>
+          <w:sz w:val="20"/>
+          <w:szCs w:val="20"/>
         </w:rPr>
       </w:pPr>
       <w:r>
@@ -36220,17 +37537,11 @@
           <w:rFonts w:ascii="Arial" w:hAnsi="Arial" w:cs="Arial"/>
           <w:b/>
           <w:bCs/>
+          <w:sz w:val="20"/>
+          <w:szCs w:val="20"/>
         </w:rPr>
         <w:lastRenderedPageBreak/>
-        <w:t xml:space="preserve">Supplementary Table </w:t>
-      </w:r>
-      <w:r>
-        <w:rPr>
-          <w:rFonts w:ascii="Arial" w:hAnsi="Arial" w:cs="Arial"/>
-          <w:b/>
-          <w:bCs/>
-        </w:rPr>
-        <w:t xml:space="preserve"> 5</w:t>
+        <w:t>Supplementary Table  5</w:t>
       </w:r>
     </w:p>
     <w:p>
@@ -36239,6 +37550,8 @@
           <w:rFonts w:ascii="Arial" w:hAnsi="Arial" w:cs="Arial"/>
           <w:b/>
           <w:bCs/>
+          <w:sz w:val="20"/>
+          <w:szCs w:val="20"/>
         </w:rPr>
       </w:pPr>
     </w:p>
@@ -36248,6 +37561,8 @@
           <w:rFonts w:ascii="Arial" w:hAnsi="Arial" w:cs="Arial"/>
           <w:i/>
           <w:iCs/>
+          <w:sz w:val="20"/>
+          <w:szCs w:val="20"/>
         </w:rPr>
       </w:pPr>
       <w:r>
@@ -36255,6 +37570,8 @@
           <w:rFonts w:ascii="Arial" w:hAnsi="Arial" w:cs="Arial"/>
           <w:i/>
           <w:iCs/>
+          <w:sz w:val="20"/>
+          <w:szCs w:val="20"/>
         </w:rPr>
         <w:t>Demographics Characteristics of</w:t>
       </w:r>
@@ -36263,6 +37580,8 @@
           <w:rFonts w:ascii="Arial" w:hAnsi="Arial" w:cs="Arial"/>
           <w:i/>
           <w:iCs/>
+          <w:sz w:val="20"/>
+          <w:szCs w:val="20"/>
         </w:rPr>
         <w:t xml:space="preserve"> </w:t>
       </w:r>
@@ -36271,6 +37590,8 @@
           <w:rFonts w:ascii="Arial" w:hAnsi="Arial" w:cs="Arial"/>
           <w:i/>
           <w:iCs/>
+          <w:sz w:val="20"/>
+          <w:szCs w:val="20"/>
         </w:rPr>
         <w:t>the native and non-native English Speakers</w:t>
       </w:r>
@@ -36279,6 +37600,8 @@
           <w:rFonts w:ascii="Arial" w:hAnsi="Arial" w:cs="Arial"/>
           <w:i/>
           <w:iCs/>
+          <w:sz w:val="20"/>
+          <w:szCs w:val="20"/>
         </w:rPr>
         <w:t xml:space="preserve"> </w:t>
       </w:r>
@@ -36287,6 +37610,8 @@
           <w:rFonts w:ascii="Arial" w:hAnsi="Arial" w:cs="Arial"/>
           <w:i/>
           <w:iCs/>
+          <w:sz w:val="20"/>
+          <w:szCs w:val="20"/>
           <w:lang w:val="en-GB"/>
         </w:rPr>
         <w:t>(n=</w:t>
@@ -36296,6 +37621,8 @@
           <w:rFonts w:ascii="Arial" w:hAnsi="Arial" w:cs="Arial"/>
           <w:i/>
           <w:iCs/>
+          <w:sz w:val="20"/>
+          <w:szCs w:val="20"/>
           <w:lang w:val="en-GB"/>
         </w:rPr>
         <w:t>262</w:t>
@@ -36305,6 +37632,8 @@
           <w:rFonts w:ascii="Arial" w:hAnsi="Arial" w:cs="Arial"/>
           <w:i/>
           <w:iCs/>
+          <w:sz w:val="20"/>
+          <w:szCs w:val="20"/>
           <w:lang w:val="en-GB"/>
         </w:rPr>
         <w:t>)</w:t>
@@ -36314,6 +37643,8 @@
           <w:rFonts w:ascii="Arial" w:hAnsi="Arial" w:cs="Arial"/>
           <w:i/>
           <w:iCs/>
+          <w:sz w:val="20"/>
+          <w:szCs w:val="20"/>
           <w:lang w:val="en-GB"/>
         </w:rPr>
         <w:t>.</w:t>
@@ -36325,6 +37656,8 @@
           <w:rFonts w:ascii="Arial" w:hAnsi="Arial" w:cs="Arial"/>
           <w:i/>
           <w:iCs/>
+          <w:sz w:val="20"/>
+          <w:szCs w:val="20"/>
         </w:rPr>
       </w:pPr>
     </w:p>
@@ -36359,11 +37692,15 @@
             <w:pPr>
               <w:rPr>
                 <w:rFonts w:ascii="Arial" w:hAnsi="Arial" w:cs="Arial"/>
-              </w:rPr>
-            </w:pPr>
-            <w:r>
-              <w:rPr>
-                <w:rFonts w:ascii="Arial" w:hAnsi="Arial" w:cs="Arial"/>
+                <w:sz w:val="20"/>
+                <w:szCs w:val="20"/>
+              </w:rPr>
+            </w:pPr>
+            <w:r>
+              <w:rPr>
+                <w:rFonts w:ascii="Arial" w:hAnsi="Arial" w:cs="Arial"/>
+                <w:sz w:val="20"/>
+                <w:szCs w:val="20"/>
               </w:rPr>
               <w:t>Variable</w:t>
             </w:r>
@@ -36382,18 +37719,24 @@
               <w:jc w:val="center"/>
               <w:rPr>
                 <w:rFonts w:ascii="Arial" w:hAnsi="Arial" w:cs="Arial"/>
+                <w:sz w:val="20"/>
+                <w:szCs w:val="20"/>
                 <w:vertAlign w:val="superscript"/>
               </w:rPr>
             </w:pPr>
             <w:r>
               <w:rPr>
                 <w:rFonts w:ascii="Arial" w:hAnsi="Arial" w:cs="Arial"/>
+                <w:sz w:val="20"/>
+                <w:szCs w:val="20"/>
               </w:rPr>
               <w:t xml:space="preserve">Overall </w:t>
             </w:r>
             <w:r>
               <w:rPr>
                 <w:rFonts w:ascii="Arial" w:hAnsi="Arial" w:cs="Arial"/>
+                <w:sz w:val="20"/>
+                <w:szCs w:val="20"/>
                 <w:vertAlign w:val="superscript"/>
               </w:rPr>
               <w:t>1</w:t>
@@ -36404,29 +37747,39 @@
               <w:jc w:val="center"/>
               <w:rPr>
                 <w:rFonts w:ascii="Arial" w:hAnsi="Arial" w:cs="Arial"/>
-              </w:rPr>
-            </w:pPr>
-            <w:r>
-              <w:rPr>
-                <w:rFonts w:ascii="Arial" w:hAnsi="Arial" w:cs="Arial"/>
+                <w:sz w:val="20"/>
+                <w:szCs w:val="20"/>
+              </w:rPr>
+            </w:pPr>
+            <w:r>
+              <w:rPr>
+                <w:rFonts w:ascii="Arial" w:hAnsi="Arial" w:cs="Arial"/>
+                <w:sz w:val="20"/>
+                <w:szCs w:val="20"/>
               </w:rPr>
               <w:t>(</w:t>
             </w:r>
             <w:r>
               <w:rPr>
                 <w:rFonts w:ascii="Arial" w:hAnsi="Arial" w:cs="Arial"/>
+                <w:sz w:val="20"/>
+                <w:szCs w:val="20"/>
               </w:rPr>
               <w:t>n</w:t>
             </w:r>
             <w:r>
               <w:rPr>
                 <w:rFonts w:ascii="Arial" w:hAnsi="Arial" w:cs="Arial"/>
+                <w:sz w:val="20"/>
+                <w:szCs w:val="20"/>
               </w:rPr>
               <w:t>= 262</w:t>
             </w:r>
             <w:r>
               <w:rPr>
                 <w:rFonts w:ascii="Arial" w:hAnsi="Arial" w:cs="Arial"/>
+                <w:sz w:val="20"/>
+                <w:szCs w:val="20"/>
               </w:rPr>
               <w:t>)</w:t>
             </w:r>
@@ -36445,17 +37798,23 @@
               <w:jc w:val="center"/>
               <w:rPr>
                 <w:rFonts w:ascii="Arial" w:hAnsi="Arial" w:cs="Arial"/>
-              </w:rPr>
-            </w:pPr>
-            <w:r>
-              <w:rPr>
-                <w:rFonts w:ascii="Arial" w:hAnsi="Arial" w:cs="Arial"/>
+                <w:sz w:val="20"/>
+                <w:szCs w:val="20"/>
+              </w:rPr>
+            </w:pPr>
+            <w:r>
+              <w:rPr>
+                <w:rFonts w:ascii="Arial" w:hAnsi="Arial" w:cs="Arial"/>
+                <w:sz w:val="20"/>
+                <w:szCs w:val="20"/>
               </w:rPr>
               <w:t>Native English Speakers</w:t>
             </w:r>
             <w:r>
               <w:rPr>
                 <w:rFonts w:ascii="Arial" w:hAnsi="Arial" w:cs="Arial"/>
+                <w:sz w:val="20"/>
+                <w:szCs w:val="20"/>
                 <w:vertAlign w:val="superscript"/>
               </w:rPr>
               <w:t>1</w:t>
@@ -36463,18 +37822,24 @@
             <w:r>
               <w:rPr>
                 <w:rFonts w:ascii="Arial" w:hAnsi="Arial" w:cs="Arial"/>
+                <w:sz w:val="20"/>
+                <w:szCs w:val="20"/>
               </w:rPr>
               <w:t xml:space="preserve"> (</w:t>
             </w:r>
             <w:r>
               <w:rPr>
                 <w:rFonts w:ascii="Arial" w:hAnsi="Arial" w:cs="Arial"/>
+                <w:sz w:val="20"/>
+                <w:szCs w:val="20"/>
               </w:rPr>
               <w:t>n</w:t>
             </w:r>
             <w:r>
               <w:rPr>
                 <w:rFonts w:ascii="Arial" w:hAnsi="Arial" w:cs="Arial"/>
+                <w:sz w:val="20"/>
+                <w:szCs w:val="20"/>
               </w:rPr>
               <w:t>=129)</w:t>
             </w:r>
@@ -36493,18 +37858,24 @@
               <w:jc w:val="center"/>
               <w:rPr>
                 <w:rFonts w:ascii="Arial" w:hAnsi="Arial" w:cs="Arial"/>
+                <w:sz w:val="20"/>
+                <w:szCs w:val="20"/>
                 <w:vertAlign w:val="superscript"/>
               </w:rPr>
             </w:pPr>
             <w:r>
               <w:rPr>
                 <w:rFonts w:ascii="Arial" w:hAnsi="Arial" w:cs="Arial"/>
+                <w:sz w:val="20"/>
+                <w:szCs w:val="20"/>
               </w:rPr>
               <w:t>Non-native English Speakers</w:t>
             </w:r>
             <w:r>
               <w:rPr>
                 <w:rFonts w:ascii="Arial" w:hAnsi="Arial" w:cs="Arial"/>
+                <w:sz w:val="20"/>
+                <w:szCs w:val="20"/>
                 <w:vertAlign w:val="superscript"/>
               </w:rPr>
               <w:t>1</w:t>
@@ -36515,23 +37886,31 @@
               <w:jc w:val="center"/>
               <w:rPr>
                 <w:rFonts w:ascii="Arial" w:hAnsi="Arial" w:cs="Arial"/>
-              </w:rPr>
-            </w:pPr>
-            <w:r>
-              <w:rPr>
-                <w:rFonts w:ascii="Arial" w:hAnsi="Arial" w:cs="Arial"/>
+                <w:sz w:val="20"/>
+                <w:szCs w:val="20"/>
+              </w:rPr>
+            </w:pPr>
+            <w:r>
+              <w:rPr>
+                <w:rFonts w:ascii="Arial" w:hAnsi="Arial" w:cs="Arial"/>
+                <w:sz w:val="20"/>
+                <w:szCs w:val="20"/>
               </w:rPr>
               <w:t>(n=</w:t>
             </w:r>
             <w:r>
               <w:rPr>
                 <w:rFonts w:ascii="Arial" w:hAnsi="Arial" w:cs="Arial"/>
+                <w:sz w:val="20"/>
+                <w:szCs w:val="20"/>
               </w:rPr>
               <w:t>133</w:t>
             </w:r>
             <w:r>
               <w:rPr>
                 <w:rFonts w:ascii="Arial" w:hAnsi="Arial" w:cs="Arial"/>
+                <w:sz w:val="20"/>
+                <w:szCs w:val="20"/>
               </w:rPr>
               <w:t>)</w:t>
             </w:r>
@@ -36552,6 +37931,8 @@
                 <w:rFonts w:ascii="Arial" w:hAnsi="Arial" w:cs="Arial"/>
                 <w:b/>
                 <w:bCs/>
+                <w:sz w:val="20"/>
+                <w:szCs w:val="20"/>
               </w:rPr>
             </w:pPr>
             <w:r>
@@ -36559,6 +37940,8 @@
                 <w:rFonts w:ascii="Arial" w:hAnsi="Arial" w:cs="Arial"/>
                 <w:b/>
                 <w:bCs/>
+                <w:sz w:val="20"/>
+                <w:szCs w:val="20"/>
               </w:rPr>
               <w:t>Age</w:t>
             </w:r>
@@ -36575,12 +37958,16 @@
             <w:pPr>
               <w:rPr>
                 <w:rFonts w:ascii="Arial" w:hAnsi="Arial" w:cs="Arial"/>
+                <w:sz w:val="20"/>
+                <w:szCs w:val="20"/>
                 <w:vertAlign w:val="superscript"/>
               </w:rPr>
             </w:pPr>
             <w:r>
               <w:rPr>
                 <w:rFonts w:ascii="Arial" w:hAnsi="Arial" w:cs="Arial"/>
+                <w:sz w:val="20"/>
+                <w:szCs w:val="20"/>
               </w:rPr>
               <w:t>32.89 (13.66)</w:t>
             </w:r>
@@ -36597,11 +37984,15 @@
             <w:pPr>
               <w:rPr>
                 <w:rFonts w:ascii="Arial" w:hAnsi="Arial" w:cs="Arial"/>
-              </w:rPr>
-            </w:pPr>
-            <w:r>
-              <w:rPr>
-                <w:rFonts w:ascii="Arial" w:hAnsi="Arial" w:cs="Arial"/>
+                <w:sz w:val="20"/>
+                <w:szCs w:val="20"/>
+              </w:rPr>
+            </w:pPr>
+            <w:r>
+              <w:rPr>
+                <w:rFonts w:ascii="Arial" w:hAnsi="Arial" w:cs="Arial"/>
+                <w:sz w:val="20"/>
+                <w:szCs w:val="20"/>
               </w:rPr>
               <w:t>34.08 (15.32)</w:t>
             </w:r>
@@ -36618,11 +38009,15 @@
             <w:pPr>
               <w:rPr>
                 <w:rFonts w:ascii="Arial" w:hAnsi="Arial" w:cs="Arial"/>
-              </w:rPr>
-            </w:pPr>
-            <w:r>
-              <w:rPr>
-                <w:rFonts w:ascii="Arial" w:hAnsi="Arial" w:cs="Arial"/>
+                <w:sz w:val="20"/>
+                <w:szCs w:val="20"/>
+              </w:rPr>
+            </w:pPr>
+            <w:r>
+              <w:rPr>
+                <w:rFonts w:ascii="Arial" w:hAnsi="Arial" w:cs="Arial"/>
+                <w:sz w:val="20"/>
+                <w:szCs w:val="20"/>
               </w:rPr>
               <w:t>31.74 (11.77)</w:t>
             </w:r>
@@ -36640,6 +38035,8 @@
                 <w:rFonts w:ascii="Arial" w:hAnsi="Arial" w:cs="Arial"/>
                 <w:b/>
                 <w:bCs/>
+                <w:sz w:val="20"/>
+                <w:szCs w:val="20"/>
               </w:rPr>
             </w:pPr>
             <w:r>
@@ -36647,6 +38044,8 @@
                 <w:rFonts w:ascii="Arial" w:hAnsi="Arial" w:cs="Arial"/>
                 <w:b/>
                 <w:bCs/>
+                <w:sz w:val="20"/>
+                <w:szCs w:val="20"/>
               </w:rPr>
               <w:t>Sex</w:t>
             </w:r>
@@ -36660,6 +38059,8 @@
             <w:pPr>
               <w:rPr>
                 <w:rFonts w:ascii="Arial" w:hAnsi="Arial" w:cs="Arial"/>
+                <w:sz w:val="20"/>
+                <w:szCs w:val="20"/>
               </w:rPr>
             </w:pPr>
           </w:p>
@@ -36672,6 +38073,8 @@
             <w:pPr>
               <w:rPr>
                 <w:rFonts w:ascii="Arial" w:hAnsi="Arial" w:cs="Arial"/>
+                <w:sz w:val="20"/>
+                <w:szCs w:val="20"/>
               </w:rPr>
             </w:pPr>
           </w:p>
@@ -36684,6 +38087,8 @@
             <w:pPr>
               <w:rPr>
                 <w:rFonts w:ascii="Arial" w:hAnsi="Arial" w:cs="Arial"/>
+                <w:sz w:val="20"/>
+                <w:szCs w:val="20"/>
               </w:rPr>
             </w:pPr>
           </w:p>
@@ -36698,11 +38103,15 @@
             <w:pPr>
               <w:rPr>
                 <w:rFonts w:ascii="Arial" w:hAnsi="Arial" w:cs="Arial"/>
-              </w:rPr>
-            </w:pPr>
-            <w:r>
-              <w:rPr>
-                <w:rFonts w:ascii="Arial" w:hAnsi="Arial" w:cs="Arial"/>
+                <w:sz w:val="20"/>
+                <w:szCs w:val="20"/>
+              </w:rPr>
+            </w:pPr>
+            <w:r>
+              <w:rPr>
+                <w:rFonts w:ascii="Arial" w:hAnsi="Arial" w:cs="Arial"/>
+                <w:sz w:val="20"/>
+                <w:szCs w:val="20"/>
               </w:rPr>
               <w:t xml:space="preserve">      Female</w:t>
             </w:r>
@@ -36716,11 +38125,15 @@
             <w:pPr>
               <w:rPr>
                 <w:rFonts w:ascii="Arial" w:hAnsi="Arial" w:cs="Arial"/>
-              </w:rPr>
-            </w:pPr>
-            <w:r>
-              <w:rPr>
-                <w:rFonts w:ascii="Arial" w:hAnsi="Arial" w:cs="Arial"/>
+                <w:sz w:val="20"/>
+                <w:szCs w:val="20"/>
+              </w:rPr>
+            </w:pPr>
+            <w:r>
+              <w:rPr>
+                <w:rFonts w:ascii="Arial" w:hAnsi="Arial" w:cs="Arial"/>
+                <w:sz w:val="20"/>
+                <w:szCs w:val="20"/>
               </w:rPr>
               <w:t>136 (52%)</w:t>
             </w:r>
@@ -36734,11 +38147,15 @@
             <w:pPr>
               <w:rPr>
                 <w:rFonts w:ascii="Arial" w:hAnsi="Arial" w:cs="Arial"/>
-              </w:rPr>
-            </w:pPr>
-            <w:r>
-              <w:rPr>
-                <w:rFonts w:ascii="Arial" w:hAnsi="Arial" w:cs="Arial"/>
+                <w:sz w:val="20"/>
+                <w:szCs w:val="20"/>
+              </w:rPr>
+            </w:pPr>
+            <w:r>
+              <w:rPr>
+                <w:rFonts w:ascii="Arial" w:hAnsi="Arial" w:cs="Arial"/>
+                <w:sz w:val="20"/>
+                <w:szCs w:val="20"/>
               </w:rPr>
               <w:t xml:space="preserve"> 80 (62%)</w:t>
             </w:r>
@@ -36752,11 +38169,15 @@
             <w:pPr>
               <w:rPr>
                 <w:rFonts w:ascii="Arial" w:hAnsi="Arial" w:cs="Arial"/>
-              </w:rPr>
-            </w:pPr>
-            <w:r>
-              <w:rPr>
-                <w:rFonts w:ascii="Arial" w:hAnsi="Arial" w:cs="Arial"/>
+                <w:sz w:val="20"/>
+                <w:szCs w:val="20"/>
+              </w:rPr>
+            </w:pPr>
+            <w:r>
+              <w:rPr>
+                <w:rFonts w:ascii="Arial" w:hAnsi="Arial" w:cs="Arial"/>
+                <w:sz w:val="20"/>
+                <w:szCs w:val="20"/>
               </w:rPr>
               <w:t>56 (42%)</w:t>
             </w:r>
@@ -36772,11 +38193,15 @@
             <w:pPr>
               <w:rPr>
                 <w:rFonts w:ascii="Arial" w:hAnsi="Arial" w:cs="Arial"/>
-              </w:rPr>
-            </w:pPr>
-            <w:r>
-              <w:rPr>
-                <w:rFonts w:ascii="Arial" w:hAnsi="Arial" w:cs="Arial"/>
+                <w:sz w:val="20"/>
+                <w:szCs w:val="20"/>
+              </w:rPr>
+            </w:pPr>
+            <w:r>
+              <w:rPr>
+                <w:rFonts w:ascii="Arial" w:hAnsi="Arial" w:cs="Arial"/>
+                <w:sz w:val="20"/>
+                <w:szCs w:val="20"/>
               </w:rPr>
               <w:t xml:space="preserve">      Male</w:t>
             </w:r>
@@ -36790,11 +38215,15 @@
             <w:pPr>
               <w:rPr>
                 <w:rFonts w:ascii="Arial" w:hAnsi="Arial" w:cs="Arial"/>
-              </w:rPr>
-            </w:pPr>
-            <w:r>
-              <w:rPr>
-                <w:rFonts w:ascii="Arial" w:hAnsi="Arial" w:cs="Arial"/>
+                <w:sz w:val="20"/>
+                <w:szCs w:val="20"/>
+              </w:rPr>
+            </w:pPr>
+            <w:r>
+              <w:rPr>
+                <w:rFonts w:ascii="Arial" w:hAnsi="Arial" w:cs="Arial"/>
+                <w:sz w:val="20"/>
+                <w:szCs w:val="20"/>
               </w:rPr>
               <w:t>121 (46%)</w:t>
             </w:r>
@@ -36808,11 +38237,15 @@
             <w:pPr>
               <w:rPr>
                 <w:rFonts w:ascii="Arial" w:hAnsi="Arial" w:cs="Arial"/>
-              </w:rPr>
-            </w:pPr>
-            <w:r>
-              <w:rPr>
-                <w:rFonts w:ascii="Arial" w:hAnsi="Arial" w:cs="Arial"/>
+                <w:sz w:val="20"/>
+                <w:szCs w:val="20"/>
+              </w:rPr>
+            </w:pPr>
+            <w:r>
+              <w:rPr>
+                <w:rFonts w:ascii="Arial" w:hAnsi="Arial" w:cs="Arial"/>
+                <w:sz w:val="20"/>
+                <w:szCs w:val="20"/>
               </w:rPr>
               <w:t>48 (37%)</w:t>
             </w:r>
@@ -36826,11 +38259,15 @@
             <w:pPr>
               <w:rPr>
                 <w:rFonts w:ascii="Arial" w:hAnsi="Arial" w:cs="Arial"/>
-              </w:rPr>
-            </w:pPr>
-            <w:r>
-              <w:rPr>
-                <w:rFonts w:ascii="Arial" w:hAnsi="Arial" w:cs="Arial"/>
+                <w:sz w:val="20"/>
+                <w:szCs w:val="20"/>
+              </w:rPr>
+            </w:pPr>
+            <w:r>
+              <w:rPr>
+                <w:rFonts w:ascii="Arial" w:hAnsi="Arial" w:cs="Arial"/>
+                <w:sz w:val="20"/>
+                <w:szCs w:val="20"/>
               </w:rPr>
               <w:t>73 (55%)</w:t>
             </w:r>
@@ -36846,11 +38283,15 @@
             <w:pPr>
               <w:rPr>
                 <w:rFonts w:ascii="Arial" w:hAnsi="Arial" w:cs="Arial"/>
-              </w:rPr>
-            </w:pPr>
-            <w:r>
-              <w:rPr>
-                <w:rFonts w:ascii="Arial" w:hAnsi="Arial" w:cs="Arial"/>
+                <w:sz w:val="20"/>
+                <w:szCs w:val="20"/>
+              </w:rPr>
+            </w:pPr>
+            <w:r>
+              <w:rPr>
+                <w:rFonts w:ascii="Arial" w:hAnsi="Arial" w:cs="Arial"/>
+                <w:sz w:val="20"/>
+                <w:szCs w:val="20"/>
               </w:rPr>
               <w:t xml:space="preserve">      Other</w:t>
             </w:r>
@@ -36864,11 +38305,15 @@
             <w:pPr>
               <w:rPr>
                 <w:rFonts w:ascii="Arial" w:hAnsi="Arial" w:cs="Arial"/>
-              </w:rPr>
-            </w:pPr>
-            <w:r>
-              <w:rPr>
-                <w:rFonts w:ascii="Arial" w:hAnsi="Arial" w:cs="Arial"/>
+                <w:sz w:val="20"/>
+                <w:szCs w:val="20"/>
+              </w:rPr>
+            </w:pPr>
+            <w:r>
+              <w:rPr>
+                <w:rFonts w:ascii="Arial" w:hAnsi="Arial" w:cs="Arial"/>
+                <w:sz w:val="20"/>
+                <w:szCs w:val="20"/>
               </w:rPr>
               <w:t>5 (1.9%)</w:t>
             </w:r>
@@ -36882,11 +38327,15 @@
             <w:pPr>
               <w:rPr>
                 <w:rFonts w:ascii="Arial" w:hAnsi="Arial" w:cs="Arial"/>
-              </w:rPr>
-            </w:pPr>
-            <w:r>
-              <w:rPr>
-                <w:rFonts w:ascii="Arial" w:hAnsi="Arial" w:cs="Arial"/>
+                <w:sz w:val="20"/>
+                <w:szCs w:val="20"/>
+              </w:rPr>
+            </w:pPr>
+            <w:r>
+              <w:rPr>
+                <w:rFonts w:ascii="Arial" w:hAnsi="Arial" w:cs="Arial"/>
+                <w:sz w:val="20"/>
+                <w:szCs w:val="20"/>
               </w:rPr>
               <w:t>1 (.08%)</w:t>
             </w:r>
@@ -36900,11 +38349,15 @@
             <w:pPr>
               <w:rPr>
                 <w:rFonts w:ascii="Arial" w:hAnsi="Arial" w:cs="Arial"/>
-              </w:rPr>
-            </w:pPr>
-            <w:r>
-              <w:rPr>
-                <w:rFonts w:ascii="Arial" w:hAnsi="Arial" w:cs="Arial"/>
+                <w:sz w:val="20"/>
+                <w:szCs w:val="20"/>
+              </w:rPr>
+            </w:pPr>
+            <w:r>
+              <w:rPr>
+                <w:rFonts w:ascii="Arial" w:hAnsi="Arial" w:cs="Arial"/>
+                <w:sz w:val="20"/>
+                <w:szCs w:val="20"/>
               </w:rPr>
               <w:t>4 (3.0%)</w:t>
             </w:r>
@@ -36922,6 +38375,8 @@
                 <w:rFonts w:ascii="Arial" w:hAnsi="Arial" w:cs="Arial"/>
                 <w:b/>
                 <w:bCs/>
+                <w:sz w:val="20"/>
+                <w:szCs w:val="20"/>
               </w:rPr>
             </w:pPr>
             <w:r>
@@ -36929,6 +38384,8 @@
                 <w:rFonts w:ascii="Arial" w:hAnsi="Arial" w:cs="Arial"/>
                 <w:b/>
                 <w:bCs/>
+                <w:sz w:val="20"/>
+                <w:szCs w:val="20"/>
               </w:rPr>
               <w:t>Occupational Status</w:t>
             </w:r>
@@ -36942,6 +38399,8 @@
             <w:pPr>
               <w:rPr>
                 <w:rFonts w:ascii="Arial" w:hAnsi="Arial" w:cs="Arial"/>
+                <w:sz w:val="20"/>
+                <w:szCs w:val="20"/>
               </w:rPr>
             </w:pPr>
           </w:p>
@@ -36954,6 +38413,8 @@
             <w:pPr>
               <w:rPr>
                 <w:rFonts w:ascii="Arial" w:hAnsi="Arial" w:cs="Arial"/>
+                <w:sz w:val="20"/>
+                <w:szCs w:val="20"/>
               </w:rPr>
             </w:pPr>
           </w:p>
@@ -36966,6 +38427,8 @@
             <w:pPr>
               <w:rPr>
                 <w:rFonts w:ascii="Arial" w:hAnsi="Arial" w:cs="Arial"/>
+                <w:sz w:val="20"/>
+                <w:szCs w:val="20"/>
               </w:rPr>
             </w:pPr>
           </w:p>
@@ -36980,11 +38443,15 @@
             <w:pPr>
               <w:rPr>
                 <w:rFonts w:ascii="Arial" w:hAnsi="Arial" w:cs="Arial"/>
-              </w:rPr>
-            </w:pPr>
-            <w:r>
-              <w:rPr>
-                <w:rFonts w:ascii="Arial" w:hAnsi="Arial" w:cs="Arial"/>
+                <w:sz w:val="20"/>
+                <w:szCs w:val="20"/>
+              </w:rPr>
+            </w:pPr>
+            <w:r>
+              <w:rPr>
+                <w:rFonts w:ascii="Arial" w:hAnsi="Arial" w:cs="Arial"/>
+                <w:sz w:val="20"/>
+                <w:szCs w:val="20"/>
               </w:rPr>
               <w:t xml:space="preserve">      Work</w:t>
             </w:r>
@@ -36998,11 +38465,15 @@
             <w:pPr>
               <w:rPr>
                 <w:rFonts w:ascii="Arial" w:hAnsi="Arial" w:cs="Arial"/>
-              </w:rPr>
-            </w:pPr>
-            <w:r>
-              <w:rPr>
-                <w:rFonts w:ascii="Arial" w:hAnsi="Arial" w:cs="Arial"/>
+                <w:sz w:val="20"/>
+                <w:szCs w:val="20"/>
+              </w:rPr>
+            </w:pPr>
+            <w:r>
+              <w:rPr>
+                <w:rFonts w:ascii="Arial" w:hAnsi="Arial" w:cs="Arial"/>
+                <w:sz w:val="20"/>
+                <w:szCs w:val="20"/>
               </w:rPr>
               <w:t>161 (61%)</w:t>
             </w:r>
@@ -37016,11 +38487,15 @@
             <w:pPr>
               <w:rPr>
                 <w:rFonts w:ascii="Arial" w:hAnsi="Arial" w:cs="Arial"/>
-              </w:rPr>
-            </w:pPr>
-            <w:r>
-              <w:rPr>
-                <w:rFonts w:ascii="Arial" w:hAnsi="Arial" w:cs="Arial"/>
+                <w:sz w:val="20"/>
+                <w:szCs w:val="20"/>
+              </w:rPr>
+            </w:pPr>
+            <w:r>
+              <w:rPr>
+                <w:rFonts w:ascii="Arial" w:hAnsi="Arial" w:cs="Arial"/>
+                <w:sz w:val="20"/>
+                <w:szCs w:val="20"/>
               </w:rPr>
               <w:t>76 (59%)</w:t>
             </w:r>
@@ -37034,11 +38509,15 @@
             <w:pPr>
               <w:rPr>
                 <w:rFonts w:ascii="Arial" w:hAnsi="Arial" w:cs="Arial"/>
-              </w:rPr>
-            </w:pPr>
-            <w:r>
-              <w:rPr>
-                <w:rFonts w:ascii="Arial" w:hAnsi="Arial" w:cs="Arial"/>
+                <w:sz w:val="20"/>
+                <w:szCs w:val="20"/>
+              </w:rPr>
+            </w:pPr>
+            <w:r>
+              <w:rPr>
+                <w:rFonts w:ascii="Arial" w:hAnsi="Arial" w:cs="Arial"/>
+                <w:sz w:val="20"/>
+                <w:szCs w:val="20"/>
               </w:rPr>
               <w:t>85 (64%)</w:t>
             </w:r>
@@ -37054,11 +38533,15 @@
             <w:pPr>
               <w:rPr>
                 <w:rFonts w:ascii="Arial" w:hAnsi="Arial" w:cs="Arial"/>
-              </w:rPr>
-            </w:pPr>
-            <w:r>
-              <w:rPr>
-                <w:rFonts w:ascii="Arial" w:hAnsi="Arial" w:cs="Arial"/>
+                <w:sz w:val="20"/>
+                <w:szCs w:val="20"/>
+              </w:rPr>
+            </w:pPr>
+            <w:r>
+              <w:rPr>
+                <w:rFonts w:ascii="Arial" w:hAnsi="Arial" w:cs="Arial"/>
+                <w:sz w:val="20"/>
+                <w:szCs w:val="20"/>
               </w:rPr>
               <w:t xml:space="preserve">      School</w:t>
             </w:r>
@@ -37072,11 +38555,15 @@
             <w:pPr>
               <w:rPr>
                 <w:rFonts w:ascii="Arial" w:hAnsi="Arial" w:cs="Arial"/>
-              </w:rPr>
-            </w:pPr>
-            <w:r>
-              <w:rPr>
-                <w:rFonts w:ascii="Arial" w:hAnsi="Arial" w:cs="Arial"/>
+                <w:sz w:val="20"/>
+                <w:szCs w:val="20"/>
+              </w:rPr>
+            </w:pPr>
+            <w:r>
+              <w:rPr>
+                <w:rFonts w:ascii="Arial" w:hAnsi="Arial" w:cs="Arial"/>
+                <w:sz w:val="20"/>
+                <w:szCs w:val="20"/>
               </w:rPr>
               <w:t>52 (20%)</w:t>
             </w:r>
@@ -37090,11 +38577,15 @@
             <w:pPr>
               <w:rPr>
                 <w:rFonts w:ascii="Arial" w:hAnsi="Arial" w:cs="Arial"/>
-              </w:rPr>
-            </w:pPr>
-            <w:r>
-              <w:rPr>
-                <w:rFonts w:ascii="Arial" w:hAnsi="Arial" w:cs="Arial"/>
+                <w:sz w:val="20"/>
+                <w:szCs w:val="20"/>
+              </w:rPr>
+            </w:pPr>
+            <w:r>
+              <w:rPr>
+                <w:rFonts w:ascii="Arial" w:hAnsi="Arial" w:cs="Arial"/>
+                <w:sz w:val="20"/>
+                <w:szCs w:val="20"/>
               </w:rPr>
               <w:t>27 (21%)</w:t>
             </w:r>
@@ -37108,11 +38599,15 @@
             <w:pPr>
               <w:rPr>
                 <w:rFonts w:ascii="Arial" w:hAnsi="Arial" w:cs="Arial"/>
-              </w:rPr>
-            </w:pPr>
-            <w:r>
-              <w:rPr>
-                <w:rFonts w:ascii="Arial" w:hAnsi="Arial" w:cs="Arial"/>
+                <w:sz w:val="20"/>
+                <w:szCs w:val="20"/>
+              </w:rPr>
+            </w:pPr>
+            <w:r>
+              <w:rPr>
+                <w:rFonts w:ascii="Arial" w:hAnsi="Arial" w:cs="Arial"/>
+                <w:sz w:val="20"/>
+                <w:szCs w:val="20"/>
               </w:rPr>
               <w:t>25 (19%)</w:t>
             </w:r>
@@ -37128,11 +38623,15 @@
             <w:pPr>
               <w:rPr>
                 <w:rFonts w:ascii="Arial" w:hAnsi="Arial" w:cs="Arial"/>
-              </w:rPr>
-            </w:pPr>
-            <w:r>
-              <w:rPr>
-                <w:rFonts w:ascii="Arial" w:hAnsi="Arial" w:cs="Arial"/>
+                <w:sz w:val="20"/>
+                <w:szCs w:val="20"/>
+              </w:rPr>
+            </w:pPr>
+            <w:r>
+              <w:rPr>
+                <w:rFonts w:ascii="Arial" w:hAnsi="Arial" w:cs="Arial"/>
+                <w:sz w:val="20"/>
+                <w:szCs w:val="20"/>
               </w:rPr>
               <w:t xml:space="preserve">      Neither</w:t>
             </w:r>
@@ -37146,11 +38645,15 @@
             <w:pPr>
               <w:rPr>
                 <w:rFonts w:ascii="Arial" w:hAnsi="Arial" w:cs="Arial"/>
-              </w:rPr>
-            </w:pPr>
-            <w:r>
-              <w:rPr>
-                <w:rFonts w:ascii="Arial" w:hAnsi="Arial" w:cs="Arial"/>
+                <w:sz w:val="20"/>
+                <w:szCs w:val="20"/>
+              </w:rPr>
+            </w:pPr>
+            <w:r>
+              <w:rPr>
+                <w:rFonts w:ascii="Arial" w:hAnsi="Arial" w:cs="Arial"/>
+                <w:sz w:val="20"/>
+                <w:szCs w:val="20"/>
               </w:rPr>
               <w:t>49 (19%)</w:t>
             </w:r>
@@ -37164,11 +38667,15 @@
             <w:pPr>
               <w:rPr>
                 <w:rFonts w:ascii="Arial" w:hAnsi="Arial" w:cs="Arial"/>
-              </w:rPr>
-            </w:pPr>
-            <w:r>
-              <w:rPr>
-                <w:rFonts w:ascii="Arial" w:hAnsi="Arial" w:cs="Arial"/>
+                <w:sz w:val="20"/>
+                <w:szCs w:val="20"/>
+              </w:rPr>
+            </w:pPr>
+            <w:r>
+              <w:rPr>
+                <w:rFonts w:ascii="Arial" w:hAnsi="Arial" w:cs="Arial"/>
+                <w:sz w:val="20"/>
+                <w:szCs w:val="20"/>
               </w:rPr>
               <w:t>26 (20%)</w:t>
             </w:r>
@@ -37182,11 +38689,15 @@
             <w:pPr>
               <w:rPr>
                 <w:rFonts w:ascii="Arial" w:hAnsi="Arial" w:cs="Arial"/>
-              </w:rPr>
-            </w:pPr>
-            <w:r>
-              <w:rPr>
-                <w:rFonts w:ascii="Arial" w:hAnsi="Arial" w:cs="Arial"/>
+                <w:sz w:val="20"/>
+                <w:szCs w:val="20"/>
+              </w:rPr>
+            </w:pPr>
+            <w:r>
+              <w:rPr>
+                <w:rFonts w:ascii="Arial" w:hAnsi="Arial" w:cs="Arial"/>
+                <w:sz w:val="20"/>
+                <w:szCs w:val="20"/>
               </w:rPr>
               <w:t>23 (17%)</w:t>
             </w:r>
@@ -37204,6 +38715,8 @@
                 <w:rFonts w:ascii="Arial" w:hAnsi="Arial" w:cs="Arial"/>
                 <w:b/>
                 <w:bCs/>
+                <w:sz w:val="20"/>
+                <w:szCs w:val="20"/>
               </w:rPr>
             </w:pPr>
             <w:r>
@@ -37211,6 +38724,8 @@
                 <w:rFonts w:ascii="Arial" w:hAnsi="Arial" w:cs="Arial"/>
                 <w:b/>
                 <w:bCs/>
+                <w:sz w:val="20"/>
+                <w:szCs w:val="20"/>
               </w:rPr>
               <w:t>Occupational Setting</w:t>
             </w:r>
@@ -37224,6 +38739,8 @@
             <w:pPr>
               <w:rPr>
                 <w:rFonts w:ascii="Arial" w:hAnsi="Arial" w:cs="Arial"/>
+                <w:sz w:val="20"/>
+                <w:szCs w:val="20"/>
               </w:rPr>
             </w:pPr>
           </w:p>
@@ -37236,6 +38753,8 @@
             <w:pPr>
               <w:rPr>
                 <w:rFonts w:ascii="Arial" w:hAnsi="Arial" w:cs="Arial"/>
+                <w:sz w:val="20"/>
+                <w:szCs w:val="20"/>
               </w:rPr>
             </w:pPr>
           </w:p>
@@ -37248,6 +38767,8 @@
             <w:pPr>
               <w:rPr>
                 <w:rFonts w:ascii="Arial" w:hAnsi="Arial" w:cs="Arial"/>
+                <w:sz w:val="20"/>
+                <w:szCs w:val="20"/>
               </w:rPr>
             </w:pPr>
           </w:p>
@@ -37262,11 +38783,15 @@
             <w:pPr>
               <w:rPr>
                 <w:rFonts w:ascii="Arial" w:hAnsi="Arial" w:cs="Arial"/>
-              </w:rPr>
-            </w:pPr>
-            <w:r>
-              <w:rPr>
-                <w:rFonts w:ascii="Arial" w:hAnsi="Arial" w:cs="Arial"/>
+                <w:sz w:val="20"/>
+                <w:szCs w:val="20"/>
+              </w:rPr>
+            </w:pPr>
+            <w:r>
+              <w:rPr>
+                <w:rFonts w:ascii="Arial" w:hAnsi="Arial" w:cs="Arial"/>
+                <w:sz w:val="20"/>
+                <w:szCs w:val="20"/>
               </w:rPr>
               <w:t xml:space="preserve">     Home Office/Home schooling</w:t>
             </w:r>
@@ -37280,11 +38805,15 @@
             <w:pPr>
               <w:rPr>
                 <w:rFonts w:ascii="Arial" w:hAnsi="Arial" w:cs="Arial"/>
-              </w:rPr>
-            </w:pPr>
-            <w:r>
-              <w:rPr>
-                <w:rFonts w:ascii="Arial" w:hAnsi="Arial" w:cs="Arial"/>
+                <w:sz w:val="20"/>
+                <w:szCs w:val="20"/>
+              </w:rPr>
+            </w:pPr>
+            <w:r>
+              <w:rPr>
+                <w:rFonts w:ascii="Arial" w:hAnsi="Arial" w:cs="Arial"/>
+                <w:sz w:val="20"/>
+                <w:szCs w:val="20"/>
               </w:rPr>
               <w:t>109 (42%)</w:t>
             </w:r>
@@ -37298,11 +38827,15 @@
             <w:pPr>
               <w:rPr>
                 <w:rFonts w:ascii="Arial" w:hAnsi="Arial" w:cs="Arial"/>
-              </w:rPr>
-            </w:pPr>
-            <w:r>
-              <w:rPr>
-                <w:rFonts w:ascii="Arial" w:hAnsi="Arial" w:cs="Arial"/>
+                <w:sz w:val="20"/>
+                <w:szCs w:val="20"/>
+              </w:rPr>
+            </w:pPr>
+            <w:r>
+              <w:rPr>
+                <w:rFonts w:ascii="Arial" w:hAnsi="Arial" w:cs="Arial"/>
+                <w:sz w:val="20"/>
+                <w:szCs w:val="20"/>
               </w:rPr>
               <w:t>50 (39%)</w:t>
             </w:r>
@@ -37316,11 +38849,15 @@
             <w:pPr>
               <w:rPr>
                 <w:rFonts w:ascii="Arial" w:hAnsi="Arial" w:cs="Arial"/>
-              </w:rPr>
-            </w:pPr>
-            <w:r>
-              <w:rPr>
-                <w:rFonts w:ascii="Arial" w:hAnsi="Arial" w:cs="Arial"/>
+                <w:sz w:val="20"/>
+                <w:szCs w:val="20"/>
+              </w:rPr>
+            </w:pPr>
+            <w:r>
+              <w:rPr>
+                <w:rFonts w:ascii="Arial" w:hAnsi="Arial" w:cs="Arial"/>
+                <w:sz w:val="20"/>
+                <w:szCs w:val="20"/>
               </w:rPr>
               <w:t>59 (44%)</w:t>
             </w:r>
@@ -37336,17 +38873,23 @@
             <w:pPr>
               <w:rPr>
                 <w:rFonts w:ascii="Arial" w:hAnsi="Arial" w:cs="Arial"/>
-              </w:rPr>
-            </w:pPr>
-            <w:r>
-              <w:rPr>
-                <w:rFonts w:ascii="Arial" w:hAnsi="Arial" w:cs="Arial"/>
+                <w:sz w:val="20"/>
+                <w:szCs w:val="20"/>
+              </w:rPr>
+            </w:pPr>
+            <w:r>
+              <w:rPr>
+                <w:rFonts w:ascii="Arial" w:hAnsi="Arial" w:cs="Arial"/>
+                <w:sz w:val="20"/>
+                <w:szCs w:val="20"/>
               </w:rPr>
               <w:t xml:space="preserve">     Face-to-face work/Face-to-face</w:t>
             </w:r>
             <w:r>
               <w:rPr>
                 <w:rFonts w:ascii="Arial" w:hAnsi="Arial" w:cs="Arial"/>
+                <w:sz w:val="20"/>
+                <w:szCs w:val="20"/>
               </w:rPr>
               <w:t xml:space="preserve"> schooling</w:t>
             </w:r>
@@ -37360,11 +38903,15 @@
             <w:pPr>
               <w:rPr>
                 <w:rFonts w:ascii="Arial" w:hAnsi="Arial" w:cs="Arial"/>
-              </w:rPr>
-            </w:pPr>
-            <w:r>
-              <w:rPr>
-                <w:rFonts w:ascii="Arial" w:hAnsi="Arial" w:cs="Arial"/>
+                <w:sz w:val="20"/>
+                <w:szCs w:val="20"/>
+              </w:rPr>
+            </w:pPr>
+            <w:r>
+              <w:rPr>
+                <w:rFonts w:ascii="Arial" w:hAnsi="Arial" w:cs="Arial"/>
+                <w:sz w:val="20"/>
+                <w:szCs w:val="20"/>
               </w:rPr>
               <w:t>41 (16%)</w:t>
             </w:r>
@@ -37378,11 +38925,15 @@
             <w:pPr>
               <w:rPr>
                 <w:rFonts w:ascii="Arial" w:hAnsi="Arial" w:cs="Arial"/>
-              </w:rPr>
-            </w:pPr>
-            <w:r>
-              <w:rPr>
-                <w:rFonts w:ascii="Arial" w:hAnsi="Arial" w:cs="Arial"/>
+                <w:sz w:val="20"/>
+                <w:szCs w:val="20"/>
+              </w:rPr>
+            </w:pPr>
+            <w:r>
+              <w:rPr>
+                <w:rFonts w:ascii="Arial" w:hAnsi="Arial" w:cs="Arial"/>
+                <w:sz w:val="20"/>
+                <w:szCs w:val="20"/>
               </w:rPr>
               <w:t>22 (17%)</w:t>
             </w:r>
@@ -37396,11 +38947,15 @@
             <w:pPr>
               <w:rPr>
                 <w:rFonts w:ascii="Arial" w:hAnsi="Arial" w:cs="Arial"/>
-              </w:rPr>
-            </w:pPr>
-            <w:r>
-              <w:rPr>
-                <w:rFonts w:ascii="Arial" w:hAnsi="Arial" w:cs="Arial"/>
+                <w:sz w:val="20"/>
+                <w:szCs w:val="20"/>
+              </w:rPr>
+            </w:pPr>
+            <w:r>
+              <w:rPr>
+                <w:rFonts w:ascii="Arial" w:hAnsi="Arial" w:cs="Arial"/>
+                <w:sz w:val="20"/>
+                <w:szCs w:val="20"/>
               </w:rPr>
               <w:t>19 (14%)</w:t>
             </w:r>
@@ -37416,11 +38971,15 @@
             <w:pPr>
               <w:rPr>
                 <w:rFonts w:ascii="Arial" w:hAnsi="Arial" w:cs="Arial"/>
-              </w:rPr>
-            </w:pPr>
-            <w:r>
-              <w:rPr>
-                <w:rFonts w:ascii="Arial" w:hAnsi="Arial" w:cs="Arial"/>
+                <w:sz w:val="20"/>
+                <w:szCs w:val="20"/>
+              </w:rPr>
+            </w:pPr>
+            <w:r>
+              <w:rPr>
+                <w:rFonts w:ascii="Arial" w:hAnsi="Arial" w:cs="Arial"/>
+                <w:sz w:val="20"/>
+                <w:szCs w:val="20"/>
               </w:rPr>
               <w:t xml:space="preserve">     Combination of home and face-to-face work/schooling</w:t>
             </w:r>
@@ -37434,11 +38993,15 @@
             <w:pPr>
               <w:rPr>
                 <w:rFonts w:ascii="Arial" w:hAnsi="Arial" w:cs="Arial"/>
-              </w:rPr>
-            </w:pPr>
-            <w:r>
-              <w:rPr>
-                <w:rFonts w:ascii="Arial" w:hAnsi="Arial" w:cs="Arial"/>
+                <w:sz w:val="20"/>
+                <w:szCs w:val="20"/>
+              </w:rPr>
+            </w:pPr>
+            <w:r>
+              <w:rPr>
+                <w:rFonts w:ascii="Arial" w:hAnsi="Arial" w:cs="Arial"/>
+                <w:sz w:val="20"/>
+                <w:szCs w:val="20"/>
               </w:rPr>
               <w:t>53 (20%)</w:t>
             </w:r>
@@ -37452,11 +39015,15 @@
             <w:pPr>
               <w:rPr>
                 <w:rFonts w:ascii="Arial" w:hAnsi="Arial" w:cs="Arial"/>
-              </w:rPr>
-            </w:pPr>
-            <w:r>
-              <w:rPr>
-                <w:rFonts w:ascii="Arial" w:hAnsi="Arial" w:cs="Arial"/>
+                <w:sz w:val="20"/>
+                <w:szCs w:val="20"/>
+              </w:rPr>
+            </w:pPr>
+            <w:r>
+              <w:rPr>
+                <w:rFonts w:ascii="Arial" w:hAnsi="Arial" w:cs="Arial"/>
+                <w:sz w:val="20"/>
+                <w:szCs w:val="20"/>
               </w:rPr>
               <w:t>23 (18%)</w:t>
             </w:r>
@@ -37470,11 +39037,15 @@
             <w:pPr>
               <w:rPr>
                 <w:rFonts w:ascii="Arial" w:hAnsi="Arial" w:cs="Arial"/>
-              </w:rPr>
-            </w:pPr>
-            <w:r>
-              <w:rPr>
-                <w:rFonts w:ascii="Arial" w:hAnsi="Arial" w:cs="Arial"/>
+                <w:sz w:val="20"/>
+                <w:szCs w:val="20"/>
+              </w:rPr>
+            </w:pPr>
+            <w:r>
+              <w:rPr>
+                <w:rFonts w:ascii="Arial" w:hAnsi="Arial" w:cs="Arial"/>
+                <w:sz w:val="20"/>
+                <w:szCs w:val="20"/>
               </w:rPr>
               <w:t>30 (23%)</w:t>
             </w:r>
@@ -37490,11 +39061,15 @@
             <w:pPr>
               <w:rPr>
                 <w:rFonts w:ascii="Arial" w:hAnsi="Arial" w:cs="Arial"/>
-              </w:rPr>
-            </w:pPr>
-            <w:r>
-              <w:rPr>
-                <w:rFonts w:ascii="Arial" w:hAnsi="Arial" w:cs="Arial"/>
+                <w:sz w:val="20"/>
+                <w:szCs w:val="20"/>
+              </w:rPr>
+            </w:pPr>
+            <w:r>
+              <w:rPr>
+                <w:rFonts w:ascii="Arial" w:hAnsi="Arial" w:cs="Arial"/>
+                <w:sz w:val="20"/>
+                <w:szCs w:val="20"/>
               </w:rPr>
               <w:t xml:space="preserve">     Neither (no work or school, or in vacation)</w:t>
             </w:r>
@@ -37508,11 +39083,15 @@
             <w:pPr>
               <w:rPr>
                 <w:rFonts w:ascii="Arial" w:hAnsi="Arial" w:cs="Arial"/>
-              </w:rPr>
-            </w:pPr>
-            <w:r>
-              <w:rPr>
-                <w:rFonts w:ascii="Arial" w:hAnsi="Arial" w:cs="Arial"/>
+                <w:sz w:val="20"/>
+                <w:szCs w:val="20"/>
+              </w:rPr>
+            </w:pPr>
+            <w:r>
+              <w:rPr>
+                <w:rFonts w:ascii="Arial" w:hAnsi="Arial" w:cs="Arial"/>
+                <w:sz w:val="20"/>
+                <w:szCs w:val="20"/>
               </w:rPr>
               <w:t>59 (23%)</w:t>
             </w:r>
@@ -37526,11 +39105,15 @@
             <w:pPr>
               <w:rPr>
                 <w:rFonts w:ascii="Arial" w:hAnsi="Arial" w:cs="Arial"/>
-              </w:rPr>
-            </w:pPr>
-            <w:r>
-              <w:rPr>
-                <w:rFonts w:ascii="Arial" w:hAnsi="Arial" w:cs="Arial"/>
+                <w:sz w:val="20"/>
+                <w:szCs w:val="20"/>
+              </w:rPr>
+            </w:pPr>
+            <w:r>
+              <w:rPr>
+                <w:rFonts w:ascii="Arial" w:hAnsi="Arial" w:cs="Arial"/>
+                <w:sz w:val="20"/>
+                <w:szCs w:val="20"/>
               </w:rPr>
               <w:t>34 (26%)</w:t>
             </w:r>
@@ -37544,11 +39127,15 @@
             <w:pPr>
               <w:rPr>
                 <w:rFonts w:ascii="Arial" w:hAnsi="Arial" w:cs="Arial"/>
-              </w:rPr>
-            </w:pPr>
-            <w:r>
-              <w:rPr>
-                <w:rFonts w:ascii="Arial" w:hAnsi="Arial" w:cs="Arial"/>
+                <w:sz w:val="20"/>
+                <w:szCs w:val="20"/>
+              </w:rPr>
+            </w:pPr>
+            <w:r>
+              <w:rPr>
+                <w:rFonts w:ascii="Arial" w:hAnsi="Arial" w:cs="Arial"/>
+                <w:sz w:val="20"/>
+                <w:szCs w:val="20"/>
               </w:rPr>
               <w:t>25 (19%)</w:t>
             </w:r>
@@ -37560,6 +39147,8 @@
       <w:pPr>
         <w:rPr>
           <w:rFonts w:ascii="Arial" w:hAnsi="Arial" w:cs="Arial"/>
+          <w:sz w:val="20"/>
+          <w:szCs w:val="20"/>
         </w:rPr>
       </w:pPr>
     </w:p>
@@ -37567,6 +39156,8 @@
       <w:pPr>
         <w:rPr>
           <w:rFonts w:ascii="Arial" w:hAnsi="Arial" w:cs="Arial"/>
+          <w:sz w:val="20"/>
+          <w:szCs w:val="20"/>
         </w:rPr>
         <w:sectPr>
           <w:pgSz w:w="16838" w:h="11906" w:orient="landscape"/>
@@ -37578,6 +39169,8 @@
       <w:r>
         <w:rPr>
           <w:rFonts w:ascii="Arial" w:hAnsi="Arial" w:cs="Arial"/>
+          <w:sz w:val="20"/>
+          <w:szCs w:val="20"/>
           <w:vertAlign w:val="superscript"/>
         </w:rPr>
         <w:t>1</w:t>
@@ -37585,12 +39178,16 @@
       <w:r>
         <w:rPr>
           <w:rFonts w:ascii="Arial" w:hAnsi="Arial" w:cs="Arial"/>
+          <w:sz w:val="20"/>
+          <w:szCs w:val="20"/>
         </w:rPr>
         <w:t xml:space="preserve"> Mean (SD); n (%)</w:t>
       </w:r>
       <w:r>
         <w:rPr>
           <w:rFonts w:ascii="Arial" w:hAnsi="Arial" w:cs="Arial"/>
+          <w:sz w:val="20"/>
+          <w:szCs w:val="20"/>
         </w:rPr>
         <w:t>.</w:t>
       </w:r>
@@ -42220,6 +43817,8 @@
         <w:pStyle w:val="Compact"/>
         <w:rPr>
           <w:rFonts w:ascii="Arial" w:hAnsi="Arial" w:cs="Arial"/>
+          <w:sz w:val="18"/>
+          <w:szCs w:val="18"/>
         </w:rPr>
       </w:pPr>
       <w:r>
@@ -42227,27 +43826,36 @@
           <w:rFonts w:ascii="Arial" w:hAnsi="Arial" w:cs="Arial"/>
           <w:i/>
           <w:iCs/>
+          <w:sz w:val="18"/>
+          <w:szCs w:val="18"/>
         </w:rPr>
         <w:t>Note.</w:t>
       </w:r>
       <w:r>
         <w:rPr>
           <w:rFonts w:ascii="Arial" w:hAnsi="Arial" w:cs="Arial"/>
+          <w:sz w:val="18"/>
+          <w:szCs w:val="18"/>
         </w:rPr>
-        <w:t xml:space="preserve"> a = item discrimination parameter; b</w:t>
+        <w:t xml:space="preserve"> a = item discrimination parameter; </w:t>
       </w:r>
+      <w:proofErr w:type="gramStart"/>
       <w:r>
         <w:rPr>
           <w:rFonts w:ascii="Arial" w:hAnsi="Arial" w:cs="Arial"/>
-          <w:vertAlign w:val="subscript"/>
+          <w:sz w:val="18"/>
+          <w:szCs w:val="18"/>
         </w:rPr>
-        <w:t>(1-4</w:t>
+        <w:t>b(</w:t>
       </w:r>
+      <w:proofErr w:type="gramEnd"/>
       <w:r>
         <w:rPr>
           <w:rFonts w:ascii="Arial" w:hAnsi="Arial" w:cs="Arial"/>
+          <w:sz w:val="18"/>
+          <w:szCs w:val="18"/>
         </w:rPr>
-        <w:t>) = response category difficulty parameter</w:t>
+        <w:t>1-4) = response category difficulty parameter</w:t>
       </w:r>
     </w:p>
     <w:p>
@@ -42275,6 +43883,7 @@
           <w:b/>
           <w:bCs/>
         </w:rPr>
+        <w:lastRenderedPageBreak/>
         <w:t xml:space="preserve">Supplementary Table </w:t>
       </w:r>
       <w:r>
@@ -42596,6 +44205,7 @@
                 <w:szCs w:val="18"/>
               </w:rPr>
             </w:pPr>
+            <w:proofErr w:type="spellStart"/>
             <w:r>
               <w:rPr>
                 <w:rFonts w:ascii="Arial" w:hAnsi="Arial" w:cs="Arial"/>
@@ -42604,6 +44214,7 @@
               </w:rPr>
               <w:t>df</w:t>
             </w:r>
+            <w:proofErr w:type="spellEnd"/>
           </w:p>
         </w:tc>
         <w:tc>
@@ -48408,6 +50019,8 @@
         <w:pStyle w:val="Compact"/>
         <w:rPr>
           <w:rFonts w:ascii="Arial" w:hAnsi="Arial" w:cs="Arial"/>
+          <w:sz w:val="18"/>
+          <w:szCs w:val="18"/>
         </w:rPr>
       </w:pPr>
       <w:r>
@@ -48415,37 +50028,68 @@
           <w:rFonts w:ascii="Arial" w:hAnsi="Arial" w:cs="Arial"/>
           <w:i/>
           <w:iCs/>
+          <w:sz w:val="18"/>
+          <w:szCs w:val="18"/>
         </w:rPr>
         <w:t>Note.</w:t>
       </w:r>
       <w:r>
         <w:rPr>
           <w:rFonts w:ascii="Arial" w:hAnsi="Arial" w:cs="Arial"/>
+          <w:sz w:val="18"/>
+          <w:szCs w:val="18"/>
         </w:rPr>
-        <w:t xml:space="preserve"> a = item discrimination parameter; b</w:t>
+        <w:t xml:space="preserve"> a = item discrimination parameter; </w:t>
+      </w:r>
+      <w:proofErr w:type="gramStart"/>
+      <w:r>
+        <w:rPr>
+          <w:rFonts w:ascii="Arial" w:hAnsi="Arial" w:cs="Arial"/>
+          <w:sz w:val="18"/>
+          <w:szCs w:val="18"/>
+        </w:rPr>
+        <w:t>b</w:t>
       </w:r>
       <w:r>
         <w:rPr>
           <w:rFonts w:ascii="Arial" w:hAnsi="Arial" w:cs="Arial"/>
+          <w:sz w:val="18"/>
+          <w:szCs w:val="18"/>
           <w:vertAlign w:val="subscript"/>
         </w:rPr>
-        <w:t xml:space="preserve">(1-4) </w:t>
+        <w:t>(</w:t>
+      </w:r>
+      <w:proofErr w:type="gramEnd"/>
+      <w:r>
+        <w:rPr>
+          <w:rFonts w:ascii="Arial" w:hAnsi="Arial" w:cs="Arial"/>
+          <w:sz w:val="18"/>
+          <w:szCs w:val="18"/>
+          <w:vertAlign w:val="subscript"/>
+        </w:rPr>
+        <w:t xml:space="preserve">1-4) </w:t>
       </w:r>
       <w:r>
         <w:rPr>
           <w:rFonts w:ascii="Arial" w:hAnsi="Arial" w:cs="Arial"/>
+          <w:sz w:val="18"/>
+          <w:szCs w:val="18"/>
         </w:rPr>
         <w:t>= response category difficulty</w:t>
       </w:r>
       <w:r>
         <w:rPr>
           <w:rFonts w:ascii="Arial" w:hAnsi="Arial" w:cs="Arial"/>
+          <w:sz w:val="18"/>
+          <w:szCs w:val="18"/>
         </w:rPr>
         <w:t xml:space="preserve"> </w:t>
       </w:r>
       <w:r>
         <w:rPr>
           <w:rFonts w:ascii="Arial" w:hAnsi="Arial" w:cs="Arial"/>
+          <w:sz w:val="18"/>
+          <w:szCs w:val="18"/>
         </w:rPr>
         <w:t>parameter</w:t>
       </w:r>
@@ -49858,7 +51502,21 @@
         <w:rPr>
           <w:rFonts w:ascii="Arial" w:hAnsi="Arial" w:cs="Arial"/>
         </w:rPr>
-        <w:t>. Most of the Zh values are higher than -2.</w:t>
+        <w:t xml:space="preserve">. Most of the </w:t>
+      </w:r>
+      <w:proofErr w:type="spellStart"/>
+      <w:r>
+        <w:rPr>
+          <w:rFonts w:ascii="Arial" w:hAnsi="Arial" w:cs="Arial"/>
+        </w:rPr>
+        <w:t>Zh</w:t>
+      </w:r>
+      <w:proofErr w:type="spellEnd"/>
+      <w:r>
+        <w:rPr>
+          <w:rFonts w:ascii="Arial" w:hAnsi="Arial" w:cs="Arial"/>
+        </w:rPr>
+        <w:t xml:space="preserve"> values are higher than -2.</w:t>
       </w:r>
     </w:p>
     <w:p>
@@ -49922,11 +51580,13 @@
     <w:pPr>
       <w:pStyle w:val="Header"/>
       <w:rPr>
+        <w:rFonts w:ascii="Arial" w:hAnsi="Arial" w:cs="Arial"/>
         <w:lang w:val="en-US"/>
       </w:rPr>
     </w:pPr>
     <w:r>
       <w:rPr>
+        <w:rFonts w:ascii="Arial" w:hAnsi="Arial" w:cs="Arial"/>
         <w:lang w:val="en-US"/>
       </w:rPr>
       <w:t>LEBA: Supplementary Materials</w:t>

</xml_diff>